<commit_message>
alterações feitas no spmedical
</commit_message>
<xml_diff>
--- a/2S-Projetos/SP-Medical-Group/Documentação SPmedGroup.docx
+++ b/2S-Projetos/SP-Medical-Group/Documentação SPmedGroup.docx
@@ -1,6 +1,6 @@
 
 <file path=word/document.xml><?xml version="1.0" encoding="utf-8"?>
-<w:document xmlns:wpc="http://schemas.microsoft.com/office/word/2010/wordprocessingCanvas" xmlns:cx="http://schemas.microsoft.com/office/drawing/2014/chartex" xmlns:cx1="http://schemas.microsoft.com/office/drawing/2015/9/8/chartex" xmlns:cx2="http://schemas.microsoft.com/office/drawing/2015/10/21/chartex" xmlns:cx3="http://schemas.microsoft.com/office/drawing/2016/5/9/chartex" xmlns:cx4="http://schemas.microsoft.com/office/drawing/2016/5/10/chartex" xmlns:cx5="http://schemas.microsoft.com/office/drawing/2016/5/11/chartex" xmlns:cx6="http://schemas.microsoft.com/office/drawing/2016/5/12/chartex" xmlns:cx7="http://schemas.microsoft.com/office/drawing/2016/5/13/chartex" xmlns:cx8="http://schemas.microsoft.com/office/drawing/2016/5/14/chartex" xmlns:mc="http://schemas.openxmlformats.org/markup-compatibility/2006" xmlns:aink="http://schemas.microsoft.com/office/drawing/2016/ink" xmlns:am3d="http://schemas.microsoft.com/office/drawing/2017/model3d" xmlns:o="urn:schemas-microsoft-com:office:office" xmlns:r="http://schemas.openxmlformats.org/officeDocument/2006/relationships" xmlns:m="http://schemas.openxmlformats.org/officeDocument/2006/math" xmlns:v="urn:schemas-microsoft-com:vml" xmlns:wp14="http://schemas.microsoft.com/office/word/2010/wordprocessingDrawing" xmlns:wp="http://schemas.openxmlformats.org/drawingml/2006/wordprocessingDrawing" xmlns:w10="urn:schemas-microsoft-com:office:word" xmlns:w="http://schemas.openxmlformats.org/wordprocessingml/2006/main" xmlns:w14="http://schemas.microsoft.com/office/word/2010/wordml" xmlns:w15="http://schemas.microsoft.com/office/word/2012/wordml" xmlns:w16cex="http://schemas.microsoft.com/office/word/2018/wordml/cex" xmlns:w16cid="http://schemas.microsoft.com/office/word/2016/wordml/cid" xmlns:w16="http://schemas.microsoft.com/office/word/2018/wordml" xmlns:w16sdtdh="http://schemas.microsoft.com/office/word/2020/wordml/sdtdatahash" xmlns:w16se="http://schemas.microsoft.com/office/word/2015/wordml/symex" xmlns:wpg="http://schemas.microsoft.com/office/word/2010/wordprocessingGroup" xmlns:wpi="http://schemas.microsoft.com/office/word/2010/wordprocessingInk" xmlns:wne="http://schemas.microsoft.com/office/word/2006/wordml" xmlns:wps="http://schemas.microsoft.com/office/word/2010/wordprocessingShape" mc:Ignorable="w14 w15 w16se w16cid w16 w16cex w16sdtdh wp14">
+<w:document xmlns:wpc="http://schemas.microsoft.com/office/word/2010/wordprocessingCanvas" xmlns:cx="http://schemas.microsoft.com/office/drawing/2014/chartex" xmlns:cx1="http://schemas.microsoft.com/office/drawing/2015/9/8/chartex" xmlns:cx2="http://schemas.microsoft.com/office/drawing/2015/10/21/chartex" xmlns:cx3="http://schemas.microsoft.com/office/drawing/2016/5/9/chartex" xmlns:cx4="http://schemas.microsoft.com/office/drawing/2016/5/10/chartex" xmlns:cx5="http://schemas.microsoft.com/office/drawing/2016/5/11/chartex" xmlns:cx6="http://schemas.microsoft.com/office/drawing/2016/5/12/chartex" xmlns:cx7="http://schemas.microsoft.com/office/drawing/2016/5/13/chartex" xmlns:cx8="http://schemas.microsoft.com/office/drawing/2016/5/14/chartex" xmlns:mc="http://schemas.openxmlformats.org/markup-compatibility/2006" xmlns:aink="http://schemas.microsoft.com/office/drawing/2016/ink" xmlns:am3d="http://schemas.microsoft.com/office/drawing/2017/model3d" xmlns:o="urn:schemas-microsoft-com:office:office" xmlns:r="http://schemas.openxmlformats.org/officeDocument/2006/relationships" xmlns:m="http://schemas.openxmlformats.org/officeDocument/2006/math" xmlns:v="urn:schemas-microsoft-com:vml" xmlns:wp14="http://schemas.microsoft.com/office/word/2010/wordprocessingDrawing" xmlns:wp="http://schemas.openxmlformats.org/drawingml/2006/wordprocessingDrawing" xmlns:w10="urn:schemas-microsoft-com:office:word" xmlns:w="http://schemas.openxmlformats.org/wordprocessingml/2006/main" xmlns:w14="http://schemas.microsoft.com/office/word/2010/wordml" xmlns:w15="http://schemas.microsoft.com/office/word/2012/wordml" xmlns:w16cid="http://schemas.microsoft.com/office/word/2016/wordml/cid" xmlns:w16se="http://schemas.microsoft.com/office/word/2015/wordml/symex" xmlns:wpg="http://schemas.microsoft.com/office/word/2010/wordprocessingGroup" xmlns:wpi="http://schemas.microsoft.com/office/word/2010/wordprocessingInk" xmlns:wne="http://schemas.microsoft.com/office/word/2006/wordml" xmlns:wps="http://schemas.microsoft.com/office/word/2010/wordprocessingShape" mc:Ignorable="w14 w15 w16se w16cid wp14">
   <w:body>
     <w:p>
       <w:pPr>
@@ -991,7 +991,6 @@
               <w:tab w:val="right" w:leader="dot" w:pos="10456"/>
             </w:tabs>
             <w:rPr>
-              <w:rFonts w:cstheme="minorBidi"/>
               <w:noProof/>
             </w:rPr>
           </w:pPr>
@@ -1052,6 +1051,11 @@
               <w:fldChar w:fldCharType="end"/>
             </w:r>
           </w:hyperlink>
+        </w:p>
+        <w:p>
+          <w:r>
+            <w:t>Backend..................................................................................................................................................................8</w:t>
+          </w:r>
         </w:p>
         <w:p>
           <w:pPr>
@@ -1268,11 +1272,94 @@
         <w:rPr>
           <w:lang w:val="en-US"/>
         </w:rPr>
-        <w:lastRenderedPageBreak/>
         <w:t>Resumo</w:t>
       </w:r>
       <w:bookmarkEnd w:id="0"/>
       <w:bookmarkEnd w:id="1"/>
+    </w:p>
+    <w:p>
+      <w:pPr>
+        <w:spacing w:line="360" w:lineRule="auto"/>
+        <w:ind w:firstLine="357"/>
+        <w:rPr>
+          <w:rFonts w:asciiTheme="minorHAnsi" w:hAnsiTheme="minorHAnsi" w:cstheme="minorHAnsi"/>
+          <w:color w:val="auto"/>
+          <w:sz w:val="24"/>
+          <w:lang w:val="en-US"/>
+        </w:rPr>
+      </w:pPr>
+      <w:r>
+        <w:rPr>
+          <w:rFonts w:asciiTheme="minorHAnsi" w:hAnsiTheme="minorHAnsi" w:cstheme="minorHAnsi"/>
+          <w:color w:val="auto"/>
+          <w:sz w:val="24"/>
+          <w:lang w:val="en-US"/>
+        </w:rPr>
+        <w:t xml:space="preserve">A </w:t>
+      </w:r>
+      <w:r>
+        <w:rPr>
+          <w:rFonts w:asciiTheme="minorHAnsi" w:hAnsiTheme="minorHAnsi" w:cstheme="minorHAnsi"/>
+          <w:color w:val="auto"/>
+          <w:sz w:val="24"/>
+          <w:lang w:val="en-US"/>
+        </w:rPr>
+        <w:t>documentação tem como fundamento apresentar detalhadamente o desenvolvimento e organização do banco de dados da clinica médica ‘’SP Medical</w:t>
+      </w:r>
+      <w:r>
+        <w:rPr>
+          <w:rFonts w:asciiTheme="minorHAnsi" w:hAnsiTheme="minorHAnsi" w:cstheme="minorHAnsi"/>
+          <w:color w:val="auto"/>
+          <w:sz w:val="24"/>
+          <w:lang w:val="en-US"/>
+        </w:rPr>
+        <w:t xml:space="preserve"> </w:t>
+      </w:r>
+      <w:r>
+        <w:rPr>
+          <w:rFonts w:asciiTheme="minorHAnsi" w:hAnsiTheme="minorHAnsi" w:cstheme="minorHAnsi"/>
+          <w:color w:val="auto"/>
+          <w:sz w:val="24"/>
+          <w:lang w:val="en-US"/>
+        </w:rPr>
+        <w:t>Group’’, destacando as etapas elaboradas do início até o término do projeto, o cronograma das atividades</w:t>
+      </w:r>
+      <w:r>
+        <w:rPr>
+          <w:rFonts w:asciiTheme="minorHAnsi" w:hAnsiTheme="minorHAnsi" w:cstheme="minorHAnsi"/>
+          <w:color w:val="auto"/>
+          <w:sz w:val="24"/>
+          <w:lang w:val="en-US"/>
+        </w:rPr>
+        <w:t xml:space="preserve">, </w:t>
+      </w:r>
+      <w:r>
+        <w:rPr>
+          <w:rFonts w:asciiTheme="minorHAnsi" w:hAnsiTheme="minorHAnsi" w:cstheme="minorHAnsi"/>
+          <w:color w:val="auto"/>
+          <w:sz w:val="24"/>
+          <w:lang w:val="en-US"/>
+        </w:rPr>
+        <w:t>o modo como foi produzido</w:t>
+      </w:r>
+      <w:r>
+        <w:rPr>
+          <w:rFonts w:asciiTheme="minorHAnsi" w:hAnsiTheme="minorHAnsi" w:cstheme="minorHAnsi"/>
+          <w:color w:val="auto"/>
+          <w:sz w:val="24"/>
+          <w:lang w:val="en-US"/>
+        </w:rPr>
+        <w:t xml:space="preserve"> e o material com informações do sistema</w:t>
+      </w:r>
+      <w:r>
+        <w:rPr>
+          <w:rFonts w:asciiTheme="minorHAnsi" w:hAnsiTheme="minorHAnsi" w:cstheme="minorHAnsi"/>
+          <w:color w:val="auto"/>
+          <w:sz w:val="24"/>
+          <w:lang w:val="en-US"/>
+        </w:rPr>
+        <w:t>.</w:t>
+      </w:r>
     </w:p>
     <w:p>
       <w:pPr>
@@ -1284,73 +1371,6 @@
           <w:lang w:val="en-US"/>
         </w:rPr>
       </w:pPr>
-      <w:r>
-        <w:rPr>
-          <w:rFonts w:asciiTheme="majorHAnsi" w:hAnsiTheme="majorHAnsi" w:cstheme="majorHAnsi"/>
-          <w:color w:val="auto"/>
-          <w:lang w:val="en-US"/>
-        </w:rPr>
-        <w:t>Essa documentação tem como fundamento apresentar detalhadamente o desenvolvimento e organização do banco de dados da clinica médica ‘’SP Medical</w:t>
-      </w:r>
-      <w:r>
-        <w:rPr>
-          <w:rFonts w:asciiTheme="majorHAnsi" w:hAnsiTheme="majorHAnsi" w:cstheme="majorHAnsi"/>
-          <w:color w:val="auto"/>
-          <w:lang w:val="en-US"/>
-        </w:rPr>
-        <w:t xml:space="preserve"> </w:t>
-      </w:r>
-      <w:r>
-        <w:rPr>
-          <w:rFonts w:asciiTheme="majorHAnsi" w:hAnsiTheme="majorHAnsi" w:cstheme="majorHAnsi"/>
-          <w:color w:val="auto"/>
-          <w:lang w:val="en-US"/>
-        </w:rPr>
-        <w:t>Group’’, destacando as etapas elaboradas do início até o término do projeto, o cronograma das atividades</w:t>
-      </w:r>
-      <w:r>
-        <w:rPr>
-          <w:rFonts w:asciiTheme="majorHAnsi" w:hAnsiTheme="majorHAnsi" w:cstheme="majorHAnsi"/>
-          <w:color w:val="auto"/>
-          <w:lang w:val="en-US"/>
-        </w:rPr>
-        <w:t xml:space="preserve">, </w:t>
-      </w:r>
-      <w:r>
-        <w:rPr>
-          <w:rFonts w:asciiTheme="majorHAnsi" w:hAnsiTheme="majorHAnsi" w:cstheme="majorHAnsi"/>
-          <w:color w:val="auto"/>
-          <w:lang w:val="en-US"/>
-        </w:rPr>
-        <w:t>o modo como foi produzido</w:t>
-      </w:r>
-      <w:r>
-        <w:rPr>
-          <w:rFonts w:asciiTheme="majorHAnsi" w:hAnsiTheme="majorHAnsi" w:cstheme="majorHAnsi"/>
-          <w:color w:val="auto"/>
-          <w:lang w:val="en-US"/>
-        </w:rPr>
-        <w:t xml:space="preserve"> e o material com informações do sistema</w:t>
-      </w:r>
-      <w:r>
-        <w:rPr>
-          <w:rFonts w:asciiTheme="majorHAnsi" w:hAnsiTheme="majorHAnsi" w:cstheme="majorHAnsi"/>
-          <w:color w:val="auto"/>
-          <w:lang w:val="en-US"/>
-        </w:rPr>
-        <w:t>.</w:t>
-      </w:r>
-    </w:p>
-    <w:p>
-      <w:pPr>
-        <w:spacing w:line="360" w:lineRule="auto"/>
-        <w:ind w:firstLine="357"/>
-        <w:rPr>
-          <w:rFonts w:asciiTheme="majorHAnsi" w:hAnsiTheme="majorHAnsi" w:cstheme="majorHAnsi"/>
-          <w:color w:val="auto"/>
-          <w:lang w:val="en-US"/>
-        </w:rPr>
-      </w:pPr>
     </w:p>
     <w:p>
       <w:pPr>
@@ -1602,8 +1622,8 @@
     </w:p>
     <w:p>
       <w:pPr>
-        <w:spacing w:line="276" w:lineRule="auto"/>
-        <w:ind w:left="-5" w:hanging="10"/>
+        <w:spacing w:line="360" w:lineRule="auto"/>
+        <w:ind w:left="-6" w:hanging="11"/>
         <w:jc w:val="both"/>
         <w:rPr>
           <w:color w:val="000000" w:themeColor="text1"/>
@@ -1614,22 +1634,9 @@
     </w:p>
     <w:p>
       <w:pPr>
-        <w:spacing w:line="276" w:lineRule="auto"/>
-        <w:ind w:left="-5" w:hanging="10"/>
-        <w:jc w:val="both"/>
-        <w:rPr>
-          <w:color w:val="000000" w:themeColor="text1"/>
-          <w:sz w:val="24"/>
-          <w:szCs w:val="24"/>
-        </w:rPr>
-      </w:pPr>
-    </w:p>
-    <w:p>
-      <w:pPr>
         <w:pStyle w:val="Ttulo2"/>
       </w:pPr>
       <w:r>
-        <w:lastRenderedPageBreak/>
         <w:t xml:space="preserve">             </w:t>
       </w:r>
       <w:bookmarkStart w:id="9" w:name="_Toc80562525"/>
@@ -2043,38 +2050,38 @@
         <w:tblLook w:val="04A0" w:firstRow="1" w:lastRow="0" w:firstColumn="1" w:lastColumn="0" w:noHBand="0" w:noVBand="1"/>
       </w:tblPr>
       <w:tblGrid>
-        <w:gridCol w:w="1694"/>
-        <w:gridCol w:w="1417"/>
-        <w:gridCol w:w="1417"/>
-        <w:gridCol w:w="1417"/>
+        <w:gridCol w:w="1712"/>
+        <w:gridCol w:w="410"/>
+        <w:gridCol w:w="482"/>
+        <w:gridCol w:w="368"/>
+        <w:gridCol w:w="341"/>
+        <w:gridCol w:w="371"/>
+        <w:gridCol w:w="425"/>
+        <w:gridCol w:w="425"/>
+        <w:gridCol w:w="338"/>
+        <w:gridCol w:w="338"/>
+        <w:gridCol w:w="460"/>
+        <w:gridCol w:w="460"/>
+        <w:gridCol w:w="460"/>
+        <w:gridCol w:w="460"/>
+        <w:gridCol w:w="460"/>
+        <w:gridCol w:w="460"/>
+        <w:gridCol w:w="460"/>
+        <w:gridCol w:w="460"/>
       </w:tblGrid>
       <w:tr>
         <w:trPr>
-          <w:trHeight w:val="236"/>
+          <w:trHeight w:val="237"/>
           <w:jc w:val="center"/>
         </w:trPr>
         <w:tc>
           <w:tcPr>
-            <w:tcW w:w="1694" w:type="dxa"/>
+            <w:tcW w:w="1712" w:type="dxa"/>
             <w:tcBorders>
-              <w:top w:val="nil"/>
-              <w:left w:val="nil"/>
+              <w:top w:val="single" w:sz="4" w:space="0" w:color="auto"/>
+              <w:left w:val="single" w:sz="4" w:space="0" w:color="auto"/>
+              <w:bottom w:val="single" w:sz="4" w:space="0" w:color="auto"/>
             </w:tcBorders>
-            <w:vAlign w:val="center"/>
-          </w:tcPr>
-          <w:p>
-            <w:pPr>
-              <w:spacing w:line="276" w:lineRule="auto"/>
-              <w:jc w:val="center"/>
-              <w:rPr>
-                <w:sz w:val="24"/>
-              </w:rPr>
-            </w:pPr>
-          </w:p>
-        </w:tc>
-        <w:tc>
-          <w:tcPr>
-            <w:tcW w:w="1417" w:type="dxa"/>
             <w:shd w:val="clear" w:color="auto" w:fill="8EAADB" w:themeFill="accent1" w:themeFillTint="99"/>
             <w:vAlign w:val="center"/>
           </w:tcPr>
@@ -2090,13 +2097,13 @@
               <w:rPr>
                 <w:sz w:val="24"/>
               </w:rPr>
-              <w:t>Dia 1</w:t>
-            </w:r>
-          </w:p>
-        </w:tc>
-        <w:tc>
-          <w:tcPr>
-            <w:tcW w:w="1417" w:type="dxa"/>
+              <w:t>Dias</w:t>
+            </w:r>
+          </w:p>
+        </w:tc>
+        <w:tc>
+          <w:tcPr>
+            <w:tcW w:w="410" w:type="dxa"/>
             <w:shd w:val="clear" w:color="auto" w:fill="8EAADB" w:themeFill="accent1" w:themeFillTint="99"/>
             <w:vAlign w:val="center"/>
           </w:tcPr>
@@ -2112,40 +2119,359 @@
               <w:rPr>
                 <w:sz w:val="24"/>
               </w:rPr>
-              <w:t>Dia 2</w:t>
-            </w:r>
-          </w:p>
-        </w:tc>
-        <w:tc>
-          <w:tcPr>
-            <w:tcW w:w="1417" w:type="dxa"/>
+              <w:t>1</w:t>
+            </w:r>
+          </w:p>
+        </w:tc>
+        <w:tc>
+          <w:tcPr>
+            <w:tcW w:w="482" w:type="dxa"/>
             <w:shd w:val="clear" w:color="auto" w:fill="8EAADB" w:themeFill="accent1" w:themeFillTint="99"/>
-          </w:tcPr>
-          <w:p>
-            <w:pPr>
-              <w:spacing w:line="276" w:lineRule="auto"/>
-              <w:jc w:val="center"/>
-              <w:rPr>
-                <w:sz w:val="24"/>
-              </w:rPr>
-            </w:pPr>
-            <w:r>
-              <w:rPr>
-                <w:sz w:val="24"/>
-              </w:rPr>
-              <w:t>Dia 3</w:t>
+            <w:vAlign w:val="center"/>
+          </w:tcPr>
+          <w:p>
+            <w:pPr>
+              <w:spacing w:line="276" w:lineRule="auto"/>
+              <w:jc w:val="center"/>
+              <w:rPr>
+                <w:sz w:val="24"/>
+              </w:rPr>
+            </w:pPr>
+            <w:r>
+              <w:rPr>
+                <w:sz w:val="24"/>
+              </w:rPr>
+              <w:t>2</w:t>
+            </w:r>
+          </w:p>
+        </w:tc>
+        <w:tc>
+          <w:tcPr>
+            <w:tcW w:w="368" w:type="dxa"/>
+            <w:shd w:val="clear" w:color="auto" w:fill="8EAADB" w:themeFill="accent1" w:themeFillTint="99"/>
+          </w:tcPr>
+          <w:p>
+            <w:pPr>
+              <w:spacing w:line="276" w:lineRule="auto"/>
+              <w:jc w:val="center"/>
+              <w:rPr>
+                <w:sz w:val="24"/>
+              </w:rPr>
+            </w:pPr>
+            <w:r>
+              <w:rPr>
+                <w:sz w:val="24"/>
+              </w:rPr>
+              <w:t>3</w:t>
+            </w:r>
+          </w:p>
+        </w:tc>
+        <w:tc>
+          <w:tcPr>
+            <w:tcW w:w="338" w:type="dxa"/>
+            <w:shd w:val="clear" w:color="auto" w:fill="8EAADB" w:themeFill="accent1" w:themeFillTint="99"/>
+          </w:tcPr>
+          <w:p>
+            <w:pPr>
+              <w:spacing w:line="276" w:lineRule="auto"/>
+              <w:jc w:val="center"/>
+              <w:rPr>
+                <w:sz w:val="24"/>
+              </w:rPr>
+            </w:pPr>
+            <w:r>
+              <w:rPr>
+                <w:sz w:val="24"/>
+              </w:rPr>
+              <w:t>4</w:t>
+            </w:r>
+          </w:p>
+        </w:tc>
+        <w:tc>
+          <w:tcPr>
+            <w:tcW w:w="371" w:type="dxa"/>
+            <w:shd w:val="clear" w:color="auto" w:fill="8EAADB" w:themeFill="accent1" w:themeFillTint="99"/>
+          </w:tcPr>
+          <w:p>
+            <w:pPr>
+              <w:spacing w:line="276" w:lineRule="auto"/>
+              <w:jc w:val="center"/>
+              <w:rPr>
+                <w:sz w:val="24"/>
+              </w:rPr>
+            </w:pPr>
+            <w:r>
+              <w:rPr>
+                <w:sz w:val="24"/>
+              </w:rPr>
+              <w:t>5</w:t>
+            </w:r>
+          </w:p>
+        </w:tc>
+        <w:tc>
+          <w:tcPr>
+            <w:tcW w:w="425" w:type="dxa"/>
+            <w:shd w:val="clear" w:color="auto" w:fill="8EAADB" w:themeFill="accent1" w:themeFillTint="99"/>
+          </w:tcPr>
+          <w:p>
+            <w:pPr>
+              <w:spacing w:line="276" w:lineRule="auto"/>
+              <w:jc w:val="center"/>
+              <w:rPr>
+                <w:sz w:val="24"/>
+              </w:rPr>
+            </w:pPr>
+            <w:r>
+              <w:rPr>
+                <w:sz w:val="24"/>
+              </w:rPr>
+              <w:t>6</w:t>
+            </w:r>
+          </w:p>
+        </w:tc>
+        <w:tc>
+          <w:tcPr>
+            <w:tcW w:w="425" w:type="dxa"/>
+            <w:shd w:val="clear" w:color="auto" w:fill="8EAADB" w:themeFill="accent1" w:themeFillTint="99"/>
+          </w:tcPr>
+          <w:p>
+            <w:pPr>
+              <w:spacing w:line="276" w:lineRule="auto"/>
+              <w:jc w:val="center"/>
+              <w:rPr>
+                <w:sz w:val="24"/>
+              </w:rPr>
+            </w:pPr>
+            <w:r>
+              <w:rPr>
+                <w:sz w:val="24"/>
+              </w:rPr>
+              <w:t>7</w:t>
+            </w:r>
+          </w:p>
+        </w:tc>
+        <w:tc>
+          <w:tcPr>
+            <w:tcW w:w="338" w:type="dxa"/>
+            <w:shd w:val="clear" w:color="auto" w:fill="8EAADB" w:themeFill="accent1" w:themeFillTint="99"/>
+          </w:tcPr>
+          <w:p>
+            <w:pPr>
+              <w:spacing w:line="276" w:lineRule="auto"/>
+              <w:jc w:val="center"/>
+              <w:rPr>
+                <w:sz w:val="24"/>
+              </w:rPr>
+            </w:pPr>
+            <w:r>
+              <w:rPr>
+                <w:sz w:val="24"/>
+              </w:rPr>
+              <w:t>8</w:t>
+            </w:r>
+          </w:p>
+        </w:tc>
+        <w:tc>
+          <w:tcPr>
+            <w:tcW w:w="338" w:type="dxa"/>
+            <w:shd w:val="clear" w:color="auto" w:fill="8EAADB" w:themeFill="accent1" w:themeFillTint="99"/>
+          </w:tcPr>
+          <w:p>
+            <w:pPr>
+              <w:spacing w:line="276" w:lineRule="auto"/>
+              <w:jc w:val="center"/>
+              <w:rPr>
+                <w:sz w:val="24"/>
+              </w:rPr>
+            </w:pPr>
+            <w:r>
+              <w:rPr>
+                <w:sz w:val="24"/>
+              </w:rPr>
+              <w:t>9</w:t>
+            </w:r>
+          </w:p>
+        </w:tc>
+        <w:tc>
+          <w:tcPr>
+            <w:tcW w:w="460" w:type="dxa"/>
+            <w:shd w:val="clear" w:color="auto" w:fill="8EAADB" w:themeFill="accent1" w:themeFillTint="99"/>
+          </w:tcPr>
+          <w:p>
+            <w:pPr>
+              <w:spacing w:line="276" w:lineRule="auto"/>
+              <w:jc w:val="center"/>
+              <w:rPr>
+                <w:sz w:val="24"/>
+              </w:rPr>
+            </w:pPr>
+            <w:r>
+              <w:rPr>
+                <w:sz w:val="24"/>
+              </w:rPr>
+              <w:t>10</w:t>
+            </w:r>
+          </w:p>
+        </w:tc>
+        <w:tc>
+          <w:tcPr>
+            <w:tcW w:w="460" w:type="dxa"/>
+            <w:shd w:val="clear" w:color="auto" w:fill="8EAADB" w:themeFill="accent1" w:themeFillTint="99"/>
+          </w:tcPr>
+          <w:p>
+            <w:pPr>
+              <w:spacing w:line="276" w:lineRule="auto"/>
+              <w:jc w:val="center"/>
+              <w:rPr>
+                <w:sz w:val="24"/>
+              </w:rPr>
+            </w:pPr>
+            <w:r>
+              <w:rPr>
+                <w:sz w:val="24"/>
+              </w:rPr>
+              <w:t>11</w:t>
+            </w:r>
+          </w:p>
+        </w:tc>
+        <w:tc>
+          <w:tcPr>
+            <w:tcW w:w="460" w:type="dxa"/>
+            <w:shd w:val="clear" w:color="auto" w:fill="8EAADB" w:themeFill="accent1" w:themeFillTint="99"/>
+          </w:tcPr>
+          <w:p>
+            <w:pPr>
+              <w:spacing w:line="276" w:lineRule="auto"/>
+              <w:jc w:val="center"/>
+              <w:rPr>
+                <w:sz w:val="24"/>
+              </w:rPr>
+            </w:pPr>
+            <w:r>
+              <w:rPr>
+                <w:sz w:val="24"/>
+              </w:rPr>
+              <w:t>12</w:t>
+            </w:r>
+          </w:p>
+        </w:tc>
+        <w:tc>
+          <w:tcPr>
+            <w:tcW w:w="460" w:type="dxa"/>
+            <w:shd w:val="clear" w:color="auto" w:fill="8EAADB" w:themeFill="accent1" w:themeFillTint="99"/>
+          </w:tcPr>
+          <w:p>
+            <w:pPr>
+              <w:spacing w:line="276" w:lineRule="auto"/>
+              <w:jc w:val="center"/>
+              <w:rPr>
+                <w:sz w:val="24"/>
+              </w:rPr>
+            </w:pPr>
+            <w:r>
+              <w:rPr>
+                <w:sz w:val="24"/>
+              </w:rPr>
+              <w:t>13</w:t>
+            </w:r>
+          </w:p>
+        </w:tc>
+        <w:tc>
+          <w:tcPr>
+            <w:tcW w:w="460" w:type="dxa"/>
+            <w:shd w:val="clear" w:color="auto" w:fill="8EAADB" w:themeFill="accent1" w:themeFillTint="99"/>
+          </w:tcPr>
+          <w:p>
+            <w:pPr>
+              <w:spacing w:line="276" w:lineRule="auto"/>
+              <w:jc w:val="center"/>
+              <w:rPr>
+                <w:sz w:val="24"/>
+              </w:rPr>
+            </w:pPr>
+            <w:r>
+              <w:rPr>
+                <w:sz w:val="24"/>
+              </w:rPr>
+              <w:t>14</w:t>
+            </w:r>
+          </w:p>
+        </w:tc>
+        <w:tc>
+          <w:tcPr>
+            <w:tcW w:w="460" w:type="dxa"/>
+            <w:shd w:val="clear" w:color="auto" w:fill="8EAADB" w:themeFill="accent1" w:themeFillTint="99"/>
+          </w:tcPr>
+          <w:p>
+            <w:pPr>
+              <w:spacing w:line="276" w:lineRule="auto"/>
+              <w:jc w:val="center"/>
+              <w:rPr>
+                <w:sz w:val="24"/>
+              </w:rPr>
+            </w:pPr>
+            <w:r>
+              <w:rPr>
+                <w:sz w:val="24"/>
+              </w:rPr>
+              <w:t>15</w:t>
+            </w:r>
+          </w:p>
+        </w:tc>
+        <w:tc>
+          <w:tcPr>
+            <w:tcW w:w="460" w:type="dxa"/>
+            <w:shd w:val="clear" w:color="auto" w:fill="8EAADB" w:themeFill="accent1" w:themeFillTint="99"/>
+          </w:tcPr>
+          <w:p>
+            <w:pPr>
+              <w:spacing w:line="276" w:lineRule="auto"/>
+              <w:jc w:val="center"/>
+              <w:rPr>
+                <w:sz w:val="24"/>
+              </w:rPr>
+            </w:pPr>
+            <w:r>
+              <w:rPr>
+                <w:sz w:val="24"/>
+              </w:rPr>
+              <w:t>16</w:t>
+            </w:r>
+          </w:p>
+        </w:tc>
+        <w:tc>
+          <w:tcPr>
+            <w:tcW w:w="460" w:type="dxa"/>
+            <w:shd w:val="clear" w:color="auto" w:fill="8EAADB" w:themeFill="accent1" w:themeFillTint="99"/>
+          </w:tcPr>
+          <w:p>
+            <w:pPr>
+              <w:spacing w:line="276" w:lineRule="auto"/>
+              <w:jc w:val="center"/>
+              <w:rPr>
+                <w:sz w:val="24"/>
+              </w:rPr>
+            </w:pPr>
+            <w:r>
+              <w:rPr>
+                <w:sz w:val="24"/>
+              </w:rPr>
+              <w:t>17</w:t>
             </w:r>
           </w:p>
         </w:tc>
       </w:tr>
       <w:tr>
         <w:trPr>
-          <w:trHeight w:val="594"/>
+          <w:trHeight w:val="596"/>
           <w:jc w:val="center"/>
         </w:trPr>
         <w:tc>
           <w:tcPr>
-            <w:tcW w:w="1694" w:type="dxa"/>
+            <w:tcW w:w="1712" w:type="dxa"/>
+            <w:tcBorders>
+              <w:top w:val="single" w:sz="4" w:space="0" w:color="auto"/>
+            </w:tcBorders>
             <w:shd w:val="clear" w:color="auto" w:fill="B4C6E7" w:themeFill="accent1" w:themeFillTint="66"/>
             <w:vAlign w:val="center"/>
           </w:tcPr>
@@ -2167,7 +2493,7 @@
         </w:tc>
         <w:tc>
           <w:tcPr>
-            <w:tcW w:w="1417" w:type="dxa"/>
+            <w:tcW w:w="410" w:type="dxa"/>
             <w:vAlign w:val="center"/>
           </w:tcPr>
           <w:p>
@@ -2188,7 +2514,7 @@
         </w:tc>
         <w:tc>
           <w:tcPr>
-            <w:tcW w:w="1417" w:type="dxa"/>
+            <w:tcW w:w="482" w:type="dxa"/>
             <w:vAlign w:val="center"/>
           </w:tcPr>
           <w:p>
@@ -2203,7 +2529,203 @@
         </w:tc>
         <w:tc>
           <w:tcPr>
-            <w:tcW w:w="1417" w:type="dxa"/>
+            <w:tcW w:w="368" w:type="dxa"/>
+          </w:tcPr>
+          <w:p>
+            <w:pPr>
+              <w:spacing w:line="276" w:lineRule="auto"/>
+              <w:jc w:val="center"/>
+              <w:rPr>
+                <w:sz w:val="24"/>
+              </w:rPr>
+            </w:pPr>
+          </w:p>
+        </w:tc>
+        <w:tc>
+          <w:tcPr>
+            <w:tcW w:w="338" w:type="dxa"/>
+          </w:tcPr>
+          <w:p>
+            <w:pPr>
+              <w:spacing w:line="276" w:lineRule="auto"/>
+              <w:jc w:val="center"/>
+              <w:rPr>
+                <w:sz w:val="24"/>
+              </w:rPr>
+            </w:pPr>
+          </w:p>
+        </w:tc>
+        <w:tc>
+          <w:tcPr>
+            <w:tcW w:w="371" w:type="dxa"/>
+          </w:tcPr>
+          <w:p>
+            <w:pPr>
+              <w:spacing w:line="276" w:lineRule="auto"/>
+              <w:jc w:val="center"/>
+              <w:rPr>
+                <w:sz w:val="24"/>
+              </w:rPr>
+            </w:pPr>
+          </w:p>
+        </w:tc>
+        <w:tc>
+          <w:tcPr>
+            <w:tcW w:w="425" w:type="dxa"/>
+          </w:tcPr>
+          <w:p>
+            <w:pPr>
+              <w:spacing w:line="276" w:lineRule="auto"/>
+              <w:jc w:val="center"/>
+              <w:rPr>
+                <w:sz w:val="24"/>
+              </w:rPr>
+            </w:pPr>
+          </w:p>
+        </w:tc>
+        <w:tc>
+          <w:tcPr>
+            <w:tcW w:w="425" w:type="dxa"/>
+          </w:tcPr>
+          <w:p>
+            <w:pPr>
+              <w:spacing w:line="276" w:lineRule="auto"/>
+              <w:jc w:val="center"/>
+              <w:rPr>
+                <w:sz w:val="24"/>
+              </w:rPr>
+            </w:pPr>
+          </w:p>
+        </w:tc>
+        <w:tc>
+          <w:tcPr>
+            <w:tcW w:w="338" w:type="dxa"/>
+          </w:tcPr>
+          <w:p>
+            <w:pPr>
+              <w:spacing w:line="276" w:lineRule="auto"/>
+              <w:jc w:val="center"/>
+              <w:rPr>
+                <w:sz w:val="24"/>
+              </w:rPr>
+            </w:pPr>
+          </w:p>
+        </w:tc>
+        <w:tc>
+          <w:tcPr>
+            <w:tcW w:w="338" w:type="dxa"/>
+          </w:tcPr>
+          <w:p>
+            <w:pPr>
+              <w:spacing w:line="276" w:lineRule="auto"/>
+              <w:jc w:val="center"/>
+              <w:rPr>
+                <w:sz w:val="24"/>
+              </w:rPr>
+            </w:pPr>
+          </w:p>
+        </w:tc>
+        <w:tc>
+          <w:tcPr>
+            <w:tcW w:w="460" w:type="dxa"/>
+          </w:tcPr>
+          <w:p>
+            <w:pPr>
+              <w:spacing w:line="276" w:lineRule="auto"/>
+              <w:jc w:val="center"/>
+              <w:rPr>
+                <w:sz w:val="24"/>
+              </w:rPr>
+            </w:pPr>
+          </w:p>
+        </w:tc>
+        <w:tc>
+          <w:tcPr>
+            <w:tcW w:w="460" w:type="dxa"/>
+          </w:tcPr>
+          <w:p>
+            <w:pPr>
+              <w:spacing w:line="276" w:lineRule="auto"/>
+              <w:jc w:val="center"/>
+              <w:rPr>
+                <w:sz w:val="24"/>
+              </w:rPr>
+            </w:pPr>
+          </w:p>
+        </w:tc>
+        <w:tc>
+          <w:tcPr>
+            <w:tcW w:w="460" w:type="dxa"/>
+          </w:tcPr>
+          <w:p>
+            <w:pPr>
+              <w:spacing w:line="276" w:lineRule="auto"/>
+              <w:jc w:val="center"/>
+              <w:rPr>
+                <w:sz w:val="24"/>
+              </w:rPr>
+            </w:pPr>
+          </w:p>
+        </w:tc>
+        <w:tc>
+          <w:tcPr>
+            <w:tcW w:w="460" w:type="dxa"/>
+          </w:tcPr>
+          <w:p>
+            <w:pPr>
+              <w:spacing w:line="276" w:lineRule="auto"/>
+              <w:jc w:val="center"/>
+              <w:rPr>
+                <w:sz w:val="24"/>
+              </w:rPr>
+            </w:pPr>
+          </w:p>
+        </w:tc>
+        <w:tc>
+          <w:tcPr>
+            <w:tcW w:w="460" w:type="dxa"/>
+          </w:tcPr>
+          <w:p>
+            <w:pPr>
+              <w:spacing w:line="276" w:lineRule="auto"/>
+              <w:jc w:val="center"/>
+              <w:rPr>
+                <w:sz w:val="24"/>
+              </w:rPr>
+            </w:pPr>
+          </w:p>
+        </w:tc>
+        <w:tc>
+          <w:tcPr>
+            <w:tcW w:w="460" w:type="dxa"/>
+          </w:tcPr>
+          <w:p>
+            <w:pPr>
+              <w:spacing w:line="276" w:lineRule="auto"/>
+              <w:jc w:val="center"/>
+              <w:rPr>
+                <w:sz w:val="24"/>
+              </w:rPr>
+            </w:pPr>
+          </w:p>
+        </w:tc>
+        <w:tc>
+          <w:tcPr>
+            <w:tcW w:w="460" w:type="dxa"/>
+          </w:tcPr>
+          <w:p>
+            <w:pPr>
+              <w:spacing w:line="276" w:lineRule="auto"/>
+              <w:jc w:val="center"/>
+              <w:rPr>
+                <w:sz w:val="24"/>
+              </w:rPr>
+            </w:pPr>
+          </w:p>
+        </w:tc>
+        <w:tc>
+          <w:tcPr>
+            <w:tcW w:w="460" w:type="dxa"/>
           </w:tcPr>
           <w:p>
             <w:pPr>
@@ -2218,11 +2740,12 @@
       </w:tr>
       <w:tr>
         <w:trPr>
+          <w:trHeight w:val="677"/>
           <w:jc w:val="center"/>
         </w:trPr>
         <w:tc>
           <w:tcPr>
-            <w:tcW w:w="1694" w:type="dxa"/>
+            <w:tcW w:w="1712" w:type="dxa"/>
             <w:shd w:val="clear" w:color="auto" w:fill="B4C6E7" w:themeFill="accent1" w:themeFillTint="66"/>
             <w:vAlign w:val="center"/>
           </w:tcPr>
@@ -2244,7 +2767,7 @@
         </w:tc>
         <w:tc>
           <w:tcPr>
-            <w:tcW w:w="1417" w:type="dxa"/>
+            <w:tcW w:w="410" w:type="dxa"/>
             <w:vAlign w:val="center"/>
           </w:tcPr>
           <w:p>
@@ -2265,7 +2788,7 @@
         </w:tc>
         <w:tc>
           <w:tcPr>
-            <w:tcW w:w="1417" w:type="dxa"/>
+            <w:tcW w:w="482" w:type="dxa"/>
             <w:vAlign w:val="center"/>
           </w:tcPr>
           <w:p>
@@ -2280,7 +2803,203 @@
         </w:tc>
         <w:tc>
           <w:tcPr>
-            <w:tcW w:w="1417" w:type="dxa"/>
+            <w:tcW w:w="368" w:type="dxa"/>
+          </w:tcPr>
+          <w:p>
+            <w:pPr>
+              <w:spacing w:line="276" w:lineRule="auto"/>
+              <w:jc w:val="center"/>
+              <w:rPr>
+                <w:sz w:val="24"/>
+              </w:rPr>
+            </w:pPr>
+          </w:p>
+        </w:tc>
+        <w:tc>
+          <w:tcPr>
+            <w:tcW w:w="338" w:type="dxa"/>
+          </w:tcPr>
+          <w:p>
+            <w:pPr>
+              <w:spacing w:line="276" w:lineRule="auto"/>
+              <w:jc w:val="center"/>
+              <w:rPr>
+                <w:sz w:val="24"/>
+              </w:rPr>
+            </w:pPr>
+          </w:p>
+        </w:tc>
+        <w:tc>
+          <w:tcPr>
+            <w:tcW w:w="371" w:type="dxa"/>
+          </w:tcPr>
+          <w:p>
+            <w:pPr>
+              <w:spacing w:line="276" w:lineRule="auto"/>
+              <w:jc w:val="center"/>
+              <w:rPr>
+                <w:sz w:val="24"/>
+              </w:rPr>
+            </w:pPr>
+          </w:p>
+        </w:tc>
+        <w:tc>
+          <w:tcPr>
+            <w:tcW w:w="425" w:type="dxa"/>
+          </w:tcPr>
+          <w:p>
+            <w:pPr>
+              <w:spacing w:line="276" w:lineRule="auto"/>
+              <w:jc w:val="center"/>
+              <w:rPr>
+                <w:sz w:val="24"/>
+              </w:rPr>
+            </w:pPr>
+          </w:p>
+        </w:tc>
+        <w:tc>
+          <w:tcPr>
+            <w:tcW w:w="425" w:type="dxa"/>
+          </w:tcPr>
+          <w:p>
+            <w:pPr>
+              <w:spacing w:line="276" w:lineRule="auto"/>
+              <w:jc w:val="center"/>
+              <w:rPr>
+                <w:sz w:val="24"/>
+              </w:rPr>
+            </w:pPr>
+          </w:p>
+        </w:tc>
+        <w:tc>
+          <w:tcPr>
+            <w:tcW w:w="338" w:type="dxa"/>
+          </w:tcPr>
+          <w:p>
+            <w:pPr>
+              <w:spacing w:line="276" w:lineRule="auto"/>
+              <w:jc w:val="center"/>
+              <w:rPr>
+                <w:sz w:val="24"/>
+              </w:rPr>
+            </w:pPr>
+          </w:p>
+        </w:tc>
+        <w:tc>
+          <w:tcPr>
+            <w:tcW w:w="338" w:type="dxa"/>
+          </w:tcPr>
+          <w:p>
+            <w:pPr>
+              <w:spacing w:line="276" w:lineRule="auto"/>
+              <w:jc w:val="center"/>
+              <w:rPr>
+                <w:sz w:val="24"/>
+              </w:rPr>
+            </w:pPr>
+          </w:p>
+        </w:tc>
+        <w:tc>
+          <w:tcPr>
+            <w:tcW w:w="460" w:type="dxa"/>
+          </w:tcPr>
+          <w:p>
+            <w:pPr>
+              <w:spacing w:line="276" w:lineRule="auto"/>
+              <w:jc w:val="center"/>
+              <w:rPr>
+                <w:sz w:val="24"/>
+              </w:rPr>
+            </w:pPr>
+          </w:p>
+        </w:tc>
+        <w:tc>
+          <w:tcPr>
+            <w:tcW w:w="460" w:type="dxa"/>
+          </w:tcPr>
+          <w:p>
+            <w:pPr>
+              <w:spacing w:line="276" w:lineRule="auto"/>
+              <w:jc w:val="center"/>
+              <w:rPr>
+                <w:sz w:val="24"/>
+              </w:rPr>
+            </w:pPr>
+          </w:p>
+        </w:tc>
+        <w:tc>
+          <w:tcPr>
+            <w:tcW w:w="460" w:type="dxa"/>
+          </w:tcPr>
+          <w:p>
+            <w:pPr>
+              <w:spacing w:line="276" w:lineRule="auto"/>
+              <w:jc w:val="center"/>
+              <w:rPr>
+                <w:sz w:val="24"/>
+              </w:rPr>
+            </w:pPr>
+          </w:p>
+        </w:tc>
+        <w:tc>
+          <w:tcPr>
+            <w:tcW w:w="460" w:type="dxa"/>
+          </w:tcPr>
+          <w:p>
+            <w:pPr>
+              <w:spacing w:line="276" w:lineRule="auto"/>
+              <w:jc w:val="center"/>
+              <w:rPr>
+                <w:sz w:val="24"/>
+              </w:rPr>
+            </w:pPr>
+          </w:p>
+        </w:tc>
+        <w:tc>
+          <w:tcPr>
+            <w:tcW w:w="460" w:type="dxa"/>
+          </w:tcPr>
+          <w:p>
+            <w:pPr>
+              <w:spacing w:line="276" w:lineRule="auto"/>
+              <w:jc w:val="center"/>
+              <w:rPr>
+                <w:sz w:val="24"/>
+              </w:rPr>
+            </w:pPr>
+          </w:p>
+        </w:tc>
+        <w:tc>
+          <w:tcPr>
+            <w:tcW w:w="460" w:type="dxa"/>
+          </w:tcPr>
+          <w:p>
+            <w:pPr>
+              <w:spacing w:line="276" w:lineRule="auto"/>
+              <w:jc w:val="center"/>
+              <w:rPr>
+                <w:sz w:val="24"/>
+              </w:rPr>
+            </w:pPr>
+          </w:p>
+        </w:tc>
+        <w:tc>
+          <w:tcPr>
+            <w:tcW w:w="460" w:type="dxa"/>
+          </w:tcPr>
+          <w:p>
+            <w:pPr>
+              <w:spacing w:line="276" w:lineRule="auto"/>
+              <w:jc w:val="center"/>
+              <w:rPr>
+                <w:sz w:val="24"/>
+              </w:rPr>
+            </w:pPr>
+          </w:p>
+        </w:tc>
+        <w:tc>
+          <w:tcPr>
+            <w:tcW w:w="460" w:type="dxa"/>
           </w:tcPr>
           <w:p>
             <w:pPr>
@@ -2295,12 +3014,12 @@
       </w:tr>
       <w:tr>
         <w:trPr>
-          <w:trHeight w:val="652"/>
+          <w:trHeight w:val="655"/>
           <w:jc w:val="center"/>
         </w:trPr>
         <w:tc>
           <w:tcPr>
-            <w:tcW w:w="1694" w:type="dxa"/>
+            <w:tcW w:w="1712" w:type="dxa"/>
             <w:shd w:val="clear" w:color="auto" w:fill="B4C6E7" w:themeFill="accent1" w:themeFillTint="66"/>
             <w:vAlign w:val="center"/>
           </w:tcPr>
@@ -2322,7 +3041,7 @@
         </w:tc>
         <w:tc>
           <w:tcPr>
-            <w:tcW w:w="1417" w:type="dxa"/>
+            <w:tcW w:w="410" w:type="dxa"/>
             <w:vAlign w:val="center"/>
           </w:tcPr>
           <w:p>
@@ -2343,7 +3062,7 @@
         </w:tc>
         <w:tc>
           <w:tcPr>
-            <w:tcW w:w="1417" w:type="dxa"/>
+            <w:tcW w:w="482" w:type="dxa"/>
             <w:vAlign w:val="center"/>
           </w:tcPr>
           <w:p>
@@ -2358,7 +3077,203 @@
         </w:tc>
         <w:tc>
           <w:tcPr>
-            <w:tcW w:w="1417" w:type="dxa"/>
+            <w:tcW w:w="368" w:type="dxa"/>
+          </w:tcPr>
+          <w:p>
+            <w:pPr>
+              <w:spacing w:line="276" w:lineRule="auto"/>
+              <w:jc w:val="center"/>
+              <w:rPr>
+                <w:sz w:val="24"/>
+              </w:rPr>
+            </w:pPr>
+          </w:p>
+        </w:tc>
+        <w:tc>
+          <w:tcPr>
+            <w:tcW w:w="338" w:type="dxa"/>
+          </w:tcPr>
+          <w:p>
+            <w:pPr>
+              <w:spacing w:line="276" w:lineRule="auto"/>
+              <w:jc w:val="center"/>
+              <w:rPr>
+                <w:sz w:val="24"/>
+              </w:rPr>
+            </w:pPr>
+          </w:p>
+        </w:tc>
+        <w:tc>
+          <w:tcPr>
+            <w:tcW w:w="371" w:type="dxa"/>
+          </w:tcPr>
+          <w:p>
+            <w:pPr>
+              <w:spacing w:line="276" w:lineRule="auto"/>
+              <w:jc w:val="center"/>
+              <w:rPr>
+                <w:sz w:val="24"/>
+              </w:rPr>
+            </w:pPr>
+          </w:p>
+        </w:tc>
+        <w:tc>
+          <w:tcPr>
+            <w:tcW w:w="425" w:type="dxa"/>
+          </w:tcPr>
+          <w:p>
+            <w:pPr>
+              <w:spacing w:line="276" w:lineRule="auto"/>
+              <w:jc w:val="center"/>
+              <w:rPr>
+                <w:sz w:val="24"/>
+              </w:rPr>
+            </w:pPr>
+          </w:p>
+        </w:tc>
+        <w:tc>
+          <w:tcPr>
+            <w:tcW w:w="425" w:type="dxa"/>
+          </w:tcPr>
+          <w:p>
+            <w:pPr>
+              <w:spacing w:line="276" w:lineRule="auto"/>
+              <w:jc w:val="center"/>
+              <w:rPr>
+                <w:sz w:val="24"/>
+              </w:rPr>
+            </w:pPr>
+          </w:p>
+        </w:tc>
+        <w:tc>
+          <w:tcPr>
+            <w:tcW w:w="338" w:type="dxa"/>
+          </w:tcPr>
+          <w:p>
+            <w:pPr>
+              <w:spacing w:line="276" w:lineRule="auto"/>
+              <w:jc w:val="center"/>
+              <w:rPr>
+                <w:sz w:val="24"/>
+              </w:rPr>
+            </w:pPr>
+          </w:p>
+        </w:tc>
+        <w:tc>
+          <w:tcPr>
+            <w:tcW w:w="338" w:type="dxa"/>
+          </w:tcPr>
+          <w:p>
+            <w:pPr>
+              <w:spacing w:line="276" w:lineRule="auto"/>
+              <w:jc w:val="center"/>
+              <w:rPr>
+                <w:sz w:val="24"/>
+              </w:rPr>
+            </w:pPr>
+          </w:p>
+        </w:tc>
+        <w:tc>
+          <w:tcPr>
+            <w:tcW w:w="460" w:type="dxa"/>
+          </w:tcPr>
+          <w:p>
+            <w:pPr>
+              <w:spacing w:line="276" w:lineRule="auto"/>
+              <w:jc w:val="center"/>
+              <w:rPr>
+                <w:sz w:val="24"/>
+              </w:rPr>
+            </w:pPr>
+          </w:p>
+        </w:tc>
+        <w:tc>
+          <w:tcPr>
+            <w:tcW w:w="460" w:type="dxa"/>
+          </w:tcPr>
+          <w:p>
+            <w:pPr>
+              <w:spacing w:line="276" w:lineRule="auto"/>
+              <w:jc w:val="center"/>
+              <w:rPr>
+                <w:sz w:val="24"/>
+              </w:rPr>
+            </w:pPr>
+          </w:p>
+        </w:tc>
+        <w:tc>
+          <w:tcPr>
+            <w:tcW w:w="460" w:type="dxa"/>
+          </w:tcPr>
+          <w:p>
+            <w:pPr>
+              <w:spacing w:line="276" w:lineRule="auto"/>
+              <w:jc w:val="center"/>
+              <w:rPr>
+                <w:sz w:val="24"/>
+              </w:rPr>
+            </w:pPr>
+          </w:p>
+        </w:tc>
+        <w:tc>
+          <w:tcPr>
+            <w:tcW w:w="460" w:type="dxa"/>
+          </w:tcPr>
+          <w:p>
+            <w:pPr>
+              <w:spacing w:line="276" w:lineRule="auto"/>
+              <w:jc w:val="center"/>
+              <w:rPr>
+                <w:sz w:val="24"/>
+              </w:rPr>
+            </w:pPr>
+          </w:p>
+        </w:tc>
+        <w:tc>
+          <w:tcPr>
+            <w:tcW w:w="460" w:type="dxa"/>
+          </w:tcPr>
+          <w:p>
+            <w:pPr>
+              <w:spacing w:line="276" w:lineRule="auto"/>
+              <w:jc w:val="center"/>
+              <w:rPr>
+                <w:sz w:val="24"/>
+              </w:rPr>
+            </w:pPr>
+          </w:p>
+        </w:tc>
+        <w:tc>
+          <w:tcPr>
+            <w:tcW w:w="460" w:type="dxa"/>
+          </w:tcPr>
+          <w:p>
+            <w:pPr>
+              <w:spacing w:line="276" w:lineRule="auto"/>
+              <w:jc w:val="center"/>
+              <w:rPr>
+                <w:sz w:val="24"/>
+              </w:rPr>
+            </w:pPr>
+          </w:p>
+        </w:tc>
+        <w:tc>
+          <w:tcPr>
+            <w:tcW w:w="460" w:type="dxa"/>
+          </w:tcPr>
+          <w:p>
+            <w:pPr>
+              <w:spacing w:line="276" w:lineRule="auto"/>
+              <w:jc w:val="center"/>
+              <w:rPr>
+                <w:sz w:val="24"/>
+              </w:rPr>
+            </w:pPr>
+          </w:p>
+        </w:tc>
+        <w:tc>
+          <w:tcPr>
+            <w:tcW w:w="460" w:type="dxa"/>
           </w:tcPr>
           <w:p>
             <w:pPr>
@@ -2373,12 +3288,12 @@
       </w:tr>
       <w:tr>
         <w:trPr>
-          <w:trHeight w:val="703"/>
+          <w:trHeight w:val="706"/>
           <w:jc w:val="center"/>
         </w:trPr>
         <w:tc>
           <w:tcPr>
-            <w:tcW w:w="1694" w:type="dxa"/>
+            <w:tcW w:w="1712" w:type="dxa"/>
             <w:shd w:val="clear" w:color="auto" w:fill="B4C6E7" w:themeFill="accent1" w:themeFillTint="66"/>
             <w:vAlign w:val="center"/>
           </w:tcPr>
@@ -2400,7 +3315,7 @@
         </w:tc>
         <w:tc>
           <w:tcPr>
-            <w:tcW w:w="1417" w:type="dxa"/>
+            <w:tcW w:w="410" w:type="dxa"/>
             <w:vAlign w:val="center"/>
           </w:tcPr>
           <w:p>
@@ -2421,7 +3336,7 @@
         </w:tc>
         <w:tc>
           <w:tcPr>
-            <w:tcW w:w="1417" w:type="dxa"/>
+            <w:tcW w:w="482" w:type="dxa"/>
             <w:vAlign w:val="center"/>
           </w:tcPr>
           <w:p>
@@ -2436,7 +3351,477 @@
         </w:tc>
         <w:tc>
           <w:tcPr>
-            <w:tcW w:w="1417" w:type="dxa"/>
+            <w:tcW w:w="368" w:type="dxa"/>
+          </w:tcPr>
+          <w:p>
+            <w:pPr>
+              <w:spacing w:line="276" w:lineRule="auto"/>
+              <w:jc w:val="center"/>
+              <w:rPr>
+                <w:sz w:val="24"/>
+              </w:rPr>
+            </w:pPr>
+          </w:p>
+        </w:tc>
+        <w:tc>
+          <w:tcPr>
+            <w:tcW w:w="338" w:type="dxa"/>
+          </w:tcPr>
+          <w:p>
+            <w:pPr>
+              <w:spacing w:line="276" w:lineRule="auto"/>
+              <w:jc w:val="center"/>
+              <w:rPr>
+                <w:sz w:val="24"/>
+              </w:rPr>
+            </w:pPr>
+          </w:p>
+        </w:tc>
+        <w:tc>
+          <w:tcPr>
+            <w:tcW w:w="371" w:type="dxa"/>
+          </w:tcPr>
+          <w:p>
+            <w:pPr>
+              <w:spacing w:line="276" w:lineRule="auto"/>
+              <w:jc w:val="center"/>
+              <w:rPr>
+                <w:sz w:val="24"/>
+              </w:rPr>
+            </w:pPr>
+          </w:p>
+        </w:tc>
+        <w:tc>
+          <w:tcPr>
+            <w:tcW w:w="425" w:type="dxa"/>
+          </w:tcPr>
+          <w:p>
+            <w:pPr>
+              <w:spacing w:line="276" w:lineRule="auto"/>
+              <w:jc w:val="center"/>
+              <w:rPr>
+                <w:sz w:val="24"/>
+              </w:rPr>
+            </w:pPr>
+          </w:p>
+        </w:tc>
+        <w:tc>
+          <w:tcPr>
+            <w:tcW w:w="425" w:type="dxa"/>
+          </w:tcPr>
+          <w:p>
+            <w:pPr>
+              <w:spacing w:line="276" w:lineRule="auto"/>
+              <w:jc w:val="center"/>
+              <w:rPr>
+                <w:sz w:val="24"/>
+              </w:rPr>
+            </w:pPr>
+          </w:p>
+        </w:tc>
+        <w:tc>
+          <w:tcPr>
+            <w:tcW w:w="338" w:type="dxa"/>
+          </w:tcPr>
+          <w:p>
+            <w:pPr>
+              <w:spacing w:line="276" w:lineRule="auto"/>
+              <w:jc w:val="center"/>
+              <w:rPr>
+                <w:sz w:val="24"/>
+              </w:rPr>
+            </w:pPr>
+          </w:p>
+        </w:tc>
+        <w:tc>
+          <w:tcPr>
+            <w:tcW w:w="338" w:type="dxa"/>
+          </w:tcPr>
+          <w:p>
+            <w:pPr>
+              <w:spacing w:line="276" w:lineRule="auto"/>
+              <w:jc w:val="center"/>
+              <w:rPr>
+                <w:sz w:val="24"/>
+              </w:rPr>
+            </w:pPr>
+          </w:p>
+        </w:tc>
+        <w:tc>
+          <w:tcPr>
+            <w:tcW w:w="460" w:type="dxa"/>
+          </w:tcPr>
+          <w:p>
+            <w:pPr>
+              <w:spacing w:line="276" w:lineRule="auto"/>
+              <w:jc w:val="center"/>
+              <w:rPr>
+                <w:sz w:val="24"/>
+              </w:rPr>
+            </w:pPr>
+          </w:p>
+        </w:tc>
+        <w:tc>
+          <w:tcPr>
+            <w:tcW w:w="460" w:type="dxa"/>
+          </w:tcPr>
+          <w:p>
+            <w:pPr>
+              <w:spacing w:line="276" w:lineRule="auto"/>
+              <w:jc w:val="center"/>
+              <w:rPr>
+                <w:sz w:val="24"/>
+              </w:rPr>
+            </w:pPr>
+          </w:p>
+        </w:tc>
+        <w:tc>
+          <w:tcPr>
+            <w:tcW w:w="460" w:type="dxa"/>
+          </w:tcPr>
+          <w:p>
+            <w:pPr>
+              <w:spacing w:line="276" w:lineRule="auto"/>
+              <w:jc w:val="center"/>
+              <w:rPr>
+                <w:sz w:val="24"/>
+              </w:rPr>
+            </w:pPr>
+          </w:p>
+        </w:tc>
+        <w:tc>
+          <w:tcPr>
+            <w:tcW w:w="460" w:type="dxa"/>
+          </w:tcPr>
+          <w:p>
+            <w:pPr>
+              <w:spacing w:line="276" w:lineRule="auto"/>
+              <w:jc w:val="center"/>
+              <w:rPr>
+                <w:sz w:val="24"/>
+              </w:rPr>
+            </w:pPr>
+          </w:p>
+        </w:tc>
+        <w:tc>
+          <w:tcPr>
+            <w:tcW w:w="460" w:type="dxa"/>
+          </w:tcPr>
+          <w:p>
+            <w:pPr>
+              <w:spacing w:line="276" w:lineRule="auto"/>
+              <w:jc w:val="center"/>
+              <w:rPr>
+                <w:sz w:val="24"/>
+              </w:rPr>
+            </w:pPr>
+          </w:p>
+        </w:tc>
+        <w:tc>
+          <w:tcPr>
+            <w:tcW w:w="460" w:type="dxa"/>
+          </w:tcPr>
+          <w:p>
+            <w:pPr>
+              <w:spacing w:line="276" w:lineRule="auto"/>
+              <w:jc w:val="center"/>
+              <w:rPr>
+                <w:sz w:val="24"/>
+              </w:rPr>
+            </w:pPr>
+          </w:p>
+        </w:tc>
+        <w:tc>
+          <w:tcPr>
+            <w:tcW w:w="460" w:type="dxa"/>
+          </w:tcPr>
+          <w:p>
+            <w:pPr>
+              <w:spacing w:line="276" w:lineRule="auto"/>
+              <w:jc w:val="center"/>
+              <w:rPr>
+                <w:sz w:val="24"/>
+              </w:rPr>
+            </w:pPr>
+          </w:p>
+        </w:tc>
+        <w:tc>
+          <w:tcPr>
+            <w:tcW w:w="460" w:type="dxa"/>
+          </w:tcPr>
+          <w:p>
+            <w:pPr>
+              <w:spacing w:line="276" w:lineRule="auto"/>
+              <w:jc w:val="center"/>
+              <w:rPr>
+                <w:sz w:val="24"/>
+              </w:rPr>
+            </w:pPr>
+          </w:p>
+        </w:tc>
+      </w:tr>
+      <w:tr>
+        <w:trPr>
+          <w:trHeight w:val="702"/>
+          <w:jc w:val="center"/>
+        </w:trPr>
+        <w:tc>
+          <w:tcPr>
+            <w:tcW w:w="1712" w:type="dxa"/>
+            <w:shd w:val="clear" w:color="auto" w:fill="B4C6E7" w:themeFill="accent1" w:themeFillTint="66"/>
+            <w:vAlign w:val="center"/>
+          </w:tcPr>
+          <w:p>
+            <w:pPr>
+              <w:spacing w:line="276" w:lineRule="auto"/>
+              <w:jc w:val="center"/>
+              <w:rPr>
+                <w:sz w:val="24"/>
+              </w:rPr>
+            </w:pPr>
+            <w:r>
+              <w:rPr>
+                <w:sz w:val="24"/>
+              </w:rPr>
+              <w:t>SCRIPT DDL</w:t>
+            </w:r>
+          </w:p>
+        </w:tc>
+        <w:tc>
+          <w:tcPr>
+            <w:tcW w:w="410" w:type="dxa"/>
+            <w:vAlign w:val="center"/>
+          </w:tcPr>
+          <w:p>
+            <w:pPr>
+              <w:spacing w:line="276" w:lineRule="auto"/>
+              <w:jc w:val="center"/>
+              <w:rPr>
+                <w:sz w:val="24"/>
+              </w:rPr>
+            </w:pPr>
+            <w:r>
+              <w:rPr>
+                <w:sz w:val="24"/>
+              </w:rPr>
+              <w:t>X</w:t>
+            </w:r>
+          </w:p>
+        </w:tc>
+        <w:tc>
+          <w:tcPr>
+            <w:tcW w:w="482" w:type="dxa"/>
+            <w:vAlign w:val="center"/>
+          </w:tcPr>
+          <w:p>
+            <w:pPr>
+              <w:spacing w:line="276" w:lineRule="auto"/>
+              <w:jc w:val="center"/>
+              <w:rPr>
+                <w:sz w:val="24"/>
+              </w:rPr>
+            </w:pPr>
+          </w:p>
+        </w:tc>
+        <w:tc>
+          <w:tcPr>
+            <w:tcW w:w="368" w:type="dxa"/>
+          </w:tcPr>
+          <w:p>
+            <w:pPr>
+              <w:spacing w:line="276" w:lineRule="auto"/>
+              <w:jc w:val="center"/>
+              <w:rPr>
+                <w:sz w:val="24"/>
+              </w:rPr>
+            </w:pPr>
+          </w:p>
+        </w:tc>
+        <w:tc>
+          <w:tcPr>
+            <w:tcW w:w="338" w:type="dxa"/>
+          </w:tcPr>
+          <w:p>
+            <w:pPr>
+              <w:spacing w:line="276" w:lineRule="auto"/>
+              <w:jc w:val="center"/>
+              <w:rPr>
+                <w:sz w:val="24"/>
+              </w:rPr>
+            </w:pPr>
+          </w:p>
+        </w:tc>
+        <w:tc>
+          <w:tcPr>
+            <w:tcW w:w="371" w:type="dxa"/>
+          </w:tcPr>
+          <w:p>
+            <w:pPr>
+              <w:spacing w:line="276" w:lineRule="auto"/>
+              <w:jc w:val="center"/>
+              <w:rPr>
+                <w:sz w:val="24"/>
+              </w:rPr>
+            </w:pPr>
+          </w:p>
+        </w:tc>
+        <w:tc>
+          <w:tcPr>
+            <w:tcW w:w="425" w:type="dxa"/>
+          </w:tcPr>
+          <w:p>
+            <w:pPr>
+              <w:spacing w:line="276" w:lineRule="auto"/>
+              <w:jc w:val="center"/>
+              <w:rPr>
+                <w:sz w:val="24"/>
+              </w:rPr>
+            </w:pPr>
+          </w:p>
+        </w:tc>
+        <w:tc>
+          <w:tcPr>
+            <w:tcW w:w="425" w:type="dxa"/>
+          </w:tcPr>
+          <w:p>
+            <w:pPr>
+              <w:spacing w:line="276" w:lineRule="auto"/>
+              <w:jc w:val="center"/>
+              <w:rPr>
+                <w:sz w:val="24"/>
+              </w:rPr>
+            </w:pPr>
+          </w:p>
+        </w:tc>
+        <w:tc>
+          <w:tcPr>
+            <w:tcW w:w="338" w:type="dxa"/>
+          </w:tcPr>
+          <w:p>
+            <w:pPr>
+              <w:spacing w:line="276" w:lineRule="auto"/>
+              <w:jc w:val="center"/>
+              <w:rPr>
+                <w:sz w:val="24"/>
+              </w:rPr>
+            </w:pPr>
+          </w:p>
+        </w:tc>
+        <w:tc>
+          <w:tcPr>
+            <w:tcW w:w="338" w:type="dxa"/>
+          </w:tcPr>
+          <w:p>
+            <w:pPr>
+              <w:spacing w:line="276" w:lineRule="auto"/>
+              <w:jc w:val="center"/>
+              <w:rPr>
+                <w:sz w:val="24"/>
+              </w:rPr>
+            </w:pPr>
+          </w:p>
+        </w:tc>
+        <w:tc>
+          <w:tcPr>
+            <w:tcW w:w="460" w:type="dxa"/>
+          </w:tcPr>
+          <w:p>
+            <w:pPr>
+              <w:spacing w:line="276" w:lineRule="auto"/>
+              <w:jc w:val="center"/>
+              <w:rPr>
+                <w:sz w:val="24"/>
+              </w:rPr>
+            </w:pPr>
+          </w:p>
+        </w:tc>
+        <w:tc>
+          <w:tcPr>
+            <w:tcW w:w="460" w:type="dxa"/>
+          </w:tcPr>
+          <w:p>
+            <w:pPr>
+              <w:spacing w:line="276" w:lineRule="auto"/>
+              <w:jc w:val="center"/>
+              <w:rPr>
+                <w:sz w:val="24"/>
+              </w:rPr>
+            </w:pPr>
+          </w:p>
+        </w:tc>
+        <w:tc>
+          <w:tcPr>
+            <w:tcW w:w="460" w:type="dxa"/>
+          </w:tcPr>
+          <w:p>
+            <w:pPr>
+              <w:spacing w:line="276" w:lineRule="auto"/>
+              <w:jc w:val="center"/>
+              <w:rPr>
+                <w:sz w:val="24"/>
+              </w:rPr>
+            </w:pPr>
+          </w:p>
+        </w:tc>
+        <w:tc>
+          <w:tcPr>
+            <w:tcW w:w="460" w:type="dxa"/>
+          </w:tcPr>
+          <w:p>
+            <w:pPr>
+              <w:spacing w:line="276" w:lineRule="auto"/>
+              <w:jc w:val="center"/>
+              <w:rPr>
+                <w:sz w:val="24"/>
+              </w:rPr>
+            </w:pPr>
+          </w:p>
+        </w:tc>
+        <w:tc>
+          <w:tcPr>
+            <w:tcW w:w="460" w:type="dxa"/>
+          </w:tcPr>
+          <w:p>
+            <w:pPr>
+              <w:spacing w:line="276" w:lineRule="auto"/>
+              <w:jc w:val="center"/>
+              <w:rPr>
+                <w:sz w:val="24"/>
+              </w:rPr>
+            </w:pPr>
+          </w:p>
+        </w:tc>
+        <w:tc>
+          <w:tcPr>
+            <w:tcW w:w="460" w:type="dxa"/>
+          </w:tcPr>
+          <w:p>
+            <w:pPr>
+              <w:spacing w:line="276" w:lineRule="auto"/>
+              <w:jc w:val="center"/>
+              <w:rPr>
+                <w:sz w:val="24"/>
+              </w:rPr>
+            </w:pPr>
+          </w:p>
+        </w:tc>
+        <w:tc>
+          <w:tcPr>
+            <w:tcW w:w="460" w:type="dxa"/>
+          </w:tcPr>
+          <w:p>
+            <w:pPr>
+              <w:spacing w:line="276" w:lineRule="auto"/>
+              <w:jc w:val="center"/>
+              <w:rPr>
+                <w:sz w:val="24"/>
+              </w:rPr>
+            </w:pPr>
+          </w:p>
+        </w:tc>
+        <w:tc>
+          <w:tcPr>
+            <w:tcW w:w="460" w:type="dxa"/>
           </w:tcPr>
           <w:p>
             <w:pPr>
@@ -2456,7 +3841,7 @@
         </w:trPr>
         <w:tc>
           <w:tcPr>
-            <w:tcW w:w="1694" w:type="dxa"/>
+            <w:tcW w:w="1712" w:type="dxa"/>
             <w:shd w:val="clear" w:color="auto" w:fill="B4C6E7" w:themeFill="accent1" w:themeFillTint="66"/>
             <w:vAlign w:val="center"/>
           </w:tcPr>
@@ -2472,13 +3857,13 @@
               <w:rPr>
                 <w:sz w:val="24"/>
               </w:rPr>
-              <w:t>SCRIPT DDL</w:t>
-            </w:r>
-          </w:p>
-        </w:tc>
-        <w:tc>
-          <w:tcPr>
-            <w:tcW w:w="1417" w:type="dxa"/>
+              <w:t>SCRIPT DML</w:t>
+            </w:r>
+          </w:p>
+        </w:tc>
+        <w:tc>
+          <w:tcPr>
+            <w:tcW w:w="410" w:type="dxa"/>
             <w:vAlign w:val="center"/>
           </w:tcPr>
           <w:p>
@@ -2489,6 +3874,21 @@
                 <w:sz w:val="24"/>
               </w:rPr>
             </w:pPr>
+          </w:p>
+        </w:tc>
+        <w:tc>
+          <w:tcPr>
+            <w:tcW w:w="482" w:type="dxa"/>
+            <w:vAlign w:val="center"/>
+          </w:tcPr>
+          <w:p>
+            <w:pPr>
+              <w:spacing w:line="276" w:lineRule="auto"/>
+              <w:jc w:val="center"/>
+              <w:rPr>
+                <w:sz w:val="24"/>
+              </w:rPr>
+            </w:pPr>
             <w:r>
               <w:rPr>
                 <w:sz w:val="24"/>
@@ -2499,22 +3899,203 @@
         </w:tc>
         <w:tc>
           <w:tcPr>
-            <w:tcW w:w="1417" w:type="dxa"/>
-            <w:vAlign w:val="center"/>
-          </w:tcPr>
-          <w:p>
-            <w:pPr>
-              <w:spacing w:line="276" w:lineRule="auto"/>
-              <w:jc w:val="center"/>
-              <w:rPr>
-                <w:sz w:val="24"/>
-              </w:rPr>
-            </w:pPr>
-          </w:p>
-        </w:tc>
-        <w:tc>
-          <w:tcPr>
-            <w:tcW w:w="1417" w:type="dxa"/>
+            <w:tcW w:w="368" w:type="dxa"/>
+          </w:tcPr>
+          <w:p>
+            <w:pPr>
+              <w:spacing w:line="276" w:lineRule="auto"/>
+              <w:jc w:val="center"/>
+              <w:rPr>
+                <w:sz w:val="24"/>
+              </w:rPr>
+            </w:pPr>
+          </w:p>
+        </w:tc>
+        <w:tc>
+          <w:tcPr>
+            <w:tcW w:w="338" w:type="dxa"/>
+          </w:tcPr>
+          <w:p>
+            <w:pPr>
+              <w:spacing w:line="276" w:lineRule="auto"/>
+              <w:jc w:val="center"/>
+              <w:rPr>
+                <w:sz w:val="24"/>
+              </w:rPr>
+            </w:pPr>
+          </w:p>
+        </w:tc>
+        <w:tc>
+          <w:tcPr>
+            <w:tcW w:w="371" w:type="dxa"/>
+          </w:tcPr>
+          <w:p>
+            <w:pPr>
+              <w:spacing w:line="276" w:lineRule="auto"/>
+              <w:jc w:val="center"/>
+              <w:rPr>
+                <w:sz w:val="24"/>
+              </w:rPr>
+            </w:pPr>
+          </w:p>
+        </w:tc>
+        <w:tc>
+          <w:tcPr>
+            <w:tcW w:w="425" w:type="dxa"/>
+          </w:tcPr>
+          <w:p>
+            <w:pPr>
+              <w:spacing w:line="276" w:lineRule="auto"/>
+              <w:jc w:val="center"/>
+              <w:rPr>
+                <w:sz w:val="24"/>
+              </w:rPr>
+            </w:pPr>
+          </w:p>
+        </w:tc>
+        <w:tc>
+          <w:tcPr>
+            <w:tcW w:w="425" w:type="dxa"/>
+          </w:tcPr>
+          <w:p>
+            <w:pPr>
+              <w:spacing w:line="276" w:lineRule="auto"/>
+              <w:jc w:val="center"/>
+              <w:rPr>
+                <w:sz w:val="24"/>
+              </w:rPr>
+            </w:pPr>
+          </w:p>
+        </w:tc>
+        <w:tc>
+          <w:tcPr>
+            <w:tcW w:w="338" w:type="dxa"/>
+          </w:tcPr>
+          <w:p>
+            <w:pPr>
+              <w:spacing w:line="276" w:lineRule="auto"/>
+              <w:jc w:val="center"/>
+              <w:rPr>
+                <w:sz w:val="24"/>
+              </w:rPr>
+            </w:pPr>
+          </w:p>
+        </w:tc>
+        <w:tc>
+          <w:tcPr>
+            <w:tcW w:w="338" w:type="dxa"/>
+          </w:tcPr>
+          <w:p>
+            <w:pPr>
+              <w:spacing w:line="276" w:lineRule="auto"/>
+              <w:jc w:val="center"/>
+              <w:rPr>
+                <w:sz w:val="24"/>
+              </w:rPr>
+            </w:pPr>
+          </w:p>
+        </w:tc>
+        <w:tc>
+          <w:tcPr>
+            <w:tcW w:w="460" w:type="dxa"/>
+          </w:tcPr>
+          <w:p>
+            <w:pPr>
+              <w:spacing w:line="276" w:lineRule="auto"/>
+              <w:jc w:val="center"/>
+              <w:rPr>
+                <w:sz w:val="24"/>
+              </w:rPr>
+            </w:pPr>
+          </w:p>
+        </w:tc>
+        <w:tc>
+          <w:tcPr>
+            <w:tcW w:w="460" w:type="dxa"/>
+          </w:tcPr>
+          <w:p>
+            <w:pPr>
+              <w:spacing w:line="276" w:lineRule="auto"/>
+              <w:jc w:val="center"/>
+              <w:rPr>
+                <w:sz w:val="24"/>
+              </w:rPr>
+            </w:pPr>
+          </w:p>
+        </w:tc>
+        <w:tc>
+          <w:tcPr>
+            <w:tcW w:w="460" w:type="dxa"/>
+          </w:tcPr>
+          <w:p>
+            <w:pPr>
+              <w:spacing w:line="276" w:lineRule="auto"/>
+              <w:jc w:val="center"/>
+              <w:rPr>
+                <w:sz w:val="24"/>
+              </w:rPr>
+            </w:pPr>
+          </w:p>
+        </w:tc>
+        <w:tc>
+          <w:tcPr>
+            <w:tcW w:w="460" w:type="dxa"/>
+          </w:tcPr>
+          <w:p>
+            <w:pPr>
+              <w:spacing w:line="276" w:lineRule="auto"/>
+              <w:jc w:val="center"/>
+              <w:rPr>
+                <w:sz w:val="24"/>
+              </w:rPr>
+            </w:pPr>
+          </w:p>
+        </w:tc>
+        <w:tc>
+          <w:tcPr>
+            <w:tcW w:w="460" w:type="dxa"/>
+          </w:tcPr>
+          <w:p>
+            <w:pPr>
+              <w:spacing w:line="276" w:lineRule="auto"/>
+              <w:jc w:val="center"/>
+              <w:rPr>
+                <w:sz w:val="24"/>
+              </w:rPr>
+            </w:pPr>
+          </w:p>
+        </w:tc>
+        <w:tc>
+          <w:tcPr>
+            <w:tcW w:w="460" w:type="dxa"/>
+          </w:tcPr>
+          <w:p>
+            <w:pPr>
+              <w:spacing w:line="276" w:lineRule="auto"/>
+              <w:jc w:val="center"/>
+              <w:rPr>
+                <w:sz w:val="24"/>
+              </w:rPr>
+            </w:pPr>
+          </w:p>
+        </w:tc>
+        <w:tc>
+          <w:tcPr>
+            <w:tcW w:w="460" w:type="dxa"/>
+          </w:tcPr>
+          <w:p>
+            <w:pPr>
+              <w:spacing w:line="276" w:lineRule="auto"/>
+              <w:jc w:val="center"/>
+              <w:rPr>
+                <w:sz w:val="24"/>
+              </w:rPr>
+            </w:pPr>
+          </w:p>
+        </w:tc>
+        <w:tc>
+          <w:tcPr>
+            <w:tcW w:w="460" w:type="dxa"/>
           </w:tcPr>
           <w:p>
             <w:pPr>
@@ -2529,12 +4110,12 @@
       </w:tr>
       <w:tr>
         <w:trPr>
-          <w:trHeight w:val="696"/>
+          <w:trHeight w:val="708"/>
           <w:jc w:val="center"/>
         </w:trPr>
         <w:tc>
           <w:tcPr>
-            <w:tcW w:w="1694" w:type="dxa"/>
+            <w:tcW w:w="1712" w:type="dxa"/>
             <w:shd w:val="clear" w:color="auto" w:fill="B4C6E7" w:themeFill="accent1" w:themeFillTint="66"/>
             <w:vAlign w:val="center"/>
           </w:tcPr>
@@ -2550,13 +4131,13 @@
               <w:rPr>
                 <w:sz w:val="24"/>
               </w:rPr>
-              <w:t>SCRIPT DML</w:t>
-            </w:r>
-          </w:p>
-        </w:tc>
-        <w:tc>
-          <w:tcPr>
-            <w:tcW w:w="1417" w:type="dxa"/>
+              <w:t>SCRIPT DQL</w:t>
+            </w:r>
+          </w:p>
+        </w:tc>
+        <w:tc>
+          <w:tcPr>
+            <w:tcW w:w="410" w:type="dxa"/>
             <w:vAlign w:val="center"/>
           </w:tcPr>
           <w:p>
@@ -2571,7 +4152,7 @@
         </w:tc>
         <w:tc>
           <w:tcPr>
-            <w:tcW w:w="1417" w:type="dxa"/>
+            <w:tcW w:w="482" w:type="dxa"/>
             <w:vAlign w:val="center"/>
           </w:tcPr>
           <w:p>
@@ -2582,6 +4163,21 @@
                 <w:sz w:val="24"/>
               </w:rPr>
             </w:pPr>
+          </w:p>
+        </w:tc>
+        <w:tc>
+          <w:tcPr>
+            <w:tcW w:w="368" w:type="dxa"/>
+            <w:vAlign w:val="center"/>
+          </w:tcPr>
+          <w:p>
+            <w:pPr>
+              <w:spacing w:line="276" w:lineRule="auto"/>
+              <w:jc w:val="center"/>
+              <w:rPr>
+                <w:sz w:val="24"/>
+              </w:rPr>
+            </w:pPr>
             <w:r>
               <w:rPr>
                 <w:sz w:val="24"/>
@@ -2592,7 +4188,189 @@
         </w:tc>
         <w:tc>
           <w:tcPr>
-            <w:tcW w:w="1417" w:type="dxa"/>
+            <w:tcW w:w="338" w:type="dxa"/>
+          </w:tcPr>
+          <w:p>
+            <w:pPr>
+              <w:spacing w:line="276" w:lineRule="auto"/>
+              <w:jc w:val="center"/>
+              <w:rPr>
+                <w:sz w:val="24"/>
+              </w:rPr>
+            </w:pPr>
+          </w:p>
+        </w:tc>
+        <w:tc>
+          <w:tcPr>
+            <w:tcW w:w="371" w:type="dxa"/>
+          </w:tcPr>
+          <w:p>
+            <w:pPr>
+              <w:spacing w:line="276" w:lineRule="auto"/>
+              <w:jc w:val="center"/>
+              <w:rPr>
+                <w:sz w:val="24"/>
+              </w:rPr>
+            </w:pPr>
+          </w:p>
+        </w:tc>
+        <w:tc>
+          <w:tcPr>
+            <w:tcW w:w="425" w:type="dxa"/>
+          </w:tcPr>
+          <w:p>
+            <w:pPr>
+              <w:spacing w:line="276" w:lineRule="auto"/>
+              <w:jc w:val="center"/>
+              <w:rPr>
+                <w:sz w:val="24"/>
+              </w:rPr>
+            </w:pPr>
+          </w:p>
+        </w:tc>
+        <w:tc>
+          <w:tcPr>
+            <w:tcW w:w="425" w:type="dxa"/>
+          </w:tcPr>
+          <w:p>
+            <w:pPr>
+              <w:spacing w:line="276" w:lineRule="auto"/>
+              <w:jc w:val="center"/>
+              <w:rPr>
+                <w:sz w:val="24"/>
+              </w:rPr>
+            </w:pPr>
+          </w:p>
+        </w:tc>
+        <w:tc>
+          <w:tcPr>
+            <w:tcW w:w="338" w:type="dxa"/>
+          </w:tcPr>
+          <w:p>
+            <w:pPr>
+              <w:spacing w:line="276" w:lineRule="auto"/>
+              <w:jc w:val="center"/>
+              <w:rPr>
+                <w:sz w:val="24"/>
+              </w:rPr>
+            </w:pPr>
+          </w:p>
+        </w:tc>
+        <w:tc>
+          <w:tcPr>
+            <w:tcW w:w="338" w:type="dxa"/>
+          </w:tcPr>
+          <w:p>
+            <w:pPr>
+              <w:spacing w:line="276" w:lineRule="auto"/>
+              <w:jc w:val="center"/>
+              <w:rPr>
+                <w:sz w:val="24"/>
+              </w:rPr>
+            </w:pPr>
+          </w:p>
+        </w:tc>
+        <w:tc>
+          <w:tcPr>
+            <w:tcW w:w="460" w:type="dxa"/>
+          </w:tcPr>
+          <w:p>
+            <w:pPr>
+              <w:spacing w:line="276" w:lineRule="auto"/>
+              <w:jc w:val="center"/>
+              <w:rPr>
+                <w:sz w:val="24"/>
+              </w:rPr>
+            </w:pPr>
+          </w:p>
+        </w:tc>
+        <w:tc>
+          <w:tcPr>
+            <w:tcW w:w="460" w:type="dxa"/>
+          </w:tcPr>
+          <w:p>
+            <w:pPr>
+              <w:spacing w:line="276" w:lineRule="auto"/>
+              <w:jc w:val="center"/>
+              <w:rPr>
+                <w:sz w:val="24"/>
+              </w:rPr>
+            </w:pPr>
+          </w:p>
+        </w:tc>
+        <w:tc>
+          <w:tcPr>
+            <w:tcW w:w="460" w:type="dxa"/>
+          </w:tcPr>
+          <w:p>
+            <w:pPr>
+              <w:spacing w:line="276" w:lineRule="auto"/>
+              <w:jc w:val="center"/>
+              <w:rPr>
+                <w:sz w:val="24"/>
+              </w:rPr>
+            </w:pPr>
+          </w:p>
+        </w:tc>
+        <w:tc>
+          <w:tcPr>
+            <w:tcW w:w="460" w:type="dxa"/>
+          </w:tcPr>
+          <w:p>
+            <w:pPr>
+              <w:spacing w:line="276" w:lineRule="auto"/>
+              <w:jc w:val="center"/>
+              <w:rPr>
+                <w:sz w:val="24"/>
+              </w:rPr>
+            </w:pPr>
+          </w:p>
+        </w:tc>
+        <w:tc>
+          <w:tcPr>
+            <w:tcW w:w="460" w:type="dxa"/>
+          </w:tcPr>
+          <w:p>
+            <w:pPr>
+              <w:spacing w:line="276" w:lineRule="auto"/>
+              <w:jc w:val="center"/>
+              <w:rPr>
+                <w:sz w:val="24"/>
+              </w:rPr>
+            </w:pPr>
+          </w:p>
+        </w:tc>
+        <w:tc>
+          <w:tcPr>
+            <w:tcW w:w="460" w:type="dxa"/>
+          </w:tcPr>
+          <w:p>
+            <w:pPr>
+              <w:spacing w:line="276" w:lineRule="auto"/>
+              <w:jc w:val="center"/>
+              <w:rPr>
+                <w:sz w:val="24"/>
+              </w:rPr>
+            </w:pPr>
+          </w:p>
+        </w:tc>
+        <w:tc>
+          <w:tcPr>
+            <w:tcW w:w="460" w:type="dxa"/>
+          </w:tcPr>
+          <w:p>
+            <w:pPr>
+              <w:spacing w:line="276" w:lineRule="auto"/>
+              <w:jc w:val="center"/>
+              <w:rPr>
+                <w:sz w:val="24"/>
+              </w:rPr>
+            </w:pPr>
+          </w:p>
+        </w:tc>
+        <w:tc>
+          <w:tcPr>
+            <w:tcW w:w="460" w:type="dxa"/>
           </w:tcPr>
           <w:p>
             <w:pPr>
@@ -2607,12 +4385,12 @@
       </w:tr>
       <w:tr>
         <w:trPr>
-          <w:trHeight w:val="705"/>
+          <w:trHeight w:val="704"/>
           <w:jc w:val="center"/>
         </w:trPr>
         <w:tc>
           <w:tcPr>
-            <w:tcW w:w="1694" w:type="dxa"/>
+            <w:tcW w:w="1712" w:type="dxa"/>
             <w:shd w:val="clear" w:color="auto" w:fill="B4C6E7" w:themeFill="accent1" w:themeFillTint="66"/>
             <w:vAlign w:val="center"/>
           </w:tcPr>
@@ -2628,13 +4406,13 @@
               <w:rPr>
                 <w:sz w:val="24"/>
               </w:rPr>
-              <w:t>SCRIPT DQL</w:t>
-            </w:r>
-          </w:p>
-        </w:tc>
-        <w:tc>
-          <w:tcPr>
-            <w:tcW w:w="1417" w:type="dxa"/>
+              <w:t>Documentação</w:t>
+            </w:r>
+          </w:p>
+        </w:tc>
+        <w:tc>
+          <w:tcPr>
+            <w:tcW w:w="410" w:type="dxa"/>
             <w:vAlign w:val="center"/>
           </w:tcPr>
           <w:p>
@@ -2649,7 +4427,7 @@
         </w:tc>
         <w:tc>
           <w:tcPr>
-            <w:tcW w:w="1417" w:type="dxa"/>
+            <w:tcW w:w="482" w:type="dxa"/>
             <w:vAlign w:val="center"/>
           </w:tcPr>
           <w:p>
@@ -2664,7 +4442,7 @@
         </w:tc>
         <w:tc>
           <w:tcPr>
-            <w:tcW w:w="1417" w:type="dxa"/>
+            <w:tcW w:w="368" w:type="dxa"/>
             <w:vAlign w:val="center"/>
           </w:tcPr>
           <w:p>
@@ -2681,17 +4459,213 @@
               </w:rPr>
               <w:t>X</w:t>
             </w:r>
+          </w:p>
+        </w:tc>
+        <w:tc>
+          <w:tcPr>
+            <w:tcW w:w="338" w:type="dxa"/>
+          </w:tcPr>
+          <w:p>
+            <w:pPr>
+              <w:spacing w:line="276" w:lineRule="auto"/>
+              <w:jc w:val="center"/>
+              <w:rPr>
+                <w:sz w:val="24"/>
+              </w:rPr>
+            </w:pPr>
+          </w:p>
+        </w:tc>
+        <w:tc>
+          <w:tcPr>
+            <w:tcW w:w="371" w:type="dxa"/>
+          </w:tcPr>
+          <w:p>
+            <w:pPr>
+              <w:spacing w:line="276" w:lineRule="auto"/>
+              <w:jc w:val="center"/>
+              <w:rPr>
+                <w:sz w:val="24"/>
+              </w:rPr>
+            </w:pPr>
+          </w:p>
+        </w:tc>
+        <w:tc>
+          <w:tcPr>
+            <w:tcW w:w="425" w:type="dxa"/>
+          </w:tcPr>
+          <w:p>
+            <w:pPr>
+              <w:spacing w:line="276" w:lineRule="auto"/>
+              <w:jc w:val="center"/>
+              <w:rPr>
+                <w:sz w:val="24"/>
+              </w:rPr>
+            </w:pPr>
+          </w:p>
+        </w:tc>
+        <w:tc>
+          <w:tcPr>
+            <w:tcW w:w="425" w:type="dxa"/>
+          </w:tcPr>
+          <w:p>
+            <w:pPr>
+              <w:spacing w:line="276" w:lineRule="auto"/>
+              <w:jc w:val="center"/>
+              <w:rPr>
+                <w:sz w:val="24"/>
+              </w:rPr>
+            </w:pPr>
+          </w:p>
+        </w:tc>
+        <w:tc>
+          <w:tcPr>
+            <w:tcW w:w="338" w:type="dxa"/>
+          </w:tcPr>
+          <w:p>
+            <w:pPr>
+              <w:spacing w:line="276" w:lineRule="auto"/>
+              <w:jc w:val="center"/>
+              <w:rPr>
+                <w:sz w:val="24"/>
+              </w:rPr>
+            </w:pPr>
+          </w:p>
+        </w:tc>
+        <w:tc>
+          <w:tcPr>
+            <w:tcW w:w="338" w:type="dxa"/>
+          </w:tcPr>
+          <w:p>
+            <w:pPr>
+              <w:spacing w:line="276" w:lineRule="auto"/>
+              <w:jc w:val="center"/>
+              <w:rPr>
+                <w:sz w:val="24"/>
+              </w:rPr>
+            </w:pPr>
+          </w:p>
+        </w:tc>
+        <w:tc>
+          <w:tcPr>
+            <w:tcW w:w="460" w:type="dxa"/>
+          </w:tcPr>
+          <w:p>
+            <w:pPr>
+              <w:spacing w:line="276" w:lineRule="auto"/>
+              <w:jc w:val="center"/>
+              <w:rPr>
+                <w:sz w:val="24"/>
+              </w:rPr>
+            </w:pPr>
+          </w:p>
+        </w:tc>
+        <w:tc>
+          <w:tcPr>
+            <w:tcW w:w="460" w:type="dxa"/>
+          </w:tcPr>
+          <w:p>
+            <w:pPr>
+              <w:spacing w:line="276" w:lineRule="auto"/>
+              <w:jc w:val="center"/>
+              <w:rPr>
+                <w:sz w:val="24"/>
+              </w:rPr>
+            </w:pPr>
+          </w:p>
+        </w:tc>
+        <w:tc>
+          <w:tcPr>
+            <w:tcW w:w="460" w:type="dxa"/>
+          </w:tcPr>
+          <w:p>
+            <w:pPr>
+              <w:spacing w:line="276" w:lineRule="auto"/>
+              <w:jc w:val="center"/>
+              <w:rPr>
+                <w:sz w:val="24"/>
+              </w:rPr>
+            </w:pPr>
+          </w:p>
+        </w:tc>
+        <w:tc>
+          <w:tcPr>
+            <w:tcW w:w="460" w:type="dxa"/>
+          </w:tcPr>
+          <w:p>
+            <w:pPr>
+              <w:spacing w:line="276" w:lineRule="auto"/>
+              <w:jc w:val="center"/>
+              <w:rPr>
+                <w:sz w:val="24"/>
+              </w:rPr>
+            </w:pPr>
+          </w:p>
+        </w:tc>
+        <w:tc>
+          <w:tcPr>
+            <w:tcW w:w="460" w:type="dxa"/>
+          </w:tcPr>
+          <w:p>
+            <w:pPr>
+              <w:spacing w:line="276" w:lineRule="auto"/>
+              <w:jc w:val="center"/>
+              <w:rPr>
+                <w:sz w:val="24"/>
+              </w:rPr>
+            </w:pPr>
+          </w:p>
+        </w:tc>
+        <w:tc>
+          <w:tcPr>
+            <w:tcW w:w="460" w:type="dxa"/>
+          </w:tcPr>
+          <w:p>
+            <w:pPr>
+              <w:spacing w:line="276" w:lineRule="auto"/>
+              <w:jc w:val="center"/>
+              <w:rPr>
+                <w:sz w:val="24"/>
+              </w:rPr>
+            </w:pPr>
+          </w:p>
+        </w:tc>
+        <w:tc>
+          <w:tcPr>
+            <w:tcW w:w="460" w:type="dxa"/>
+          </w:tcPr>
+          <w:p>
+            <w:pPr>
+              <w:spacing w:line="276" w:lineRule="auto"/>
+              <w:jc w:val="center"/>
+              <w:rPr>
+                <w:sz w:val="24"/>
+              </w:rPr>
+            </w:pPr>
+          </w:p>
+        </w:tc>
+        <w:tc>
+          <w:tcPr>
+            <w:tcW w:w="460" w:type="dxa"/>
+          </w:tcPr>
+          <w:p>
+            <w:pPr>
+              <w:spacing w:line="276" w:lineRule="auto"/>
+              <w:jc w:val="center"/>
+              <w:rPr>
+                <w:sz w:val="24"/>
+              </w:rPr>
+            </w:pPr>
           </w:p>
         </w:tc>
       </w:tr>
       <w:tr>
         <w:trPr>
-          <w:trHeight w:val="701"/>
+          <w:trHeight w:val="704"/>
           <w:jc w:val="center"/>
         </w:trPr>
         <w:tc>
           <w:tcPr>
-            <w:tcW w:w="1694" w:type="dxa"/>
+            <w:tcW w:w="1712" w:type="dxa"/>
             <w:shd w:val="clear" w:color="auto" w:fill="B4C6E7" w:themeFill="accent1" w:themeFillTint="66"/>
             <w:vAlign w:val="center"/>
           </w:tcPr>
@@ -2707,13 +4681,13 @@
               <w:rPr>
                 <w:sz w:val="24"/>
               </w:rPr>
-              <w:t>Documentação</w:t>
-            </w:r>
-          </w:p>
-        </w:tc>
-        <w:tc>
-          <w:tcPr>
-            <w:tcW w:w="1417" w:type="dxa"/>
+              <w:t>Design layouts</w:t>
+            </w:r>
+          </w:p>
+        </w:tc>
+        <w:tc>
+          <w:tcPr>
+            <w:tcW w:w="410" w:type="dxa"/>
             <w:vAlign w:val="center"/>
           </w:tcPr>
           <w:p>
@@ -2728,7 +4702,7 @@
         </w:tc>
         <w:tc>
           <w:tcPr>
-            <w:tcW w:w="1417" w:type="dxa"/>
+            <w:tcW w:w="482" w:type="dxa"/>
             <w:vAlign w:val="center"/>
           </w:tcPr>
           <w:p>
@@ -2743,7 +4717,7 @@
         </w:tc>
         <w:tc>
           <w:tcPr>
-            <w:tcW w:w="1417" w:type="dxa"/>
+            <w:tcW w:w="368" w:type="dxa"/>
             <w:vAlign w:val="center"/>
           </w:tcPr>
           <w:p>
@@ -2754,12 +4728,1306 @@
                 <w:sz w:val="24"/>
               </w:rPr>
             </w:pPr>
+          </w:p>
+        </w:tc>
+        <w:tc>
+          <w:tcPr>
+            <w:tcW w:w="338" w:type="dxa"/>
+          </w:tcPr>
+          <w:p>
+            <w:pPr>
+              <w:jc w:val="center"/>
+              <w:rPr>
+                <w:sz w:val="24"/>
+              </w:rPr>
+            </w:pPr>
             <w:r>
               <w:rPr>
                 <w:sz w:val="24"/>
               </w:rPr>
               <w:t>X</w:t>
             </w:r>
+          </w:p>
+        </w:tc>
+        <w:tc>
+          <w:tcPr>
+            <w:tcW w:w="371" w:type="dxa"/>
+          </w:tcPr>
+          <w:p>
+            <w:pPr>
+              <w:spacing w:line="276" w:lineRule="auto"/>
+              <w:jc w:val="center"/>
+              <w:rPr>
+                <w:sz w:val="24"/>
+              </w:rPr>
+            </w:pPr>
+          </w:p>
+        </w:tc>
+        <w:tc>
+          <w:tcPr>
+            <w:tcW w:w="425" w:type="dxa"/>
+          </w:tcPr>
+          <w:p>
+            <w:pPr>
+              <w:spacing w:line="276" w:lineRule="auto"/>
+              <w:jc w:val="center"/>
+              <w:rPr>
+                <w:sz w:val="24"/>
+              </w:rPr>
+            </w:pPr>
+          </w:p>
+        </w:tc>
+        <w:tc>
+          <w:tcPr>
+            <w:tcW w:w="425" w:type="dxa"/>
+          </w:tcPr>
+          <w:p>
+            <w:pPr>
+              <w:spacing w:line="276" w:lineRule="auto"/>
+              <w:jc w:val="center"/>
+              <w:rPr>
+                <w:sz w:val="24"/>
+              </w:rPr>
+            </w:pPr>
+          </w:p>
+        </w:tc>
+        <w:tc>
+          <w:tcPr>
+            <w:tcW w:w="338" w:type="dxa"/>
+          </w:tcPr>
+          <w:p>
+            <w:pPr>
+              <w:spacing w:line="276" w:lineRule="auto"/>
+              <w:jc w:val="center"/>
+              <w:rPr>
+                <w:sz w:val="24"/>
+              </w:rPr>
+            </w:pPr>
+          </w:p>
+        </w:tc>
+        <w:tc>
+          <w:tcPr>
+            <w:tcW w:w="338" w:type="dxa"/>
+          </w:tcPr>
+          <w:p>
+            <w:pPr>
+              <w:spacing w:line="276" w:lineRule="auto"/>
+              <w:jc w:val="center"/>
+              <w:rPr>
+                <w:sz w:val="24"/>
+              </w:rPr>
+            </w:pPr>
+          </w:p>
+        </w:tc>
+        <w:tc>
+          <w:tcPr>
+            <w:tcW w:w="460" w:type="dxa"/>
+          </w:tcPr>
+          <w:p>
+            <w:pPr>
+              <w:spacing w:line="276" w:lineRule="auto"/>
+              <w:jc w:val="center"/>
+              <w:rPr>
+                <w:sz w:val="24"/>
+              </w:rPr>
+            </w:pPr>
+          </w:p>
+        </w:tc>
+        <w:tc>
+          <w:tcPr>
+            <w:tcW w:w="460" w:type="dxa"/>
+          </w:tcPr>
+          <w:p>
+            <w:pPr>
+              <w:spacing w:line="276" w:lineRule="auto"/>
+              <w:jc w:val="center"/>
+              <w:rPr>
+                <w:sz w:val="24"/>
+              </w:rPr>
+            </w:pPr>
+          </w:p>
+        </w:tc>
+        <w:tc>
+          <w:tcPr>
+            <w:tcW w:w="460" w:type="dxa"/>
+          </w:tcPr>
+          <w:p>
+            <w:pPr>
+              <w:spacing w:line="276" w:lineRule="auto"/>
+              <w:jc w:val="center"/>
+              <w:rPr>
+                <w:sz w:val="24"/>
+              </w:rPr>
+            </w:pPr>
+          </w:p>
+        </w:tc>
+        <w:tc>
+          <w:tcPr>
+            <w:tcW w:w="460" w:type="dxa"/>
+          </w:tcPr>
+          <w:p>
+            <w:pPr>
+              <w:spacing w:line="276" w:lineRule="auto"/>
+              <w:jc w:val="center"/>
+              <w:rPr>
+                <w:sz w:val="24"/>
+              </w:rPr>
+            </w:pPr>
+          </w:p>
+        </w:tc>
+        <w:tc>
+          <w:tcPr>
+            <w:tcW w:w="460" w:type="dxa"/>
+          </w:tcPr>
+          <w:p>
+            <w:pPr>
+              <w:spacing w:line="276" w:lineRule="auto"/>
+              <w:jc w:val="center"/>
+              <w:rPr>
+                <w:sz w:val="24"/>
+              </w:rPr>
+            </w:pPr>
+          </w:p>
+        </w:tc>
+        <w:tc>
+          <w:tcPr>
+            <w:tcW w:w="460" w:type="dxa"/>
+          </w:tcPr>
+          <w:p>
+            <w:pPr>
+              <w:spacing w:line="276" w:lineRule="auto"/>
+              <w:jc w:val="center"/>
+              <w:rPr>
+                <w:sz w:val="24"/>
+              </w:rPr>
+            </w:pPr>
+          </w:p>
+        </w:tc>
+        <w:tc>
+          <w:tcPr>
+            <w:tcW w:w="460" w:type="dxa"/>
+          </w:tcPr>
+          <w:p>
+            <w:pPr>
+              <w:spacing w:line="276" w:lineRule="auto"/>
+              <w:jc w:val="center"/>
+              <w:rPr>
+                <w:sz w:val="24"/>
+              </w:rPr>
+            </w:pPr>
+          </w:p>
+        </w:tc>
+        <w:tc>
+          <w:tcPr>
+            <w:tcW w:w="460" w:type="dxa"/>
+          </w:tcPr>
+          <w:p>
+            <w:pPr>
+              <w:spacing w:line="276" w:lineRule="auto"/>
+              <w:jc w:val="center"/>
+              <w:rPr>
+                <w:sz w:val="24"/>
+              </w:rPr>
+            </w:pPr>
+          </w:p>
+        </w:tc>
+      </w:tr>
+      <w:tr>
+        <w:trPr>
+          <w:trHeight w:val="704"/>
+          <w:jc w:val="center"/>
+        </w:trPr>
+        <w:tc>
+          <w:tcPr>
+            <w:tcW w:w="1712" w:type="dxa"/>
+            <w:shd w:val="clear" w:color="auto" w:fill="B4C6E7" w:themeFill="accent1" w:themeFillTint="66"/>
+            <w:vAlign w:val="center"/>
+          </w:tcPr>
+          <w:p>
+            <w:pPr>
+              <w:spacing w:line="276" w:lineRule="auto"/>
+              <w:jc w:val="center"/>
+              <w:rPr>
+                <w:sz w:val="24"/>
+              </w:rPr>
+            </w:pPr>
+            <w:r>
+              <w:rPr>
+                <w:sz w:val="24"/>
+              </w:rPr>
+              <w:t>Testes (</w:t>
+            </w:r>
+            <w:proofErr w:type="spellStart"/>
+            <w:r>
+              <w:rPr>
+                <w:sz w:val="24"/>
+              </w:rPr>
+              <w:t>postman</w:t>
+            </w:r>
+            <w:proofErr w:type="spellEnd"/>
+            <w:r>
+              <w:rPr>
+                <w:sz w:val="24"/>
+              </w:rPr>
+              <w:t>)</w:t>
+            </w:r>
+          </w:p>
+        </w:tc>
+        <w:tc>
+          <w:tcPr>
+            <w:tcW w:w="410" w:type="dxa"/>
+            <w:vAlign w:val="center"/>
+          </w:tcPr>
+          <w:p>
+            <w:pPr>
+              <w:spacing w:line="276" w:lineRule="auto"/>
+              <w:jc w:val="center"/>
+              <w:rPr>
+                <w:sz w:val="24"/>
+              </w:rPr>
+            </w:pPr>
+          </w:p>
+        </w:tc>
+        <w:tc>
+          <w:tcPr>
+            <w:tcW w:w="482" w:type="dxa"/>
+            <w:vAlign w:val="center"/>
+          </w:tcPr>
+          <w:p>
+            <w:pPr>
+              <w:spacing w:line="276" w:lineRule="auto"/>
+              <w:jc w:val="center"/>
+              <w:rPr>
+                <w:sz w:val="24"/>
+              </w:rPr>
+            </w:pPr>
+          </w:p>
+        </w:tc>
+        <w:tc>
+          <w:tcPr>
+            <w:tcW w:w="368" w:type="dxa"/>
+            <w:vAlign w:val="center"/>
+          </w:tcPr>
+          <w:p>
+            <w:pPr>
+              <w:spacing w:line="276" w:lineRule="auto"/>
+              <w:jc w:val="center"/>
+              <w:rPr>
+                <w:sz w:val="24"/>
+              </w:rPr>
+            </w:pPr>
+          </w:p>
+        </w:tc>
+        <w:tc>
+          <w:tcPr>
+            <w:tcW w:w="338" w:type="dxa"/>
+          </w:tcPr>
+          <w:p>
+            <w:pPr>
+              <w:spacing w:line="276" w:lineRule="auto"/>
+              <w:jc w:val="center"/>
+              <w:rPr>
+                <w:sz w:val="24"/>
+              </w:rPr>
+            </w:pPr>
+          </w:p>
+        </w:tc>
+        <w:tc>
+          <w:tcPr>
+            <w:tcW w:w="371" w:type="dxa"/>
+          </w:tcPr>
+          <w:p>
+            <w:pPr>
+              <w:spacing w:line="276" w:lineRule="auto"/>
+              <w:jc w:val="center"/>
+              <w:rPr>
+                <w:sz w:val="24"/>
+              </w:rPr>
+            </w:pPr>
+          </w:p>
+        </w:tc>
+        <w:tc>
+          <w:tcPr>
+            <w:tcW w:w="425" w:type="dxa"/>
+          </w:tcPr>
+          <w:p>
+            <w:pPr>
+              <w:spacing w:line="276" w:lineRule="auto"/>
+              <w:jc w:val="center"/>
+              <w:rPr>
+                <w:sz w:val="24"/>
+              </w:rPr>
+            </w:pPr>
+          </w:p>
+        </w:tc>
+        <w:tc>
+          <w:tcPr>
+            <w:tcW w:w="425" w:type="dxa"/>
+          </w:tcPr>
+          <w:p>
+            <w:pPr>
+              <w:spacing w:line="276" w:lineRule="auto"/>
+              <w:jc w:val="center"/>
+              <w:rPr>
+                <w:sz w:val="24"/>
+              </w:rPr>
+            </w:pPr>
+          </w:p>
+        </w:tc>
+        <w:tc>
+          <w:tcPr>
+            <w:tcW w:w="338" w:type="dxa"/>
+          </w:tcPr>
+          <w:p>
+            <w:pPr>
+              <w:spacing w:line="276" w:lineRule="auto"/>
+              <w:jc w:val="center"/>
+              <w:rPr>
+                <w:sz w:val="24"/>
+              </w:rPr>
+            </w:pPr>
+          </w:p>
+        </w:tc>
+        <w:tc>
+          <w:tcPr>
+            <w:tcW w:w="338" w:type="dxa"/>
+          </w:tcPr>
+          <w:p>
+            <w:pPr>
+              <w:spacing w:line="276" w:lineRule="auto"/>
+              <w:jc w:val="center"/>
+              <w:rPr>
+                <w:sz w:val="24"/>
+              </w:rPr>
+            </w:pPr>
+          </w:p>
+        </w:tc>
+        <w:tc>
+          <w:tcPr>
+            <w:tcW w:w="460" w:type="dxa"/>
+          </w:tcPr>
+          <w:p>
+            <w:pPr>
+              <w:spacing w:line="276" w:lineRule="auto"/>
+              <w:jc w:val="center"/>
+              <w:rPr>
+                <w:sz w:val="24"/>
+              </w:rPr>
+            </w:pPr>
+          </w:p>
+        </w:tc>
+        <w:tc>
+          <w:tcPr>
+            <w:tcW w:w="460" w:type="dxa"/>
+          </w:tcPr>
+          <w:p>
+            <w:pPr>
+              <w:spacing w:line="276" w:lineRule="auto"/>
+              <w:jc w:val="center"/>
+              <w:rPr>
+                <w:sz w:val="24"/>
+              </w:rPr>
+            </w:pPr>
+          </w:p>
+        </w:tc>
+        <w:tc>
+          <w:tcPr>
+            <w:tcW w:w="460" w:type="dxa"/>
+          </w:tcPr>
+          <w:p>
+            <w:pPr>
+              <w:spacing w:line="276" w:lineRule="auto"/>
+              <w:jc w:val="center"/>
+              <w:rPr>
+                <w:sz w:val="24"/>
+              </w:rPr>
+            </w:pPr>
+          </w:p>
+        </w:tc>
+        <w:tc>
+          <w:tcPr>
+            <w:tcW w:w="460" w:type="dxa"/>
+          </w:tcPr>
+          <w:p>
+            <w:pPr>
+              <w:spacing w:line="276" w:lineRule="auto"/>
+              <w:jc w:val="center"/>
+              <w:rPr>
+                <w:sz w:val="24"/>
+              </w:rPr>
+            </w:pPr>
+          </w:p>
+        </w:tc>
+        <w:tc>
+          <w:tcPr>
+            <w:tcW w:w="460" w:type="dxa"/>
+          </w:tcPr>
+          <w:p>
+            <w:pPr>
+              <w:spacing w:line="276" w:lineRule="auto"/>
+              <w:jc w:val="center"/>
+              <w:rPr>
+                <w:sz w:val="24"/>
+              </w:rPr>
+            </w:pPr>
+          </w:p>
+        </w:tc>
+        <w:tc>
+          <w:tcPr>
+            <w:tcW w:w="460" w:type="dxa"/>
+          </w:tcPr>
+          <w:p>
+            <w:pPr>
+              <w:spacing w:line="276" w:lineRule="auto"/>
+              <w:jc w:val="center"/>
+              <w:rPr>
+                <w:sz w:val="24"/>
+              </w:rPr>
+            </w:pPr>
+          </w:p>
+        </w:tc>
+        <w:tc>
+          <w:tcPr>
+            <w:tcW w:w="460" w:type="dxa"/>
+          </w:tcPr>
+          <w:p>
+            <w:pPr>
+              <w:spacing w:line="276" w:lineRule="auto"/>
+              <w:jc w:val="center"/>
+              <w:rPr>
+                <w:sz w:val="24"/>
+              </w:rPr>
+            </w:pPr>
+          </w:p>
+        </w:tc>
+        <w:tc>
+          <w:tcPr>
+            <w:tcW w:w="460" w:type="dxa"/>
+          </w:tcPr>
+          <w:p>
+            <w:pPr>
+              <w:spacing w:line="276" w:lineRule="auto"/>
+              <w:jc w:val="center"/>
+              <w:rPr>
+                <w:sz w:val="24"/>
+              </w:rPr>
+            </w:pPr>
+          </w:p>
+        </w:tc>
+      </w:tr>
+      <w:tr>
+        <w:trPr>
+          <w:trHeight w:val="704"/>
+          <w:jc w:val="center"/>
+        </w:trPr>
+        <w:tc>
+          <w:tcPr>
+            <w:tcW w:w="1712" w:type="dxa"/>
+            <w:shd w:val="clear" w:color="auto" w:fill="B4C6E7" w:themeFill="accent1" w:themeFillTint="66"/>
+            <w:vAlign w:val="center"/>
+          </w:tcPr>
+          <w:p>
+            <w:pPr>
+              <w:spacing w:line="276" w:lineRule="auto"/>
+              <w:jc w:val="center"/>
+              <w:rPr>
+                <w:sz w:val="24"/>
+              </w:rPr>
+            </w:pPr>
+            <w:r>
+              <w:rPr>
+                <w:sz w:val="24"/>
+              </w:rPr>
+              <w:t>Aplicação web</w:t>
+            </w:r>
+          </w:p>
+          <w:p>
+            <w:pPr>
+              <w:spacing w:line="276" w:lineRule="auto"/>
+              <w:jc w:val="center"/>
+              <w:rPr>
+                <w:sz w:val="24"/>
+              </w:rPr>
+            </w:pPr>
+            <w:r>
+              <w:rPr>
+                <w:sz w:val="24"/>
+              </w:rPr>
+              <w:t>frontend</w:t>
+            </w:r>
+          </w:p>
+        </w:tc>
+        <w:tc>
+          <w:tcPr>
+            <w:tcW w:w="410" w:type="dxa"/>
+            <w:vAlign w:val="center"/>
+          </w:tcPr>
+          <w:p>
+            <w:pPr>
+              <w:spacing w:line="276" w:lineRule="auto"/>
+              <w:jc w:val="center"/>
+              <w:rPr>
+                <w:sz w:val="24"/>
+              </w:rPr>
+            </w:pPr>
+          </w:p>
+        </w:tc>
+        <w:tc>
+          <w:tcPr>
+            <w:tcW w:w="482" w:type="dxa"/>
+            <w:vAlign w:val="center"/>
+          </w:tcPr>
+          <w:p>
+            <w:pPr>
+              <w:spacing w:line="276" w:lineRule="auto"/>
+              <w:jc w:val="center"/>
+              <w:rPr>
+                <w:sz w:val="24"/>
+              </w:rPr>
+            </w:pPr>
+          </w:p>
+        </w:tc>
+        <w:tc>
+          <w:tcPr>
+            <w:tcW w:w="368" w:type="dxa"/>
+            <w:vAlign w:val="center"/>
+          </w:tcPr>
+          <w:p>
+            <w:pPr>
+              <w:spacing w:line="276" w:lineRule="auto"/>
+              <w:jc w:val="center"/>
+              <w:rPr>
+                <w:sz w:val="24"/>
+              </w:rPr>
+            </w:pPr>
+          </w:p>
+        </w:tc>
+        <w:tc>
+          <w:tcPr>
+            <w:tcW w:w="338" w:type="dxa"/>
+          </w:tcPr>
+          <w:p>
+            <w:pPr>
+              <w:spacing w:line="276" w:lineRule="auto"/>
+              <w:jc w:val="center"/>
+              <w:rPr>
+                <w:sz w:val="24"/>
+              </w:rPr>
+            </w:pPr>
+          </w:p>
+        </w:tc>
+        <w:tc>
+          <w:tcPr>
+            <w:tcW w:w="371" w:type="dxa"/>
+          </w:tcPr>
+          <w:p>
+            <w:pPr>
+              <w:spacing w:line="276" w:lineRule="auto"/>
+              <w:jc w:val="center"/>
+              <w:rPr>
+                <w:sz w:val="24"/>
+              </w:rPr>
+            </w:pPr>
+          </w:p>
+        </w:tc>
+        <w:tc>
+          <w:tcPr>
+            <w:tcW w:w="425" w:type="dxa"/>
+          </w:tcPr>
+          <w:p>
+            <w:pPr>
+              <w:spacing w:line="276" w:lineRule="auto"/>
+              <w:jc w:val="center"/>
+              <w:rPr>
+                <w:sz w:val="24"/>
+              </w:rPr>
+            </w:pPr>
+          </w:p>
+        </w:tc>
+        <w:tc>
+          <w:tcPr>
+            <w:tcW w:w="425" w:type="dxa"/>
+          </w:tcPr>
+          <w:p>
+            <w:pPr>
+              <w:spacing w:line="276" w:lineRule="auto"/>
+              <w:jc w:val="center"/>
+              <w:rPr>
+                <w:sz w:val="24"/>
+              </w:rPr>
+            </w:pPr>
+          </w:p>
+        </w:tc>
+        <w:tc>
+          <w:tcPr>
+            <w:tcW w:w="338" w:type="dxa"/>
+          </w:tcPr>
+          <w:p>
+            <w:pPr>
+              <w:spacing w:line="276" w:lineRule="auto"/>
+              <w:jc w:val="center"/>
+              <w:rPr>
+                <w:sz w:val="24"/>
+              </w:rPr>
+            </w:pPr>
+          </w:p>
+        </w:tc>
+        <w:tc>
+          <w:tcPr>
+            <w:tcW w:w="338" w:type="dxa"/>
+          </w:tcPr>
+          <w:p>
+            <w:pPr>
+              <w:spacing w:line="276" w:lineRule="auto"/>
+              <w:jc w:val="center"/>
+              <w:rPr>
+                <w:sz w:val="24"/>
+              </w:rPr>
+            </w:pPr>
+          </w:p>
+        </w:tc>
+        <w:tc>
+          <w:tcPr>
+            <w:tcW w:w="460" w:type="dxa"/>
+          </w:tcPr>
+          <w:p>
+            <w:pPr>
+              <w:spacing w:line="276" w:lineRule="auto"/>
+              <w:jc w:val="center"/>
+              <w:rPr>
+                <w:sz w:val="24"/>
+              </w:rPr>
+            </w:pPr>
+          </w:p>
+        </w:tc>
+        <w:tc>
+          <w:tcPr>
+            <w:tcW w:w="460" w:type="dxa"/>
+          </w:tcPr>
+          <w:p>
+            <w:pPr>
+              <w:spacing w:line="276" w:lineRule="auto"/>
+              <w:jc w:val="center"/>
+              <w:rPr>
+                <w:sz w:val="24"/>
+              </w:rPr>
+            </w:pPr>
+          </w:p>
+        </w:tc>
+        <w:tc>
+          <w:tcPr>
+            <w:tcW w:w="460" w:type="dxa"/>
+          </w:tcPr>
+          <w:p>
+            <w:pPr>
+              <w:spacing w:line="276" w:lineRule="auto"/>
+              <w:jc w:val="center"/>
+              <w:rPr>
+                <w:sz w:val="24"/>
+              </w:rPr>
+            </w:pPr>
+          </w:p>
+        </w:tc>
+        <w:tc>
+          <w:tcPr>
+            <w:tcW w:w="460" w:type="dxa"/>
+          </w:tcPr>
+          <w:p>
+            <w:pPr>
+              <w:spacing w:line="276" w:lineRule="auto"/>
+              <w:jc w:val="center"/>
+              <w:rPr>
+                <w:sz w:val="24"/>
+              </w:rPr>
+            </w:pPr>
+          </w:p>
+        </w:tc>
+        <w:tc>
+          <w:tcPr>
+            <w:tcW w:w="460" w:type="dxa"/>
+          </w:tcPr>
+          <w:p>
+            <w:pPr>
+              <w:spacing w:line="276" w:lineRule="auto"/>
+              <w:jc w:val="center"/>
+              <w:rPr>
+                <w:sz w:val="24"/>
+              </w:rPr>
+            </w:pPr>
+          </w:p>
+        </w:tc>
+        <w:tc>
+          <w:tcPr>
+            <w:tcW w:w="460" w:type="dxa"/>
+          </w:tcPr>
+          <w:p>
+            <w:pPr>
+              <w:spacing w:line="276" w:lineRule="auto"/>
+              <w:jc w:val="center"/>
+              <w:rPr>
+                <w:sz w:val="24"/>
+              </w:rPr>
+            </w:pPr>
+          </w:p>
+        </w:tc>
+        <w:tc>
+          <w:tcPr>
+            <w:tcW w:w="460" w:type="dxa"/>
+          </w:tcPr>
+          <w:p>
+            <w:pPr>
+              <w:spacing w:line="276" w:lineRule="auto"/>
+              <w:jc w:val="center"/>
+              <w:rPr>
+                <w:sz w:val="24"/>
+              </w:rPr>
+            </w:pPr>
+          </w:p>
+        </w:tc>
+        <w:tc>
+          <w:tcPr>
+            <w:tcW w:w="460" w:type="dxa"/>
+          </w:tcPr>
+          <w:p>
+            <w:pPr>
+              <w:spacing w:line="276" w:lineRule="auto"/>
+              <w:jc w:val="center"/>
+              <w:rPr>
+                <w:sz w:val="24"/>
+              </w:rPr>
+            </w:pPr>
+          </w:p>
+        </w:tc>
+      </w:tr>
+      <w:tr>
+        <w:trPr>
+          <w:trHeight w:val="704"/>
+          <w:jc w:val="center"/>
+        </w:trPr>
+        <w:tc>
+          <w:tcPr>
+            <w:tcW w:w="1712" w:type="dxa"/>
+            <w:shd w:val="clear" w:color="auto" w:fill="B4C6E7" w:themeFill="accent1" w:themeFillTint="66"/>
+            <w:vAlign w:val="center"/>
+          </w:tcPr>
+          <w:p>
+            <w:pPr>
+              <w:spacing w:line="276" w:lineRule="auto"/>
+              <w:jc w:val="center"/>
+              <w:rPr>
+                <w:sz w:val="24"/>
+              </w:rPr>
+            </w:pPr>
+            <w:r>
+              <w:rPr>
+                <w:sz w:val="24"/>
+              </w:rPr>
+              <w:t>Aplicação Mobile</w:t>
+            </w:r>
+          </w:p>
+        </w:tc>
+        <w:tc>
+          <w:tcPr>
+            <w:tcW w:w="410" w:type="dxa"/>
+            <w:vAlign w:val="center"/>
+          </w:tcPr>
+          <w:p>
+            <w:pPr>
+              <w:spacing w:line="276" w:lineRule="auto"/>
+              <w:jc w:val="center"/>
+              <w:rPr>
+                <w:sz w:val="24"/>
+              </w:rPr>
+            </w:pPr>
+          </w:p>
+        </w:tc>
+        <w:tc>
+          <w:tcPr>
+            <w:tcW w:w="482" w:type="dxa"/>
+            <w:vAlign w:val="center"/>
+          </w:tcPr>
+          <w:p>
+            <w:pPr>
+              <w:spacing w:line="276" w:lineRule="auto"/>
+              <w:jc w:val="center"/>
+              <w:rPr>
+                <w:sz w:val="24"/>
+              </w:rPr>
+            </w:pPr>
+          </w:p>
+        </w:tc>
+        <w:tc>
+          <w:tcPr>
+            <w:tcW w:w="368" w:type="dxa"/>
+            <w:vAlign w:val="center"/>
+          </w:tcPr>
+          <w:p>
+            <w:pPr>
+              <w:spacing w:line="276" w:lineRule="auto"/>
+              <w:jc w:val="center"/>
+              <w:rPr>
+                <w:sz w:val="24"/>
+              </w:rPr>
+            </w:pPr>
+          </w:p>
+        </w:tc>
+        <w:tc>
+          <w:tcPr>
+            <w:tcW w:w="338" w:type="dxa"/>
+          </w:tcPr>
+          <w:p>
+            <w:pPr>
+              <w:spacing w:line="276" w:lineRule="auto"/>
+              <w:jc w:val="center"/>
+              <w:rPr>
+                <w:sz w:val="24"/>
+              </w:rPr>
+            </w:pPr>
+          </w:p>
+        </w:tc>
+        <w:tc>
+          <w:tcPr>
+            <w:tcW w:w="371" w:type="dxa"/>
+          </w:tcPr>
+          <w:p>
+            <w:pPr>
+              <w:spacing w:line="276" w:lineRule="auto"/>
+              <w:jc w:val="center"/>
+              <w:rPr>
+                <w:sz w:val="24"/>
+              </w:rPr>
+            </w:pPr>
+          </w:p>
+        </w:tc>
+        <w:tc>
+          <w:tcPr>
+            <w:tcW w:w="425" w:type="dxa"/>
+          </w:tcPr>
+          <w:p>
+            <w:pPr>
+              <w:spacing w:line="276" w:lineRule="auto"/>
+              <w:jc w:val="center"/>
+              <w:rPr>
+                <w:sz w:val="24"/>
+              </w:rPr>
+            </w:pPr>
+          </w:p>
+        </w:tc>
+        <w:tc>
+          <w:tcPr>
+            <w:tcW w:w="425" w:type="dxa"/>
+          </w:tcPr>
+          <w:p>
+            <w:pPr>
+              <w:spacing w:line="276" w:lineRule="auto"/>
+              <w:jc w:val="center"/>
+              <w:rPr>
+                <w:sz w:val="24"/>
+              </w:rPr>
+            </w:pPr>
+          </w:p>
+        </w:tc>
+        <w:tc>
+          <w:tcPr>
+            <w:tcW w:w="338" w:type="dxa"/>
+          </w:tcPr>
+          <w:p>
+            <w:pPr>
+              <w:spacing w:line="276" w:lineRule="auto"/>
+              <w:jc w:val="center"/>
+              <w:rPr>
+                <w:sz w:val="24"/>
+              </w:rPr>
+            </w:pPr>
+          </w:p>
+        </w:tc>
+        <w:tc>
+          <w:tcPr>
+            <w:tcW w:w="338" w:type="dxa"/>
+          </w:tcPr>
+          <w:p>
+            <w:pPr>
+              <w:spacing w:line="276" w:lineRule="auto"/>
+              <w:jc w:val="center"/>
+              <w:rPr>
+                <w:sz w:val="24"/>
+              </w:rPr>
+            </w:pPr>
+          </w:p>
+        </w:tc>
+        <w:tc>
+          <w:tcPr>
+            <w:tcW w:w="460" w:type="dxa"/>
+          </w:tcPr>
+          <w:p>
+            <w:pPr>
+              <w:spacing w:line="276" w:lineRule="auto"/>
+              <w:jc w:val="center"/>
+              <w:rPr>
+                <w:sz w:val="24"/>
+              </w:rPr>
+            </w:pPr>
+          </w:p>
+        </w:tc>
+        <w:tc>
+          <w:tcPr>
+            <w:tcW w:w="460" w:type="dxa"/>
+          </w:tcPr>
+          <w:p>
+            <w:pPr>
+              <w:spacing w:line="276" w:lineRule="auto"/>
+              <w:jc w:val="center"/>
+              <w:rPr>
+                <w:sz w:val="24"/>
+              </w:rPr>
+            </w:pPr>
+          </w:p>
+        </w:tc>
+        <w:tc>
+          <w:tcPr>
+            <w:tcW w:w="460" w:type="dxa"/>
+          </w:tcPr>
+          <w:p>
+            <w:pPr>
+              <w:spacing w:line="276" w:lineRule="auto"/>
+              <w:jc w:val="center"/>
+              <w:rPr>
+                <w:sz w:val="24"/>
+              </w:rPr>
+            </w:pPr>
+          </w:p>
+        </w:tc>
+        <w:tc>
+          <w:tcPr>
+            <w:tcW w:w="460" w:type="dxa"/>
+          </w:tcPr>
+          <w:p>
+            <w:pPr>
+              <w:spacing w:line="276" w:lineRule="auto"/>
+              <w:jc w:val="center"/>
+              <w:rPr>
+                <w:sz w:val="24"/>
+              </w:rPr>
+            </w:pPr>
+          </w:p>
+        </w:tc>
+        <w:tc>
+          <w:tcPr>
+            <w:tcW w:w="460" w:type="dxa"/>
+          </w:tcPr>
+          <w:p>
+            <w:pPr>
+              <w:spacing w:line="276" w:lineRule="auto"/>
+              <w:jc w:val="center"/>
+              <w:rPr>
+                <w:sz w:val="24"/>
+              </w:rPr>
+            </w:pPr>
+          </w:p>
+        </w:tc>
+        <w:tc>
+          <w:tcPr>
+            <w:tcW w:w="460" w:type="dxa"/>
+          </w:tcPr>
+          <w:p>
+            <w:pPr>
+              <w:spacing w:line="276" w:lineRule="auto"/>
+              <w:jc w:val="center"/>
+              <w:rPr>
+                <w:sz w:val="24"/>
+              </w:rPr>
+            </w:pPr>
+          </w:p>
+        </w:tc>
+        <w:tc>
+          <w:tcPr>
+            <w:tcW w:w="460" w:type="dxa"/>
+          </w:tcPr>
+          <w:p>
+            <w:pPr>
+              <w:spacing w:line="276" w:lineRule="auto"/>
+              <w:jc w:val="center"/>
+              <w:rPr>
+                <w:sz w:val="24"/>
+              </w:rPr>
+            </w:pPr>
+          </w:p>
+        </w:tc>
+        <w:tc>
+          <w:tcPr>
+            <w:tcW w:w="460" w:type="dxa"/>
+          </w:tcPr>
+          <w:p>
+            <w:pPr>
+              <w:spacing w:line="276" w:lineRule="auto"/>
+              <w:jc w:val="center"/>
+              <w:rPr>
+                <w:sz w:val="24"/>
+              </w:rPr>
+            </w:pPr>
+          </w:p>
+        </w:tc>
+      </w:tr>
+      <w:tr>
+        <w:trPr>
+          <w:trHeight w:val="704"/>
+          <w:jc w:val="center"/>
+        </w:trPr>
+        <w:tc>
+          <w:tcPr>
+            <w:tcW w:w="1712" w:type="dxa"/>
+            <w:shd w:val="clear" w:color="auto" w:fill="B4C6E7" w:themeFill="accent1" w:themeFillTint="66"/>
+            <w:vAlign w:val="center"/>
+          </w:tcPr>
+          <w:p>
+            <w:pPr>
+              <w:spacing w:line="276" w:lineRule="auto"/>
+              <w:jc w:val="center"/>
+              <w:rPr>
+                <w:sz w:val="24"/>
+              </w:rPr>
+            </w:pPr>
+          </w:p>
+        </w:tc>
+        <w:tc>
+          <w:tcPr>
+            <w:tcW w:w="410" w:type="dxa"/>
+            <w:vAlign w:val="center"/>
+          </w:tcPr>
+          <w:p>
+            <w:pPr>
+              <w:spacing w:line="276" w:lineRule="auto"/>
+              <w:jc w:val="center"/>
+              <w:rPr>
+                <w:sz w:val="24"/>
+              </w:rPr>
+            </w:pPr>
+          </w:p>
+        </w:tc>
+        <w:tc>
+          <w:tcPr>
+            <w:tcW w:w="482" w:type="dxa"/>
+            <w:vAlign w:val="center"/>
+          </w:tcPr>
+          <w:p>
+            <w:pPr>
+              <w:spacing w:line="276" w:lineRule="auto"/>
+              <w:jc w:val="center"/>
+              <w:rPr>
+                <w:sz w:val="24"/>
+              </w:rPr>
+            </w:pPr>
+          </w:p>
+        </w:tc>
+        <w:tc>
+          <w:tcPr>
+            <w:tcW w:w="368" w:type="dxa"/>
+            <w:vAlign w:val="center"/>
+          </w:tcPr>
+          <w:p>
+            <w:pPr>
+              <w:spacing w:line="276" w:lineRule="auto"/>
+              <w:jc w:val="center"/>
+              <w:rPr>
+                <w:sz w:val="24"/>
+              </w:rPr>
+            </w:pPr>
+          </w:p>
+        </w:tc>
+        <w:tc>
+          <w:tcPr>
+            <w:tcW w:w="338" w:type="dxa"/>
+          </w:tcPr>
+          <w:p>
+            <w:pPr>
+              <w:spacing w:line="276" w:lineRule="auto"/>
+              <w:jc w:val="center"/>
+              <w:rPr>
+                <w:sz w:val="24"/>
+              </w:rPr>
+            </w:pPr>
+          </w:p>
+        </w:tc>
+        <w:tc>
+          <w:tcPr>
+            <w:tcW w:w="371" w:type="dxa"/>
+          </w:tcPr>
+          <w:p>
+            <w:pPr>
+              <w:spacing w:line="276" w:lineRule="auto"/>
+              <w:jc w:val="center"/>
+              <w:rPr>
+                <w:sz w:val="24"/>
+              </w:rPr>
+            </w:pPr>
+          </w:p>
+        </w:tc>
+        <w:tc>
+          <w:tcPr>
+            <w:tcW w:w="425" w:type="dxa"/>
+          </w:tcPr>
+          <w:p>
+            <w:pPr>
+              <w:spacing w:line="276" w:lineRule="auto"/>
+              <w:jc w:val="center"/>
+              <w:rPr>
+                <w:sz w:val="24"/>
+              </w:rPr>
+            </w:pPr>
+          </w:p>
+        </w:tc>
+        <w:tc>
+          <w:tcPr>
+            <w:tcW w:w="425" w:type="dxa"/>
+          </w:tcPr>
+          <w:p>
+            <w:pPr>
+              <w:spacing w:line="276" w:lineRule="auto"/>
+              <w:jc w:val="center"/>
+              <w:rPr>
+                <w:sz w:val="24"/>
+              </w:rPr>
+            </w:pPr>
+          </w:p>
+        </w:tc>
+        <w:tc>
+          <w:tcPr>
+            <w:tcW w:w="338" w:type="dxa"/>
+          </w:tcPr>
+          <w:p>
+            <w:pPr>
+              <w:spacing w:line="276" w:lineRule="auto"/>
+              <w:jc w:val="center"/>
+              <w:rPr>
+                <w:sz w:val="24"/>
+              </w:rPr>
+            </w:pPr>
+          </w:p>
+        </w:tc>
+        <w:tc>
+          <w:tcPr>
+            <w:tcW w:w="338" w:type="dxa"/>
+          </w:tcPr>
+          <w:p>
+            <w:pPr>
+              <w:spacing w:line="276" w:lineRule="auto"/>
+              <w:jc w:val="center"/>
+              <w:rPr>
+                <w:sz w:val="24"/>
+              </w:rPr>
+            </w:pPr>
+          </w:p>
+        </w:tc>
+        <w:tc>
+          <w:tcPr>
+            <w:tcW w:w="460" w:type="dxa"/>
+          </w:tcPr>
+          <w:p>
+            <w:pPr>
+              <w:spacing w:line="276" w:lineRule="auto"/>
+              <w:jc w:val="center"/>
+              <w:rPr>
+                <w:sz w:val="24"/>
+              </w:rPr>
+            </w:pPr>
+          </w:p>
+        </w:tc>
+        <w:tc>
+          <w:tcPr>
+            <w:tcW w:w="460" w:type="dxa"/>
+          </w:tcPr>
+          <w:p>
+            <w:pPr>
+              <w:spacing w:line="276" w:lineRule="auto"/>
+              <w:jc w:val="center"/>
+              <w:rPr>
+                <w:sz w:val="24"/>
+              </w:rPr>
+            </w:pPr>
+          </w:p>
+        </w:tc>
+        <w:tc>
+          <w:tcPr>
+            <w:tcW w:w="460" w:type="dxa"/>
+          </w:tcPr>
+          <w:p>
+            <w:pPr>
+              <w:spacing w:line="276" w:lineRule="auto"/>
+              <w:jc w:val="center"/>
+              <w:rPr>
+                <w:sz w:val="24"/>
+              </w:rPr>
+            </w:pPr>
+          </w:p>
+        </w:tc>
+        <w:tc>
+          <w:tcPr>
+            <w:tcW w:w="460" w:type="dxa"/>
+          </w:tcPr>
+          <w:p>
+            <w:pPr>
+              <w:spacing w:line="276" w:lineRule="auto"/>
+              <w:jc w:val="center"/>
+              <w:rPr>
+                <w:sz w:val="24"/>
+              </w:rPr>
+            </w:pPr>
+          </w:p>
+        </w:tc>
+        <w:tc>
+          <w:tcPr>
+            <w:tcW w:w="460" w:type="dxa"/>
+          </w:tcPr>
+          <w:p>
+            <w:pPr>
+              <w:spacing w:line="276" w:lineRule="auto"/>
+              <w:jc w:val="center"/>
+              <w:rPr>
+                <w:sz w:val="24"/>
+              </w:rPr>
+            </w:pPr>
+          </w:p>
+        </w:tc>
+        <w:tc>
+          <w:tcPr>
+            <w:tcW w:w="460" w:type="dxa"/>
+          </w:tcPr>
+          <w:p>
+            <w:pPr>
+              <w:spacing w:line="276" w:lineRule="auto"/>
+              <w:jc w:val="center"/>
+              <w:rPr>
+                <w:sz w:val="24"/>
+              </w:rPr>
+            </w:pPr>
+          </w:p>
+        </w:tc>
+        <w:tc>
+          <w:tcPr>
+            <w:tcW w:w="460" w:type="dxa"/>
+          </w:tcPr>
+          <w:p>
+            <w:pPr>
+              <w:spacing w:line="276" w:lineRule="auto"/>
+              <w:jc w:val="center"/>
+              <w:rPr>
+                <w:sz w:val="24"/>
+              </w:rPr>
+            </w:pPr>
+          </w:p>
+        </w:tc>
+        <w:tc>
+          <w:tcPr>
+            <w:tcW w:w="460" w:type="dxa"/>
+          </w:tcPr>
+          <w:p>
+            <w:pPr>
+              <w:spacing w:line="276" w:lineRule="auto"/>
+              <w:jc w:val="center"/>
+              <w:rPr>
+                <w:sz w:val="24"/>
+              </w:rPr>
+            </w:pPr>
           </w:p>
         </w:tc>
       </w:tr>
@@ -2855,7 +6123,6 @@
     <w:p>
       <w:pPr>
         <w:spacing w:line="276" w:lineRule="auto"/>
-        <w:ind w:left="-5" w:hanging="10"/>
         <w:jc w:val="both"/>
         <w:rPr>
           <w:sz w:val="24"/>
@@ -2868,9 +6135,25 @@
         <w:ind w:left="-5" w:hanging="10"/>
         <w:jc w:val="both"/>
         <w:rPr>
-          <w:sz w:val="24"/>
-        </w:rPr>
-      </w:pPr>
+          <w:sz w:val="32"/>
+          <w:szCs w:val="32"/>
+        </w:rPr>
+      </w:pPr>
+      <w:r>
+        <w:rPr>
+          <w:sz w:val="32"/>
+          <w:szCs w:val="32"/>
+        </w:rPr>
+        <w:lastRenderedPageBreak/>
+        <w:t xml:space="preserve">     </w:t>
+      </w:r>
+      <w:r>
+        <w:rPr>
+          <w:sz w:val="32"/>
+          <w:szCs w:val="32"/>
+        </w:rPr>
+        <w:t>4. Back-End</w:t>
+      </w:r>
     </w:p>
     <w:p>
       <w:pPr>
@@ -2888,9 +6171,120 @@
         <w:ind w:left="-5" w:hanging="10"/>
         <w:jc w:val="both"/>
         <w:rPr>
-          <w:sz w:val="24"/>
-        </w:rPr>
-      </w:pPr>
+          <w:rFonts w:asciiTheme="minorHAnsi" w:hAnsiTheme="minorHAnsi" w:cstheme="minorHAnsi"/>
+          <w:sz w:val="24"/>
+          <w:szCs w:val="24"/>
+        </w:rPr>
+      </w:pPr>
+      <w:r>
+        <w:rPr>
+          <w:sz w:val="24"/>
+        </w:rPr>
+        <w:t xml:space="preserve">           </w:t>
+      </w:r>
+      <w:r>
+        <w:rPr>
+          <w:sz w:val="24"/>
+        </w:rPr>
+        <w:t xml:space="preserve">O projeto </w:t>
+      </w:r>
+      <w:r>
+        <w:rPr>
+          <w:color w:val="C00000"/>
+          <w:sz w:val="24"/>
+        </w:rPr>
+        <w:t>SpMedicalGroup</w:t>
+      </w:r>
+      <w:r>
+        <w:rPr>
+          <w:sz w:val="24"/>
+        </w:rPr>
+        <w:t xml:space="preserve"> foi desenvolvido utilizando o SQL Server para a parte do banco de dados e </w:t>
+      </w:r>
+      <w:r>
+        <w:rPr>
+          <w:sz w:val="24"/>
+        </w:rPr>
+        <w:t xml:space="preserve">    </w:t>
+      </w:r>
+      <w:r>
+        <w:rPr>
+          <w:sz w:val="24"/>
+        </w:rPr>
+        <w:t xml:space="preserve">o Microsoft Visual Studio para parte da API, em linguagem C#. A </w:t>
+      </w:r>
+      <w:r>
+        <w:rPr>
+          <w:rStyle w:val="nfase"/>
+        </w:rPr>
+        <w:t xml:space="preserve">Application Programming Interface (API) </w:t>
+      </w:r>
+      <w:r>
+        <w:rPr>
+          <w:rStyle w:val="nfase"/>
+          <w:i w:val="0"/>
+          <w:iCs w:val="0"/>
+          <w:sz w:val="24"/>
+          <w:szCs w:val="24"/>
+        </w:rPr>
+        <w:t xml:space="preserve">é uma forma de integrar sistemas </w:t>
+      </w:r>
+      <w:r>
+        <w:rPr>
+          <w:sz w:val="24"/>
+        </w:rPr>
+        <w:t>definindo as requisições</w:t>
+      </w:r>
+      <w:r>
+        <w:rPr>
+          <w:sz w:val="24"/>
+        </w:rPr>
+        <w:t xml:space="preserve"> e </w:t>
+      </w:r>
+      <w:r>
+        <w:rPr>
+          <w:sz w:val="24"/>
+        </w:rPr>
+        <w:t xml:space="preserve">respostas </w:t>
+      </w:r>
+      <w:r>
+        <w:rPr>
+          <w:rStyle w:val="nfase"/>
+          <w:i w:val="0"/>
+          <w:iCs w:val="0"/>
+          <w:sz w:val="24"/>
+          <w:szCs w:val="24"/>
+        </w:rPr>
+        <w:t>obtendo muita vantagem, por facilitar o desenvolvimento</w:t>
+      </w:r>
+      <w:r>
+        <w:rPr>
+          <w:rStyle w:val="nfase"/>
+          <w:i w:val="0"/>
+          <w:iCs w:val="0"/>
+          <w:sz w:val="24"/>
+          <w:szCs w:val="24"/>
+        </w:rPr>
+        <w:t xml:space="preserve"> </w:t>
+      </w:r>
+      <w:r>
+        <w:rPr>
+          <w:rStyle w:val="nfase"/>
+          <w:i w:val="0"/>
+          <w:iCs w:val="0"/>
+          <w:sz w:val="24"/>
+          <w:szCs w:val="24"/>
+        </w:rPr>
+        <w:t xml:space="preserve">com mais agilidade precisão e principalmente organização, </w:t>
+      </w:r>
+      <w:r>
+        <w:rPr>
+          <w:rFonts w:asciiTheme="minorHAnsi" w:hAnsiTheme="minorHAnsi" w:cstheme="minorHAnsi"/>
+          <w:sz w:val="24"/>
+          <w:szCs w:val="24"/>
+        </w:rPr>
+        <w:t>seguindo protocolo HTTP.</w:t>
+      </w:r>
     </w:p>
     <w:p>
       <w:pPr>
@@ -2898,228 +6292,6 @@
         <w:ind w:left="-5" w:hanging="10"/>
         <w:jc w:val="both"/>
         <w:rPr>
-          <w:sz w:val="24"/>
-        </w:rPr>
-      </w:pPr>
-    </w:p>
-    <w:p>
-      <w:pPr>
-        <w:spacing w:line="276" w:lineRule="auto"/>
-        <w:ind w:left="-5" w:hanging="10"/>
-        <w:jc w:val="both"/>
-        <w:rPr>
-          <w:sz w:val="24"/>
-        </w:rPr>
-      </w:pPr>
-    </w:p>
-    <w:p>
-      <w:pPr>
-        <w:spacing w:line="276" w:lineRule="auto"/>
-        <w:ind w:left="-5" w:hanging="10"/>
-        <w:jc w:val="both"/>
-        <w:rPr>
-          <w:sz w:val="24"/>
-        </w:rPr>
-      </w:pPr>
-    </w:p>
-    <w:p>
-      <w:pPr>
-        <w:spacing w:line="276" w:lineRule="auto"/>
-        <w:ind w:left="-5" w:hanging="10"/>
-        <w:jc w:val="both"/>
-        <w:rPr>
-          <w:sz w:val="24"/>
-        </w:rPr>
-      </w:pPr>
-    </w:p>
-    <w:p>
-      <w:pPr>
-        <w:spacing w:line="276" w:lineRule="auto"/>
-        <w:ind w:left="-5" w:hanging="10"/>
-        <w:jc w:val="both"/>
-        <w:rPr>
-          <w:sz w:val="24"/>
-        </w:rPr>
-      </w:pPr>
-    </w:p>
-    <w:p>
-      <w:pPr>
-        <w:spacing w:line="276" w:lineRule="auto"/>
-        <w:ind w:left="-5" w:hanging="10"/>
-        <w:jc w:val="both"/>
-        <w:rPr>
-          <w:sz w:val="24"/>
-        </w:rPr>
-      </w:pPr>
-    </w:p>
-    <w:p>
-      <w:pPr>
-        <w:spacing w:line="276" w:lineRule="auto"/>
-        <w:ind w:left="-5" w:hanging="10"/>
-        <w:jc w:val="both"/>
-        <w:rPr>
-          <w:sz w:val="32"/>
-          <w:szCs w:val="32"/>
-        </w:rPr>
-      </w:pPr>
-      <w:r>
-        <w:rPr>
-          <w:sz w:val="32"/>
-          <w:szCs w:val="32"/>
-        </w:rPr>
-        <w:t xml:space="preserve">     </w:t>
-      </w:r>
-      <w:r>
-        <w:rPr>
-          <w:sz w:val="32"/>
-          <w:szCs w:val="32"/>
-        </w:rPr>
-        <w:t>4. Back-End</w:t>
-      </w:r>
-    </w:p>
-    <w:p>
-      <w:pPr>
-        <w:spacing w:line="276" w:lineRule="auto"/>
-        <w:ind w:left="-5" w:hanging="10"/>
-        <w:jc w:val="both"/>
-        <w:rPr>
-          <w:sz w:val="24"/>
-        </w:rPr>
-      </w:pPr>
-    </w:p>
-    <w:p>
-      <w:pPr>
-        <w:spacing w:line="276" w:lineRule="auto"/>
-        <w:ind w:left="-5" w:hanging="10"/>
-        <w:jc w:val="both"/>
-        <w:rPr>
-          <w:rFonts w:asciiTheme="minorHAnsi" w:hAnsiTheme="minorHAnsi" w:cstheme="minorHAnsi"/>
-          <w:sz w:val="24"/>
-          <w:szCs w:val="24"/>
-        </w:rPr>
-      </w:pPr>
-      <w:r>
-        <w:rPr>
-          <w:sz w:val="24"/>
-        </w:rPr>
-        <w:t xml:space="preserve">           </w:t>
-      </w:r>
-      <w:r>
-        <w:rPr>
-          <w:sz w:val="24"/>
-        </w:rPr>
-        <w:t xml:space="preserve">O projeto </w:t>
-      </w:r>
-      <w:r>
-        <w:rPr>
-          <w:color w:val="C00000"/>
-          <w:sz w:val="24"/>
-        </w:rPr>
-        <w:t>SpMedicalGroup</w:t>
-      </w:r>
-      <w:r>
-        <w:rPr>
-          <w:sz w:val="24"/>
-        </w:rPr>
-        <w:t xml:space="preserve"> foi desenvolvido utilizando o SQL Server para a parte do banco de dados e </w:t>
-      </w:r>
-      <w:r>
-        <w:rPr>
-          <w:sz w:val="24"/>
-        </w:rPr>
-        <w:t xml:space="preserve">    </w:t>
-      </w:r>
-      <w:r>
-        <w:rPr>
-          <w:sz w:val="24"/>
-        </w:rPr>
-        <w:t xml:space="preserve">o Microsoft Visual Studio para parte da API, em linguagem C#. A </w:t>
-      </w:r>
-      <w:r>
-        <w:rPr>
-          <w:rStyle w:val="nfase"/>
-        </w:rPr>
-        <w:t>Application Programming Interface</w:t>
-      </w:r>
-      <w:r>
-        <w:rPr>
-          <w:rStyle w:val="nfase"/>
-        </w:rPr>
-        <w:t xml:space="preserve"> (API) </w:t>
-      </w:r>
-      <w:r>
-        <w:rPr>
-          <w:rStyle w:val="nfase"/>
-          <w:i w:val="0"/>
-          <w:iCs w:val="0"/>
-          <w:sz w:val="24"/>
-          <w:szCs w:val="24"/>
-        </w:rPr>
-        <w:t xml:space="preserve">é uma forma de integrar sistemas </w:t>
-      </w:r>
-      <w:r>
-        <w:rPr>
-          <w:sz w:val="24"/>
-        </w:rPr>
-        <w:t>definindo as requisições</w:t>
-      </w:r>
-      <w:r>
-        <w:rPr>
-          <w:sz w:val="24"/>
-        </w:rPr>
-        <w:t xml:space="preserve"> e </w:t>
-      </w:r>
-      <w:r>
-        <w:rPr>
-          <w:sz w:val="24"/>
-        </w:rPr>
-        <w:t xml:space="preserve">respostas </w:t>
-      </w:r>
-      <w:r>
-        <w:rPr>
-          <w:rStyle w:val="nfase"/>
-          <w:i w:val="0"/>
-          <w:iCs w:val="0"/>
-          <w:sz w:val="24"/>
-          <w:szCs w:val="24"/>
-        </w:rPr>
-        <w:t>obtendo muita vantagem, por facilitar o desenvolvimento</w:t>
-      </w:r>
-      <w:r>
-        <w:rPr>
-          <w:rStyle w:val="nfase"/>
-          <w:i w:val="0"/>
-          <w:iCs w:val="0"/>
-          <w:sz w:val="24"/>
-          <w:szCs w:val="24"/>
-        </w:rPr>
-        <w:t xml:space="preserve"> </w:t>
-      </w:r>
-      <w:r>
-        <w:rPr>
-          <w:rStyle w:val="nfase"/>
-          <w:i w:val="0"/>
-          <w:iCs w:val="0"/>
-          <w:sz w:val="24"/>
-          <w:szCs w:val="24"/>
-        </w:rPr>
-        <w:t xml:space="preserve">com mais agilidade precisão e principalmente organização, </w:t>
-      </w:r>
-      <w:r>
-        <w:rPr>
-          <w:rFonts w:asciiTheme="minorHAnsi" w:hAnsiTheme="minorHAnsi" w:cstheme="minorHAnsi"/>
-          <w:sz w:val="24"/>
-          <w:szCs w:val="24"/>
-        </w:rPr>
-        <w:t>seguindo protocolo HTTP.</w:t>
-      </w:r>
-    </w:p>
-    <w:p>
-      <w:pPr>
-        <w:spacing w:line="276" w:lineRule="auto"/>
-        <w:ind w:left="-5" w:hanging="10"/>
-        <w:jc w:val="both"/>
-        <w:rPr>
           <w:color w:val="000000" w:themeColor="text1"/>
           <w:sz w:val="24"/>
           <w:szCs w:val="24"/>
@@ -3140,16 +6312,15 @@
           <w:sz w:val="24"/>
           <w:szCs w:val="24"/>
         </w:rPr>
-        <w:t>JavaScript Object Notation</w:t>
-      </w:r>
-      <w:r>
-        <w:rPr>
-          <w:rStyle w:val="hgkelc"/>
+        <w:t xml:space="preserve">JavaScript Object Notation) para que </w:t>
+      </w:r>
+      <w:r>
+        <w:rPr>
           <w:color w:val="000000" w:themeColor="text1"/>
           <w:sz w:val="24"/>
           <w:szCs w:val="24"/>
         </w:rPr>
-        <w:t xml:space="preserve">) para que </w:t>
+        <w:t>o</w:t>
       </w:r>
       <w:r>
         <w:rPr>
@@ -3157,31 +6328,7 @@
           <w:sz w:val="24"/>
           <w:szCs w:val="24"/>
         </w:rPr>
-        <w:t>o</w:t>
-      </w:r>
-      <w:r>
-        <w:rPr>
-          <w:color w:val="000000" w:themeColor="text1"/>
-          <w:sz w:val="24"/>
-          <w:szCs w:val="24"/>
-        </w:rPr>
-        <w:t xml:space="preserve"> sistema po</w:t>
-      </w:r>
-      <w:r>
-        <w:rPr>
-          <w:color w:val="000000" w:themeColor="text1"/>
-          <w:sz w:val="24"/>
-          <w:szCs w:val="24"/>
-        </w:rPr>
-        <w:t>ssa</w:t>
-      </w:r>
-      <w:r>
-        <w:rPr>
-          <w:color w:val="000000" w:themeColor="text1"/>
-          <w:sz w:val="24"/>
-          <w:szCs w:val="24"/>
-        </w:rPr>
-        <w:t xml:space="preserve"> ser acessado de várias maneiras Dispositivos diferentes sem se preocupar com a linguagem que usarão.</w:t>
+        <w:t xml:space="preserve"> sistema possa ser acessado de várias maneiras Dispositivos diferentes sem se preocupar com a linguagem que usarão.</w:t>
       </w:r>
     </w:p>
     <w:p>
@@ -4391,6 +7538,329 @@
         </w:rPr>
       </w:pPr>
     </w:p>
+    <w:p>
+      <w:pPr>
+        <w:spacing w:line="276" w:lineRule="auto"/>
+        <w:jc w:val="both"/>
+        <w:rPr>
+          <w:sz w:val="24"/>
+        </w:rPr>
+      </w:pPr>
+    </w:p>
+    <w:p>
+      <w:pPr>
+        <w:spacing w:line="276" w:lineRule="auto"/>
+        <w:jc w:val="both"/>
+        <w:rPr>
+          <w:sz w:val="24"/>
+        </w:rPr>
+      </w:pPr>
+    </w:p>
+    <w:p>
+      <w:pPr>
+        <w:spacing w:line="276" w:lineRule="auto"/>
+        <w:jc w:val="both"/>
+        <w:rPr>
+          <w:sz w:val="24"/>
+        </w:rPr>
+      </w:pPr>
+    </w:p>
+    <w:p>
+      <w:pPr>
+        <w:pStyle w:val="Ttulo1"/>
+      </w:pPr>
+      <w:r>
+        <w:t>Front-</w:t>
+      </w:r>
+      <w:proofErr w:type="spellStart"/>
+      <w:r>
+        <w:t>end</w:t>
+      </w:r>
+      <w:proofErr w:type="spellEnd"/>
+    </w:p>
+    <w:p>
+      <w:pPr>
+        <w:spacing w:line="276" w:lineRule="auto"/>
+        <w:jc w:val="both"/>
+        <w:rPr>
+          <w:sz w:val="24"/>
+        </w:rPr>
+      </w:pPr>
+    </w:p>
+    <w:p>
+      <w:pPr>
+        <w:spacing w:line="276" w:lineRule="auto"/>
+        <w:jc w:val="both"/>
+        <w:rPr>
+          <w:sz w:val="24"/>
+        </w:rPr>
+      </w:pPr>
+    </w:p>
+    <w:p>
+      <w:pPr>
+        <w:spacing w:line="276" w:lineRule="auto"/>
+        <w:jc w:val="both"/>
+        <w:rPr>
+          <w:sz w:val="24"/>
+        </w:rPr>
+      </w:pPr>
+    </w:p>
+    <w:p>
+      <w:pPr>
+        <w:spacing w:line="276" w:lineRule="auto"/>
+        <w:jc w:val="both"/>
+        <w:rPr>
+          <w:sz w:val="24"/>
+        </w:rPr>
+      </w:pPr>
+    </w:p>
+    <w:p>
+      <w:pPr>
+        <w:spacing w:line="276" w:lineRule="auto"/>
+        <w:jc w:val="both"/>
+        <w:rPr>
+          <w:sz w:val="24"/>
+        </w:rPr>
+      </w:pPr>
+    </w:p>
+    <w:p>
+      <w:pPr>
+        <w:spacing w:line="276" w:lineRule="auto"/>
+        <w:jc w:val="both"/>
+        <w:rPr>
+          <w:sz w:val="24"/>
+        </w:rPr>
+      </w:pPr>
+    </w:p>
+    <w:p>
+      <w:pPr>
+        <w:spacing w:line="276" w:lineRule="auto"/>
+        <w:jc w:val="both"/>
+        <w:rPr>
+          <w:sz w:val="24"/>
+        </w:rPr>
+      </w:pPr>
+    </w:p>
+    <w:p>
+      <w:pPr>
+        <w:spacing w:line="276" w:lineRule="auto"/>
+        <w:jc w:val="both"/>
+        <w:rPr>
+          <w:sz w:val="24"/>
+        </w:rPr>
+      </w:pPr>
+    </w:p>
+    <w:p>
+      <w:pPr>
+        <w:spacing w:line="276" w:lineRule="auto"/>
+        <w:jc w:val="both"/>
+        <w:rPr>
+          <w:sz w:val="24"/>
+        </w:rPr>
+      </w:pPr>
+    </w:p>
+    <w:p>
+      <w:pPr>
+        <w:spacing w:line="276" w:lineRule="auto"/>
+        <w:jc w:val="both"/>
+        <w:rPr>
+          <w:sz w:val="24"/>
+        </w:rPr>
+      </w:pPr>
+    </w:p>
+    <w:p>
+      <w:pPr>
+        <w:spacing w:line="276" w:lineRule="auto"/>
+        <w:jc w:val="both"/>
+        <w:rPr>
+          <w:sz w:val="24"/>
+        </w:rPr>
+      </w:pPr>
+    </w:p>
+    <w:p>
+      <w:pPr>
+        <w:spacing w:line="276" w:lineRule="auto"/>
+        <w:jc w:val="both"/>
+        <w:rPr>
+          <w:sz w:val="24"/>
+        </w:rPr>
+      </w:pPr>
+    </w:p>
+    <w:p>
+      <w:pPr>
+        <w:spacing w:line="276" w:lineRule="auto"/>
+        <w:jc w:val="both"/>
+        <w:rPr>
+          <w:sz w:val="24"/>
+        </w:rPr>
+      </w:pPr>
+    </w:p>
+    <w:p>
+      <w:pPr>
+        <w:spacing w:line="276" w:lineRule="auto"/>
+        <w:jc w:val="both"/>
+        <w:rPr>
+          <w:sz w:val="24"/>
+        </w:rPr>
+      </w:pPr>
+    </w:p>
+    <w:p>
+      <w:pPr>
+        <w:spacing w:line="276" w:lineRule="auto"/>
+        <w:jc w:val="both"/>
+        <w:rPr>
+          <w:sz w:val="24"/>
+        </w:rPr>
+      </w:pPr>
+    </w:p>
+    <w:p>
+      <w:pPr>
+        <w:spacing w:line="276" w:lineRule="auto"/>
+        <w:jc w:val="both"/>
+        <w:rPr>
+          <w:sz w:val="24"/>
+        </w:rPr>
+      </w:pPr>
+    </w:p>
+    <w:p>
+      <w:pPr>
+        <w:spacing w:line="276" w:lineRule="auto"/>
+        <w:jc w:val="both"/>
+        <w:rPr>
+          <w:sz w:val="24"/>
+        </w:rPr>
+      </w:pPr>
+    </w:p>
+    <w:p>
+      <w:pPr>
+        <w:spacing w:line="276" w:lineRule="auto"/>
+        <w:jc w:val="both"/>
+        <w:rPr>
+          <w:sz w:val="24"/>
+        </w:rPr>
+      </w:pPr>
+    </w:p>
+    <w:p>
+      <w:pPr>
+        <w:spacing w:line="276" w:lineRule="auto"/>
+        <w:jc w:val="both"/>
+        <w:rPr>
+          <w:sz w:val="24"/>
+        </w:rPr>
+      </w:pPr>
+    </w:p>
+    <w:p>
+      <w:pPr>
+        <w:spacing w:line="276" w:lineRule="auto"/>
+        <w:jc w:val="both"/>
+        <w:rPr>
+          <w:sz w:val="24"/>
+        </w:rPr>
+      </w:pPr>
+    </w:p>
+    <w:p>
+      <w:pPr>
+        <w:spacing w:line="276" w:lineRule="auto"/>
+        <w:jc w:val="both"/>
+        <w:rPr>
+          <w:sz w:val="24"/>
+        </w:rPr>
+      </w:pPr>
+      <w:bookmarkStart w:id="18" w:name="_GoBack"/>
+      <w:bookmarkEnd w:id="18"/>
+    </w:p>
+    <w:p>
+      <w:pPr>
+        <w:spacing w:line="276" w:lineRule="auto"/>
+        <w:jc w:val="both"/>
+        <w:rPr>
+          <w:sz w:val="24"/>
+        </w:rPr>
+      </w:pPr>
+    </w:p>
+    <w:p>
+      <w:pPr>
+        <w:spacing w:line="276" w:lineRule="auto"/>
+        <w:jc w:val="both"/>
+        <w:rPr>
+          <w:sz w:val="24"/>
+        </w:rPr>
+      </w:pPr>
+    </w:p>
+    <w:p>
+      <w:pPr>
+        <w:spacing w:line="276" w:lineRule="auto"/>
+        <w:jc w:val="both"/>
+        <w:rPr>
+          <w:sz w:val="24"/>
+        </w:rPr>
+      </w:pPr>
+    </w:p>
+    <w:p>
+      <w:pPr>
+        <w:spacing w:line="276" w:lineRule="auto"/>
+        <w:jc w:val="both"/>
+        <w:rPr>
+          <w:sz w:val="24"/>
+        </w:rPr>
+      </w:pPr>
+    </w:p>
+    <w:p>
+      <w:pPr>
+        <w:spacing w:line="276" w:lineRule="auto"/>
+        <w:jc w:val="both"/>
+        <w:rPr>
+          <w:sz w:val="24"/>
+        </w:rPr>
+      </w:pPr>
+    </w:p>
+    <w:p>
+      <w:pPr>
+        <w:spacing w:line="276" w:lineRule="auto"/>
+        <w:jc w:val="both"/>
+        <w:rPr>
+          <w:sz w:val="24"/>
+        </w:rPr>
+      </w:pPr>
+    </w:p>
+    <w:p>
+      <w:pPr>
+        <w:spacing w:line="276" w:lineRule="auto"/>
+        <w:jc w:val="both"/>
+        <w:rPr>
+          <w:sz w:val="24"/>
+        </w:rPr>
+      </w:pPr>
+    </w:p>
+    <w:p>
+      <w:pPr>
+        <w:pStyle w:val="Ttulo1"/>
+        <w:numPr>
+          <w:ilvl w:val="0"/>
+          <w:numId w:val="0"/>
+        </w:numPr>
+        <w:ind w:left="360" w:hanging="360"/>
+      </w:pPr>
+      <w:r>
+        <w:rPr>
+          <w:szCs w:val="32"/>
+        </w:rPr>
+        <w:lastRenderedPageBreak/>
+        <w:t>6</w:t>
+      </w:r>
+      <w:r>
+        <w:rPr>
+          <w:szCs w:val="32"/>
+        </w:rPr>
+        <w:t xml:space="preserve">. </w:t>
+      </w:r>
+      <w:r>
+        <w:rPr>
+          <w:szCs w:val="32"/>
+        </w:rPr>
+        <w:t>Mobile</w:t>
+      </w:r>
+    </w:p>
     <w:sectPr>
       <w:headerReference w:type="even" r:id="rId18"/>
       <w:headerReference w:type="default" r:id="rId19"/>
@@ -4408,7 +7878,7 @@
 </file>
 
 <file path=word/endnotes.xml><?xml version="1.0" encoding="utf-8"?>
-<w:endnotes xmlns:wpc="http://schemas.microsoft.com/office/word/2010/wordprocessingCanvas" xmlns:cx="http://schemas.microsoft.com/office/drawing/2014/chartex" xmlns:cx1="http://schemas.microsoft.com/office/drawing/2015/9/8/chartex" xmlns:cx2="http://schemas.microsoft.com/office/drawing/2015/10/21/chartex" xmlns:cx3="http://schemas.microsoft.com/office/drawing/2016/5/9/chartex" xmlns:cx4="http://schemas.microsoft.com/office/drawing/2016/5/10/chartex" xmlns:cx5="http://schemas.microsoft.com/office/drawing/2016/5/11/chartex" xmlns:cx6="http://schemas.microsoft.com/office/drawing/2016/5/12/chartex" xmlns:cx7="http://schemas.microsoft.com/office/drawing/2016/5/13/chartex" xmlns:cx8="http://schemas.microsoft.com/office/drawing/2016/5/14/chartex" xmlns:mc="http://schemas.openxmlformats.org/markup-compatibility/2006" xmlns:aink="http://schemas.microsoft.com/office/drawing/2016/ink" xmlns:am3d="http://schemas.microsoft.com/office/drawing/2017/model3d" xmlns:o="urn:schemas-microsoft-com:office:office" xmlns:r="http://schemas.openxmlformats.org/officeDocument/2006/relationships" xmlns:m="http://schemas.openxmlformats.org/officeDocument/2006/math" xmlns:v="urn:schemas-microsoft-com:vml" xmlns:wp14="http://schemas.microsoft.com/office/word/2010/wordprocessingDrawing" xmlns:wp="http://schemas.openxmlformats.org/drawingml/2006/wordprocessingDrawing" xmlns:w10="urn:schemas-microsoft-com:office:word" xmlns:w="http://schemas.openxmlformats.org/wordprocessingml/2006/main" xmlns:w14="http://schemas.microsoft.com/office/word/2010/wordml" xmlns:w15="http://schemas.microsoft.com/office/word/2012/wordml" xmlns:w16cex="http://schemas.microsoft.com/office/word/2018/wordml/cex" xmlns:w16cid="http://schemas.microsoft.com/office/word/2016/wordml/cid" xmlns:w16="http://schemas.microsoft.com/office/word/2018/wordml" xmlns:w16sdtdh="http://schemas.microsoft.com/office/word/2020/wordml/sdtdatahash" xmlns:w16se="http://schemas.microsoft.com/office/word/2015/wordml/symex" xmlns:wpg="http://schemas.microsoft.com/office/word/2010/wordprocessingGroup" xmlns:wpi="http://schemas.microsoft.com/office/word/2010/wordprocessingInk" xmlns:wne="http://schemas.microsoft.com/office/word/2006/wordml" xmlns:wps="http://schemas.microsoft.com/office/word/2010/wordprocessingShape" mc:Ignorable="w14 w15 w16se w16cid w16 w16cex w16sdtdh wp14">
+<w:endnotes xmlns:wpc="http://schemas.microsoft.com/office/word/2010/wordprocessingCanvas" xmlns:cx="http://schemas.microsoft.com/office/drawing/2014/chartex" xmlns:cx1="http://schemas.microsoft.com/office/drawing/2015/9/8/chartex" xmlns:cx2="http://schemas.microsoft.com/office/drawing/2015/10/21/chartex" xmlns:cx3="http://schemas.microsoft.com/office/drawing/2016/5/9/chartex" xmlns:cx4="http://schemas.microsoft.com/office/drawing/2016/5/10/chartex" xmlns:cx5="http://schemas.microsoft.com/office/drawing/2016/5/11/chartex" xmlns:cx6="http://schemas.microsoft.com/office/drawing/2016/5/12/chartex" xmlns:cx7="http://schemas.microsoft.com/office/drawing/2016/5/13/chartex" xmlns:cx8="http://schemas.microsoft.com/office/drawing/2016/5/14/chartex" xmlns:mc="http://schemas.openxmlformats.org/markup-compatibility/2006" xmlns:aink="http://schemas.microsoft.com/office/drawing/2016/ink" xmlns:am3d="http://schemas.microsoft.com/office/drawing/2017/model3d" xmlns:o="urn:schemas-microsoft-com:office:office" xmlns:r="http://schemas.openxmlformats.org/officeDocument/2006/relationships" xmlns:m="http://schemas.openxmlformats.org/officeDocument/2006/math" xmlns:v="urn:schemas-microsoft-com:vml" xmlns:wp14="http://schemas.microsoft.com/office/word/2010/wordprocessingDrawing" xmlns:wp="http://schemas.openxmlformats.org/drawingml/2006/wordprocessingDrawing" xmlns:w10="urn:schemas-microsoft-com:office:word" xmlns:w="http://schemas.openxmlformats.org/wordprocessingml/2006/main" xmlns:w14="http://schemas.microsoft.com/office/word/2010/wordml" xmlns:w15="http://schemas.microsoft.com/office/word/2012/wordml" xmlns:w16cid="http://schemas.microsoft.com/office/word/2016/wordml/cid" xmlns:w16se="http://schemas.microsoft.com/office/word/2015/wordml/symex" xmlns:wpg="http://schemas.microsoft.com/office/word/2010/wordprocessingGroup" xmlns:wpi="http://schemas.microsoft.com/office/word/2010/wordprocessingInk" xmlns:wne="http://schemas.microsoft.com/office/word/2006/wordml" xmlns:wps="http://schemas.microsoft.com/office/word/2010/wordprocessingShape" mc:Ignorable="w14 w15 w16se w16cid wp14">
   <w:endnote w:type="separator" w:id="-1">
     <w:p>
       <w:pPr>
@@ -4433,7 +7903,7 @@
 </file>
 
 <file path=word/footer1.xml><?xml version="1.0" encoding="utf-8"?>
-<w:ftr xmlns:wpc="http://schemas.microsoft.com/office/word/2010/wordprocessingCanvas" xmlns:cx="http://schemas.microsoft.com/office/drawing/2014/chartex" xmlns:cx1="http://schemas.microsoft.com/office/drawing/2015/9/8/chartex" xmlns:cx2="http://schemas.microsoft.com/office/drawing/2015/10/21/chartex" xmlns:cx3="http://schemas.microsoft.com/office/drawing/2016/5/9/chartex" xmlns:cx4="http://schemas.microsoft.com/office/drawing/2016/5/10/chartex" xmlns:cx5="http://schemas.microsoft.com/office/drawing/2016/5/11/chartex" xmlns:cx6="http://schemas.microsoft.com/office/drawing/2016/5/12/chartex" xmlns:cx7="http://schemas.microsoft.com/office/drawing/2016/5/13/chartex" xmlns:cx8="http://schemas.microsoft.com/office/drawing/2016/5/14/chartex" xmlns:mc="http://schemas.openxmlformats.org/markup-compatibility/2006" xmlns:aink="http://schemas.microsoft.com/office/drawing/2016/ink" xmlns:am3d="http://schemas.microsoft.com/office/drawing/2017/model3d" xmlns:o="urn:schemas-microsoft-com:office:office" xmlns:r="http://schemas.openxmlformats.org/officeDocument/2006/relationships" xmlns:m="http://schemas.openxmlformats.org/officeDocument/2006/math" xmlns:v="urn:schemas-microsoft-com:vml" xmlns:wp14="http://schemas.microsoft.com/office/word/2010/wordprocessingDrawing" xmlns:wp="http://schemas.openxmlformats.org/drawingml/2006/wordprocessingDrawing" xmlns:w10="urn:schemas-microsoft-com:office:word" xmlns:w="http://schemas.openxmlformats.org/wordprocessingml/2006/main" xmlns:w14="http://schemas.microsoft.com/office/word/2010/wordml" xmlns:w15="http://schemas.microsoft.com/office/word/2012/wordml" xmlns:w16cex="http://schemas.microsoft.com/office/word/2018/wordml/cex" xmlns:w16cid="http://schemas.microsoft.com/office/word/2016/wordml/cid" xmlns:w16="http://schemas.microsoft.com/office/word/2018/wordml" xmlns:w16sdtdh="http://schemas.microsoft.com/office/word/2020/wordml/sdtdatahash" xmlns:w16se="http://schemas.microsoft.com/office/word/2015/wordml/symex" xmlns:wpg="http://schemas.microsoft.com/office/word/2010/wordprocessingGroup" xmlns:wpi="http://schemas.microsoft.com/office/word/2010/wordprocessingInk" xmlns:wne="http://schemas.microsoft.com/office/word/2006/wordml" xmlns:wps="http://schemas.microsoft.com/office/word/2010/wordprocessingShape" mc:Ignorable="w14 w15 w16se w16cid w16 w16cex w16sdtdh wp14">
+<w:ftr xmlns:wpc="http://schemas.microsoft.com/office/word/2010/wordprocessingCanvas" xmlns:cx="http://schemas.microsoft.com/office/drawing/2014/chartex" xmlns:cx1="http://schemas.microsoft.com/office/drawing/2015/9/8/chartex" xmlns:cx2="http://schemas.microsoft.com/office/drawing/2015/10/21/chartex" xmlns:cx3="http://schemas.microsoft.com/office/drawing/2016/5/9/chartex" xmlns:cx4="http://schemas.microsoft.com/office/drawing/2016/5/10/chartex" xmlns:cx5="http://schemas.microsoft.com/office/drawing/2016/5/11/chartex" xmlns:cx6="http://schemas.microsoft.com/office/drawing/2016/5/12/chartex" xmlns:cx7="http://schemas.microsoft.com/office/drawing/2016/5/13/chartex" xmlns:cx8="http://schemas.microsoft.com/office/drawing/2016/5/14/chartex" xmlns:mc="http://schemas.openxmlformats.org/markup-compatibility/2006" xmlns:aink="http://schemas.microsoft.com/office/drawing/2016/ink" xmlns:am3d="http://schemas.microsoft.com/office/drawing/2017/model3d" xmlns:o="urn:schemas-microsoft-com:office:office" xmlns:r="http://schemas.openxmlformats.org/officeDocument/2006/relationships" xmlns:m="http://schemas.openxmlformats.org/officeDocument/2006/math" xmlns:v="urn:schemas-microsoft-com:vml" xmlns:wp14="http://schemas.microsoft.com/office/word/2010/wordprocessingDrawing" xmlns:wp="http://schemas.openxmlformats.org/drawingml/2006/wordprocessingDrawing" xmlns:w10="urn:schemas-microsoft-com:office:word" xmlns:w="http://schemas.openxmlformats.org/wordprocessingml/2006/main" xmlns:w14="http://schemas.microsoft.com/office/word/2010/wordml" xmlns:w15="http://schemas.microsoft.com/office/word/2012/wordml" xmlns:w16cid="http://schemas.microsoft.com/office/word/2016/wordml/cid" xmlns:w16se="http://schemas.microsoft.com/office/word/2015/wordml/symex" xmlns:wpg="http://schemas.microsoft.com/office/word/2010/wordprocessingGroup" xmlns:wpi="http://schemas.microsoft.com/office/word/2010/wordprocessingInk" xmlns:wne="http://schemas.microsoft.com/office/word/2006/wordml" xmlns:wps="http://schemas.microsoft.com/office/word/2010/wordprocessingShape" mc:Ignorable="w14 w15 w16se w16cid wp14">
   <w:p>
     <w:pPr>
       <w:spacing w:after="0"/>
@@ -4496,7 +7966,7 @@
 </file>
 
 <file path=word/footer2.xml><?xml version="1.0" encoding="utf-8"?>
-<w:ftr xmlns:wpc="http://schemas.microsoft.com/office/word/2010/wordprocessingCanvas" xmlns:cx="http://schemas.microsoft.com/office/drawing/2014/chartex" xmlns:cx1="http://schemas.microsoft.com/office/drawing/2015/9/8/chartex" xmlns:cx2="http://schemas.microsoft.com/office/drawing/2015/10/21/chartex" xmlns:cx3="http://schemas.microsoft.com/office/drawing/2016/5/9/chartex" xmlns:cx4="http://schemas.microsoft.com/office/drawing/2016/5/10/chartex" xmlns:cx5="http://schemas.microsoft.com/office/drawing/2016/5/11/chartex" xmlns:cx6="http://schemas.microsoft.com/office/drawing/2016/5/12/chartex" xmlns:cx7="http://schemas.microsoft.com/office/drawing/2016/5/13/chartex" xmlns:cx8="http://schemas.microsoft.com/office/drawing/2016/5/14/chartex" xmlns:mc="http://schemas.openxmlformats.org/markup-compatibility/2006" xmlns:aink="http://schemas.microsoft.com/office/drawing/2016/ink" xmlns:am3d="http://schemas.microsoft.com/office/drawing/2017/model3d" xmlns:o="urn:schemas-microsoft-com:office:office" xmlns:r="http://schemas.openxmlformats.org/officeDocument/2006/relationships" xmlns:m="http://schemas.openxmlformats.org/officeDocument/2006/math" xmlns:v="urn:schemas-microsoft-com:vml" xmlns:wp14="http://schemas.microsoft.com/office/word/2010/wordprocessingDrawing" xmlns:wp="http://schemas.openxmlformats.org/drawingml/2006/wordprocessingDrawing" xmlns:w10="urn:schemas-microsoft-com:office:word" xmlns:w="http://schemas.openxmlformats.org/wordprocessingml/2006/main" xmlns:w14="http://schemas.microsoft.com/office/word/2010/wordml" xmlns:w15="http://schemas.microsoft.com/office/word/2012/wordml" xmlns:w16cex="http://schemas.microsoft.com/office/word/2018/wordml/cex" xmlns:w16cid="http://schemas.microsoft.com/office/word/2016/wordml/cid" xmlns:w16="http://schemas.microsoft.com/office/word/2018/wordml" xmlns:w16sdtdh="http://schemas.microsoft.com/office/word/2020/wordml/sdtdatahash" xmlns:w16se="http://schemas.microsoft.com/office/word/2015/wordml/symex" xmlns:wpg="http://schemas.microsoft.com/office/word/2010/wordprocessingGroup" xmlns:wpi="http://schemas.microsoft.com/office/word/2010/wordprocessingInk" xmlns:wne="http://schemas.microsoft.com/office/word/2006/wordml" xmlns:wps="http://schemas.microsoft.com/office/word/2010/wordprocessingShape" mc:Ignorable="w14 w15 w16se w16cid w16 w16cex w16sdtdh wp14">
+<w:ftr xmlns:wpc="http://schemas.microsoft.com/office/word/2010/wordprocessingCanvas" xmlns:cx="http://schemas.microsoft.com/office/drawing/2014/chartex" xmlns:cx1="http://schemas.microsoft.com/office/drawing/2015/9/8/chartex" xmlns:cx2="http://schemas.microsoft.com/office/drawing/2015/10/21/chartex" xmlns:cx3="http://schemas.microsoft.com/office/drawing/2016/5/9/chartex" xmlns:cx4="http://schemas.microsoft.com/office/drawing/2016/5/10/chartex" xmlns:cx5="http://schemas.microsoft.com/office/drawing/2016/5/11/chartex" xmlns:cx6="http://schemas.microsoft.com/office/drawing/2016/5/12/chartex" xmlns:cx7="http://schemas.microsoft.com/office/drawing/2016/5/13/chartex" xmlns:cx8="http://schemas.microsoft.com/office/drawing/2016/5/14/chartex" xmlns:mc="http://schemas.openxmlformats.org/markup-compatibility/2006" xmlns:aink="http://schemas.microsoft.com/office/drawing/2016/ink" xmlns:am3d="http://schemas.microsoft.com/office/drawing/2017/model3d" xmlns:o="urn:schemas-microsoft-com:office:office" xmlns:r="http://schemas.openxmlformats.org/officeDocument/2006/relationships" xmlns:m="http://schemas.openxmlformats.org/officeDocument/2006/math" xmlns:v="urn:schemas-microsoft-com:vml" xmlns:wp14="http://schemas.microsoft.com/office/word/2010/wordprocessingDrawing" xmlns:wp="http://schemas.openxmlformats.org/drawingml/2006/wordprocessingDrawing" xmlns:w10="urn:schemas-microsoft-com:office:word" xmlns:w="http://schemas.openxmlformats.org/wordprocessingml/2006/main" xmlns:w14="http://schemas.microsoft.com/office/word/2010/wordml" xmlns:w15="http://schemas.microsoft.com/office/word/2012/wordml" xmlns:w16cid="http://schemas.microsoft.com/office/word/2016/wordml/cid" xmlns:w16se="http://schemas.microsoft.com/office/word/2015/wordml/symex" xmlns:wpg="http://schemas.microsoft.com/office/word/2010/wordprocessingGroup" xmlns:wpi="http://schemas.microsoft.com/office/word/2010/wordprocessingInk" xmlns:wne="http://schemas.microsoft.com/office/word/2006/wordml" xmlns:wps="http://schemas.microsoft.com/office/word/2010/wordprocessingShape" mc:Ignorable="w14 w15 w16se w16cid wp14">
   <w:p>
     <w:pPr>
       <w:spacing w:after="0"/>
@@ -4559,7 +8029,7 @@
 </file>
 
 <file path=word/footer3.xml><?xml version="1.0" encoding="utf-8"?>
-<w:ftr xmlns:wpc="http://schemas.microsoft.com/office/word/2010/wordprocessingCanvas" xmlns:cx="http://schemas.microsoft.com/office/drawing/2014/chartex" xmlns:cx1="http://schemas.microsoft.com/office/drawing/2015/9/8/chartex" xmlns:cx2="http://schemas.microsoft.com/office/drawing/2015/10/21/chartex" xmlns:cx3="http://schemas.microsoft.com/office/drawing/2016/5/9/chartex" xmlns:cx4="http://schemas.microsoft.com/office/drawing/2016/5/10/chartex" xmlns:cx5="http://schemas.microsoft.com/office/drawing/2016/5/11/chartex" xmlns:cx6="http://schemas.microsoft.com/office/drawing/2016/5/12/chartex" xmlns:cx7="http://schemas.microsoft.com/office/drawing/2016/5/13/chartex" xmlns:cx8="http://schemas.microsoft.com/office/drawing/2016/5/14/chartex" xmlns:mc="http://schemas.openxmlformats.org/markup-compatibility/2006" xmlns:aink="http://schemas.microsoft.com/office/drawing/2016/ink" xmlns:am3d="http://schemas.microsoft.com/office/drawing/2017/model3d" xmlns:o="urn:schemas-microsoft-com:office:office" xmlns:r="http://schemas.openxmlformats.org/officeDocument/2006/relationships" xmlns:m="http://schemas.openxmlformats.org/officeDocument/2006/math" xmlns:v="urn:schemas-microsoft-com:vml" xmlns:wp14="http://schemas.microsoft.com/office/word/2010/wordprocessingDrawing" xmlns:wp="http://schemas.openxmlformats.org/drawingml/2006/wordprocessingDrawing" xmlns:w10="urn:schemas-microsoft-com:office:word" xmlns:w="http://schemas.openxmlformats.org/wordprocessingml/2006/main" xmlns:w14="http://schemas.microsoft.com/office/word/2010/wordml" xmlns:w15="http://schemas.microsoft.com/office/word/2012/wordml" xmlns:w16cex="http://schemas.microsoft.com/office/word/2018/wordml/cex" xmlns:w16cid="http://schemas.microsoft.com/office/word/2016/wordml/cid" xmlns:w16="http://schemas.microsoft.com/office/word/2018/wordml" xmlns:w16sdtdh="http://schemas.microsoft.com/office/word/2020/wordml/sdtdatahash" xmlns:w16se="http://schemas.microsoft.com/office/word/2015/wordml/symex" xmlns:wpg="http://schemas.microsoft.com/office/word/2010/wordprocessingGroup" xmlns:wpi="http://schemas.microsoft.com/office/word/2010/wordprocessingInk" xmlns:wne="http://schemas.microsoft.com/office/word/2006/wordml" xmlns:wps="http://schemas.microsoft.com/office/word/2010/wordprocessingShape" mc:Ignorable="w14 w15 w16se w16cid w16 w16cex w16sdtdh wp14">
+<w:ftr xmlns:wpc="http://schemas.microsoft.com/office/word/2010/wordprocessingCanvas" xmlns:cx="http://schemas.microsoft.com/office/drawing/2014/chartex" xmlns:cx1="http://schemas.microsoft.com/office/drawing/2015/9/8/chartex" xmlns:cx2="http://schemas.microsoft.com/office/drawing/2015/10/21/chartex" xmlns:cx3="http://schemas.microsoft.com/office/drawing/2016/5/9/chartex" xmlns:cx4="http://schemas.microsoft.com/office/drawing/2016/5/10/chartex" xmlns:cx5="http://schemas.microsoft.com/office/drawing/2016/5/11/chartex" xmlns:cx6="http://schemas.microsoft.com/office/drawing/2016/5/12/chartex" xmlns:cx7="http://schemas.microsoft.com/office/drawing/2016/5/13/chartex" xmlns:cx8="http://schemas.microsoft.com/office/drawing/2016/5/14/chartex" xmlns:mc="http://schemas.openxmlformats.org/markup-compatibility/2006" xmlns:aink="http://schemas.microsoft.com/office/drawing/2016/ink" xmlns:am3d="http://schemas.microsoft.com/office/drawing/2017/model3d" xmlns:o="urn:schemas-microsoft-com:office:office" xmlns:r="http://schemas.openxmlformats.org/officeDocument/2006/relationships" xmlns:m="http://schemas.openxmlformats.org/officeDocument/2006/math" xmlns:v="urn:schemas-microsoft-com:vml" xmlns:wp14="http://schemas.microsoft.com/office/word/2010/wordprocessingDrawing" xmlns:wp="http://schemas.openxmlformats.org/drawingml/2006/wordprocessingDrawing" xmlns:w10="urn:schemas-microsoft-com:office:word" xmlns:w="http://schemas.openxmlformats.org/wordprocessingml/2006/main" xmlns:w14="http://schemas.microsoft.com/office/word/2010/wordml" xmlns:w15="http://schemas.microsoft.com/office/word/2012/wordml" xmlns:w16cid="http://schemas.microsoft.com/office/word/2016/wordml/cid" xmlns:w16se="http://schemas.microsoft.com/office/word/2015/wordml/symex" xmlns:wpg="http://schemas.microsoft.com/office/word/2010/wordprocessingGroup" xmlns:wpi="http://schemas.microsoft.com/office/word/2010/wordprocessingInk" xmlns:wne="http://schemas.microsoft.com/office/word/2006/wordml" xmlns:wps="http://schemas.microsoft.com/office/word/2010/wordprocessingShape" mc:Ignorable="w14 w15 w16se w16cid wp14">
   <w:p>
     <w:pPr>
       <w:spacing w:after="0"/>
@@ -4622,7 +8092,7 @@
 </file>
 
 <file path=word/footnotes.xml><?xml version="1.0" encoding="utf-8"?>
-<w:footnotes xmlns:wpc="http://schemas.microsoft.com/office/word/2010/wordprocessingCanvas" xmlns:cx="http://schemas.microsoft.com/office/drawing/2014/chartex" xmlns:cx1="http://schemas.microsoft.com/office/drawing/2015/9/8/chartex" xmlns:cx2="http://schemas.microsoft.com/office/drawing/2015/10/21/chartex" xmlns:cx3="http://schemas.microsoft.com/office/drawing/2016/5/9/chartex" xmlns:cx4="http://schemas.microsoft.com/office/drawing/2016/5/10/chartex" xmlns:cx5="http://schemas.microsoft.com/office/drawing/2016/5/11/chartex" xmlns:cx6="http://schemas.microsoft.com/office/drawing/2016/5/12/chartex" xmlns:cx7="http://schemas.microsoft.com/office/drawing/2016/5/13/chartex" xmlns:cx8="http://schemas.microsoft.com/office/drawing/2016/5/14/chartex" xmlns:mc="http://schemas.openxmlformats.org/markup-compatibility/2006" xmlns:aink="http://schemas.microsoft.com/office/drawing/2016/ink" xmlns:am3d="http://schemas.microsoft.com/office/drawing/2017/model3d" xmlns:o="urn:schemas-microsoft-com:office:office" xmlns:r="http://schemas.openxmlformats.org/officeDocument/2006/relationships" xmlns:m="http://schemas.openxmlformats.org/officeDocument/2006/math" xmlns:v="urn:schemas-microsoft-com:vml" xmlns:wp14="http://schemas.microsoft.com/office/word/2010/wordprocessingDrawing" xmlns:wp="http://schemas.openxmlformats.org/drawingml/2006/wordprocessingDrawing" xmlns:w10="urn:schemas-microsoft-com:office:word" xmlns:w="http://schemas.openxmlformats.org/wordprocessingml/2006/main" xmlns:w14="http://schemas.microsoft.com/office/word/2010/wordml" xmlns:w15="http://schemas.microsoft.com/office/word/2012/wordml" xmlns:w16cex="http://schemas.microsoft.com/office/word/2018/wordml/cex" xmlns:w16cid="http://schemas.microsoft.com/office/word/2016/wordml/cid" xmlns:w16="http://schemas.microsoft.com/office/word/2018/wordml" xmlns:w16sdtdh="http://schemas.microsoft.com/office/word/2020/wordml/sdtdatahash" xmlns:w16se="http://schemas.microsoft.com/office/word/2015/wordml/symex" xmlns:wpg="http://schemas.microsoft.com/office/word/2010/wordprocessingGroup" xmlns:wpi="http://schemas.microsoft.com/office/word/2010/wordprocessingInk" xmlns:wne="http://schemas.microsoft.com/office/word/2006/wordml" xmlns:wps="http://schemas.microsoft.com/office/word/2010/wordprocessingShape" mc:Ignorable="w14 w15 w16se w16cid w16 w16cex w16sdtdh wp14">
+<w:footnotes xmlns:wpc="http://schemas.microsoft.com/office/word/2010/wordprocessingCanvas" xmlns:cx="http://schemas.microsoft.com/office/drawing/2014/chartex" xmlns:cx1="http://schemas.microsoft.com/office/drawing/2015/9/8/chartex" xmlns:cx2="http://schemas.microsoft.com/office/drawing/2015/10/21/chartex" xmlns:cx3="http://schemas.microsoft.com/office/drawing/2016/5/9/chartex" xmlns:cx4="http://schemas.microsoft.com/office/drawing/2016/5/10/chartex" xmlns:cx5="http://schemas.microsoft.com/office/drawing/2016/5/11/chartex" xmlns:cx6="http://schemas.microsoft.com/office/drawing/2016/5/12/chartex" xmlns:cx7="http://schemas.microsoft.com/office/drawing/2016/5/13/chartex" xmlns:cx8="http://schemas.microsoft.com/office/drawing/2016/5/14/chartex" xmlns:mc="http://schemas.openxmlformats.org/markup-compatibility/2006" xmlns:aink="http://schemas.microsoft.com/office/drawing/2016/ink" xmlns:am3d="http://schemas.microsoft.com/office/drawing/2017/model3d" xmlns:o="urn:schemas-microsoft-com:office:office" xmlns:r="http://schemas.openxmlformats.org/officeDocument/2006/relationships" xmlns:m="http://schemas.openxmlformats.org/officeDocument/2006/math" xmlns:v="urn:schemas-microsoft-com:vml" xmlns:wp14="http://schemas.microsoft.com/office/word/2010/wordprocessingDrawing" xmlns:wp="http://schemas.openxmlformats.org/drawingml/2006/wordprocessingDrawing" xmlns:w10="urn:schemas-microsoft-com:office:word" xmlns:w="http://schemas.openxmlformats.org/wordprocessingml/2006/main" xmlns:w14="http://schemas.microsoft.com/office/word/2010/wordml" xmlns:w15="http://schemas.microsoft.com/office/word/2012/wordml" xmlns:w16cid="http://schemas.microsoft.com/office/word/2016/wordml/cid" xmlns:w16se="http://schemas.microsoft.com/office/word/2015/wordml/symex" xmlns:wpg="http://schemas.microsoft.com/office/word/2010/wordprocessingGroup" xmlns:wpi="http://schemas.microsoft.com/office/word/2010/wordprocessingInk" xmlns:wne="http://schemas.microsoft.com/office/word/2006/wordml" xmlns:wps="http://schemas.microsoft.com/office/word/2010/wordprocessingShape" mc:Ignorable="w14 w15 w16se w16cid wp14">
   <w:footnote w:type="separator" w:id="-1">
     <w:p>
       <w:pPr>
@@ -4647,7 +8117,7 @@
 </file>
 
 <file path=word/header1.xml><?xml version="1.0" encoding="utf-8"?>
-<w:hdr xmlns:wpc="http://schemas.microsoft.com/office/word/2010/wordprocessingCanvas" xmlns:cx="http://schemas.microsoft.com/office/drawing/2014/chartex" xmlns:cx1="http://schemas.microsoft.com/office/drawing/2015/9/8/chartex" xmlns:cx2="http://schemas.microsoft.com/office/drawing/2015/10/21/chartex" xmlns:cx3="http://schemas.microsoft.com/office/drawing/2016/5/9/chartex" xmlns:cx4="http://schemas.microsoft.com/office/drawing/2016/5/10/chartex" xmlns:cx5="http://schemas.microsoft.com/office/drawing/2016/5/11/chartex" xmlns:cx6="http://schemas.microsoft.com/office/drawing/2016/5/12/chartex" xmlns:cx7="http://schemas.microsoft.com/office/drawing/2016/5/13/chartex" xmlns:cx8="http://schemas.microsoft.com/office/drawing/2016/5/14/chartex" xmlns:mc="http://schemas.openxmlformats.org/markup-compatibility/2006" xmlns:aink="http://schemas.microsoft.com/office/drawing/2016/ink" xmlns:am3d="http://schemas.microsoft.com/office/drawing/2017/model3d" xmlns:o="urn:schemas-microsoft-com:office:office" xmlns:r="http://schemas.openxmlformats.org/officeDocument/2006/relationships" xmlns:m="http://schemas.openxmlformats.org/officeDocument/2006/math" xmlns:v="urn:schemas-microsoft-com:vml" xmlns:wp14="http://schemas.microsoft.com/office/word/2010/wordprocessingDrawing" xmlns:wp="http://schemas.openxmlformats.org/drawingml/2006/wordprocessingDrawing" xmlns:w10="urn:schemas-microsoft-com:office:word" xmlns:w="http://schemas.openxmlformats.org/wordprocessingml/2006/main" xmlns:w14="http://schemas.microsoft.com/office/word/2010/wordml" xmlns:w15="http://schemas.microsoft.com/office/word/2012/wordml" xmlns:w16cex="http://schemas.microsoft.com/office/word/2018/wordml/cex" xmlns:w16cid="http://schemas.microsoft.com/office/word/2016/wordml/cid" xmlns:w16="http://schemas.microsoft.com/office/word/2018/wordml" xmlns:w16sdtdh="http://schemas.microsoft.com/office/word/2020/wordml/sdtdatahash" xmlns:w16se="http://schemas.microsoft.com/office/word/2015/wordml/symex" xmlns:wpg="http://schemas.microsoft.com/office/word/2010/wordprocessingGroup" xmlns:wpi="http://schemas.microsoft.com/office/word/2010/wordprocessingInk" xmlns:wne="http://schemas.microsoft.com/office/word/2006/wordml" xmlns:wps="http://schemas.microsoft.com/office/word/2010/wordprocessingShape" mc:Ignorable="w14 w15 w16se w16cid w16 w16cex w16sdtdh wp14">
+<w:hdr xmlns:wpc="http://schemas.microsoft.com/office/word/2010/wordprocessingCanvas" xmlns:cx="http://schemas.microsoft.com/office/drawing/2014/chartex" xmlns:cx1="http://schemas.microsoft.com/office/drawing/2015/9/8/chartex" xmlns:cx2="http://schemas.microsoft.com/office/drawing/2015/10/21/chartex" xmlns:cx3="http://schemas.microsoft.com/office/drawing/2016/5/9/chartex" xmlns:cx4="http://schemas.microsoft.com/office/drawing/2016/5/10/chartex" xmlns:cx5="http://schemas.microsoft.com/office/drawing/2016/5/11/chartex" xmlns:cx6="http://schemas.microsoft.com/office/drawing/2016/5/12/chartex" xmlns:cx7="http://schemas.microsoft.com/office/drawing/2016/5/13/chartex" xmlns:cx8="http://schemas.microsoft.com/office/drawing/2016/5/14/chartex" xmlns:mc="http://schemas.openxmlformats.org/markup-compatibility/2006" xmlns:aink="http://schemas.microsoft.com/office/drawing/2016/ink" xmlns:am3d="http://schemas.microsoft.com/office/drawing/2017/model3d" xmlns:o="urn:schemas-microsoft-com:office:office" xmlns:r="http://schemas.openxmlformats.org/officeDocument/2006/relationships" xmlns:m="http://schemas.openxmlformats.org/officeDocument/2006/math" xmlns:v="urn:schemas-microsoft-com:vml" xmlns:wp14="http://schemas.microsoft.com/office/word/2010/wordprocessingDrawing" xmlns:wp="http://schemas.openxmlformats.org/drawingml/2006/wordprocessingDrawing" xmlns:w10="urn:schemas-microsoft-com:office:word" xmlns:w="http://schemas.openxmlformats.org/wordprocessingml/2006/main" xmlns:w14="http://schemas.microsoft.com/office/word/2010/wordml" xmlns:w15="http://schemas.microsoft.com/office/word/2012/wordml" xmlns:w16cid="http://schemas.microsoft.com/office/word/2016/wordml/cid" xmlns:w16se="http://schemas.microsoft.com/office/word/2015/wordml/symex" xmlns:wpg="http://schemas.microsoft.com/office/word/2010/wordprocessingGroup" xmlns:wpi="http://schemas.microsoft.com/office/word/2010/wordprocessingInk" xmlns:wne="http://schemas.microsoft.com/office/word/2006/wordml" xmlns:wps="http://schemas.microsoft.com/office/word/2010/wordprocessingShape" mc:Ignorable="w14 w15 w16se w16cid wp14">
   <w:p>
     <w:r>
       <w:rPr>
@@ -4859,7 +8329,7 @@
             </wp:anchor>
           </w:drawing>
         </mc:Choice>
-        <mc:Fallback xmlns:a="http://schemas.openxmlformats.org/drawingml/2006/main">
+        <mc:Fallback xmlns:a="http://schemas.openxmlformats.org/drawingml/2006/main" xmlns:w16sdtdh="http://schemas.microsoft.com/office/word/2020/wordml/sdtdatahash" xmlns:w16="http://schemas.microsoft.com/office/word/2018/wordml" xmlns:w16cex="http://schemas.microsoft.com/office/word/2018/wordml/cex">
           <w:pict>
             <v:group id="Group 26117" style="width:73.2pt;height:430pt;position:absolute;z-index:-2147483648;mso-position-horizontal-relative:page;mso-position-horizontal:absolute;margin-left:0pt;mso-position-vertical-relative:page;margin-top:208.18pt;" coordsize="9296,54610">
               <v:shape id="Shape 26914" style="position:absolute;width:4191;height:54610;left:0;top:0;" coordsize="419100,5461000" path="m0,0l419100,0l419100,5461000l0,5461000l0,0">
@@ -4887,7 +8357,7 @@
 </file>
 
 <file path=word/header2.xml><?xml version="1.0" encoding="utf-8"?>
-<w:hdr xmlns:wpc="http://schemas.microsoft.com/office/word/2010/wordprocessingCanvas" xmlns:cx="http://schemas.microsoft.com/office/drawing/2014/chartex" xmlns:cx1="http://schemas.microsoft.com/office/drawing/2015/9/8/chartex" xmlns:cx2="http://schemas.microsoft.com/office/drawing/2015/10/21/chartex" xmlns:cx3="http://schemas.microsoft.com/office/drawing/2016/5/9/chartex" xmlns:cx4="http://schemas.microsoft.com/office/drawing/2016/5/10/chartex" xmlns:cx5="http://schemas.microsoft.com/office/drawing/2016/5/11/chartex" xmlns:cx6="http://schemas.microsoft.com/office/drawing/2016/5/12/chartex" xmlns:cx7="http://schemas.microsoft.com/office/drawing/2016/5/13/chartex" xmlns:cx8="http://schemas.microsoft.com/office/drawing/2016/5/14/chartex" xmlns:mc="http://schemas.openxmlformats.org/markup-compatibility/2006" xmlns:aink="http://schemas.microsoft.com/office/drawing/2016/ink" xmlns:am3d="http://schemas.microsoft.com/office/drawing/2017/model3d" xmlns:o="urn:schemas-microsoft-com:office:office" xmlns:r="http://schemas.openxmlformats.org/officeDocument/2006/relationships" xmlns:m="http://schemas.openxmlformats.org/officeDocument/2006/math" xmlns:v="urn:schemas-microsoft-com:vml" xmlns:wp14="http://schemas.microsoft.com/office/word/2010/wordprocessingDrawing" xmlns:wp="http://schemas.openxmlformats.org/drawingml/2006/wordprocessingDrawing" xmlns:w10="urn:schemas-microsoft-com:office:word" xmlns:w="http://schemas.openxmlformats.org/wordprocessingml/2006/main" xmlns:w14="http://schemas.microsoft.com/office/word/2010/wordml" xmlns:w15="http://schemas.microsoft.com/office/word/2012/wordml" xmlns:w16cex="http://schemas.microsoft.com/office/word/2018/wordml/cex" xmlns:w16cid="http://schemas.microsoft.com/office/word/2016/wordml/cid" xmlns:w16="http://schemas.microsoft.com/office/word/2018/wordml" xmlns:w16sdtdh="http://schemas.microsoft.com/office/word/2020/wordml/sdtdatahash" xmlns:w16se="http://schemas.microsoft.com/office/word/2015/wordml/symex" xmlns:wpg="http://schemas.microsoft.com/office/word/2010/wordprocessingGroup" xmlns:wpi="http://schemas.microsoft.com/office/word/2010/wordprocessingInk" xmlns:wne="http://schemas.microsoft.com/office/word/2006/wordml" xmlns:wps="http://schemas.microsoft.com/office/word/2010/wordprocessingShape" mc:Ignorable="w14 w15 w16se w16cid w16 w16cex w16sdtdh wp14">
+<w:hdr xmlns:wpc="http://schemas.microsoft.com/office/word/2010/wordprocessingCanvas" xmlns:cx="http://schemas.microsoft.com/office/drawing/2014/chartex" xmlns:cx1="http://schemas.microsoft.com/office/drawing/2015/9/8/chartex" xmlns:cx2="http://schemas.microsoft.com/office/drawing/2015/10/21/chartex" xmlns:cx3="http://schemas.microsoft.com/office/drawing/2016/5/9/chartex" xmlns:cx4="http://schemas.microsoft.com/office/drawing/2016/5/10/chartex" xmlns:cx5="http://schemas.microsoft.com/office/drawing/2016/5/11/chartex" xmlns:cx6="http://schemas.microsoft.com/office/drawing/2016/5/12/chartex" xmlns:cx7="http://schemas.microsoft.com/office/drawing/2016/5/13/chartex" xmlns:cx8="http://schemas.microsoft.com/office/drawing/2016/5/14/chartex" xmlns:mc="http://schemas.openxmlformats.org/markup-compatibility/2006" xmlns:aink="http://schemas.microsoft.com/office/drawing/2016/ink" xmlns:am3d="http://schemas.microsoft.com/office/drawing/2017/model3d" xmlns:o="urn:schemas-microsoft-com:office:office" xmlns:r="http://schemas.openxmlformats.org/officeDocument/2006/relationships" xmlns:m="http://schemas.openxmlformats.org/officeDocument/2006/math" xmlns:v="urn:schemas-microsoft-com:vml" xmlns:wp14="http://schemas.microsoft.com/office/word/2010/wordprocessingDrawing" xmlns:wp="http://schemas.openxmlformats.org/drawingml/2006/wordprocessingDrawing" xmlns:w10="urn:schemas-microsoft-com:office:word" xmlns:w="http://schemas.openxmlformats.org/wordprocessingml/2006/main" xmlns:w14="http://schemas.microsoft.com/office/word/2010/wordml" xmlns:w15="http://schemas.microsoft.com/office/word/2012/wordml" xmlns:w16cid="http://schemas.microsoft.com/office/word/2016/wordml/cid" xmlns:w16se="http://schemas.microsoft.com/office/word/2015/wordml/symex" xmlns:wpg="http://schemas.microsoft.com/office/word/2010/wordprocessingGroup" xmlns:wpi="http://schemas.microsoft.com/office/word/2010/wordprocessingInk" xmlns:wne="http://schemas.microsoft.com/office/word/2006/wordml" xmlns:wps="http://schemas.microsoft.com/office/word/2010/wordprocessingShape" mc:Ignorable="w14 w15 w16se w16cid wp14">
   <w:p>
     <w:r>
       <w:rPr>
@@ -5296,7 +8766,7 @@
             </wp:anchor>
           </w:drawing>
         </mc:Choice>
-        <mc:Fallback>
+        <mc:Fallback xmlns:w16sdtdh="http://schemas.microsoft.com/office/word/2020/wordml/sdtdatahash" xmlns:w16="http://schemas.microsoft.com/office/word/2018/wordml" xmlns:w16cex="http://schemas.microsoft.com/office/word/2018/wordml/cex">
           <w:pict>
             <v:group w14:anchorId="3BC7EDA3" id="Group 26102" o:spid="_x0000_s1026" style="position:absolute;margin-left:0;margin-top:207.95pt;width:51pt;height:430pt;z-index:-251657216;mso-position-horizontal-relative:page;mso-position-vertical-relative:page;mso-width-relative:margin;mso-height-relative:margin" coordsize="6477,54610" o:gfxdata="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">
               <v:shape id="Shape 26911" o:spid="_x0000_s1027" style="position:absolute;width:4191;height:54610;visibility:visible;mso-wrap-style:square;v-text-anchor:top" coordsize="419100,5461000" o:gfxdata="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" path="m,l419100,r,5461000l,5461000,,e" fillcolor="red" stroked="f" strokeweight="0">
@@ -5322,7 +8792,7 @@
 </file>
 
 <file path=word/header3.xml><?xml version="1.0" encoding="utf-8"?>
-<w:hdr xmlns:wpc="http://schemas.microsoft.com/office/word/2010/wordprocessingCanvas" xmlns:cx="http://schemas.microsoft.com/office/drawing/2014/chartex" xmlns:cx1="http://schemas.microsoft.com/office/drawing/2015/9/8/chartex" xmlns:cx2="http://schemas.microsoft.com/office/drawing/2015/10/21/chartex" xmlns:cx3="http://schemas.microsoft.com/office/drawing/2016/5/9/chartex" xmlns:cx4="http://schemas.microsoft.com/office/drawing/2016/5/10/chartex" xmlns:cx5="http://schemas.microsoft.com/office/drawing/2016/5/11/chartex" xmlns:cx6="http://schemas.microsoft.com/office/drawing/2016/5/12/chartex" xmlns:cx7="http://schemas.microsoft.com/office/drawing/2016/5/13/chartex" xmlns:cx8="http://schemas.microsoft.com/office/drawing/2016/5/14/chartex" xmlns:mc="http://schemas.openxmlformats.org/markup-compatibility/2006" xmlns:aink="http://schemas.microsoft.com/office/drawing/2016/ink" xmlns:am3d="http://schemas.microsoft.com/office/drawing/2017/model3d" xmlns:o="urn:schemas-microsoft-com:office:office" xmlns:r="http://schemas.openxmlformats.org/officeDocument/2006/relationships" xmlns:m="http://schemas.openxmlformats.org/officeDocument/2006/math" xmlns:v="urn:schemas-microsoft-com:vml" xmlns:wp14="http://schemas.microsoft.com/office/word/2010/wordprocessingDrawing" xmlns:wp="http://schemas.openxmlformats.org/drawingml/2006/wordprocessingDrawing" xmlns:w10="urn:schemas-microsoft-com:office:word" xmlns:w="http://schemas.openxmlformats.org/wordprocessingml/2006/main" xmlns:w14="http://schemas.microsoft.com/office/word/2010/wordml" xmlns:w15="http://schemas.microsoft.com/office/word/2012/wordml" xmlns:w16cex="http://schemas.microsoft.com/office/word/2018/wordml/cex" xmlns:w16cid="http://schemas.microsoft.com/office/word/2016/wordml/cid" xmlns:w16="http://schemas.microsoft.com/office/word/2018/wordml" xmlns:w16sdtdh="http://schemas.microsoft.com/office/word/2020/wordml/sdtdatahash" xmlns:w16se="http://schemas.microsoft.com/office/word/2015/wordml/symex" xmlns:wpg="http://schemas.microsoft.com/office/word/2010/wordprocessingGroup" xmlns:wpi="http://schemas.microsoft.com/office/word/2010/wordprocessingInk" xmlns:wne="http://schemas.microsoft.com/office/word/2006/wordml" xmlns:wps="http://schemas.microsoft.com/office/word/2010/wordprocessingShape" mc:Ignorable="w14 w15 w16se w16cid w16 w16cex w16sdtdh wp14">
+<w:hdr xmlns:wpc="http://schemas.microsoft.com/office/word/2010/wordprocessingCanvas" xmlns:cx="http://schemas.microsoft.com/office/drawing/2014/chartex" xmlns:cx1="http://schemas.microsoft.com/office/drawing/2015/9/8/chartex" xmlns:cx2="http://schemas.microsoft.com/office/drawing/2015/10/21/chartex" xmlns:cx3="http://schemas.microsoft.com/office/drawing/2016/5/9/chartex" xmlns:cx4="http://schemas.microsoft.com/office/drawing/2016/5/10/chartex" xmlns:cx5="http://schemas.microsoft.com/office/drawing/2016/5/11/chartex" xmlns:cx6="http://schemas.microsoft.com/office/drawing/2016/5/12/chartex" xmlns:cx7="http://schemas.microsoft.com/office/drawing/2016/5/13/chartex" xmlns:cx8="http://schemas.microsoft.com/office/drawing/2016/5/14/chartex" xmlns:mc="http://schemas.openxmlformats.org/markup-compatibility/2006" xmlns:aink="http://schemas.microsoft.com/office/drawing/2016/ink" xmlns:am3d="http://schemas.microsoft.com/office/drawing/2017/model3d" xmlns:o="urn:schemas-microsoft-com:office:office" xmlns:r="http://schemas.openxmlformats.org/officeDocument/2006/relationships" xmlns:m="http://schemas.openxmlformats.org/officeDocument/2006/math" xmlns:v="urn:schemas-microsoft-com:vml" xmlns:wp14="http://schemas.microsoft.com/office/word/2010/wordprocessingDrawing" xmlns:wp="http://schemas.openxmlformats.org/drawingml/2006/wordprocessingDrawing" xmlns:w10="urn:schemas-microsoft-com:office:word" xmlns:w="http://schemas.openxmlformats.org/wordprocessingml/2006/main" xmlns:w14="http://schemas.microsoft.com/office/word/2010/wordml" xmlns:w15="http://schemas.microsoft.com/office/word/2012/wordml" xmlns:w16cid="http://schemas.microsoft.com/office/word/2016/wordml/cid" xmlns:w16se="http://schemas.microsoft.com/office/word/2015/wordml/symex" xmlns:wpg="http://schemas.microsoft.com/office/word/2010/wordprocessingGroup" xmlns:wpi="http://schemas.microsoft.com/office/word/2010/wordprocessingInk" xmlns:wne="http://schemas.microsoft.com/office/word/2006/wordml" xmlns:wps="http://schemas.microsoft.com/office/word/2010/wordprocessingShape" mc:Ignorable="w14 w15 w16se w16cid wp14">
   <w:p>
     <w:r>
       <w:rPr>
@@ -5534,7 +9004,7 @@
             </wp:anchor>
           </w:drawing>
         </mc:Choice>
-        <mc:Fallback xmlns:a="http://schemas.openxmlformats.org/drawingml/2006/main">
+        <mc:Fallback xmlns:a="http://schemas.openxmlformats.org/drawingml/2006/main" xmlns:w16sdtdh="http://schemas.microsoft.com/office/word/2020/wordml/sdtdatahash" xmlns:w16="http://schemas.microsoft.com/office/word/2018/wordml" xmlns:w16cex="http://schemas.microsoft.com/office/word/2018/wordml/cex">
           <w:pict>
             <v:group id="Group 26087" style="width:73.2pt;height:430pt;position:absolute;z-index:-2147483648;mso-position-horizontal-relative:page;mso-position-horizontal:absolute;margin-left:0pt;mso-position-vertical-relative:page;margin-top:208.18pt;" coordsize="9296,54610">
               <v:shape id="Shape 26910" style="position:absolute;width:4191;height:54610;left:0;top:0;" coordsize="419100,5461000" path="m0,0l419100,0l419100,5461000l0,5461000l0,0">
@@ -5562,7 +9032,7 @@
 </file>
 
 <file path=word/numbering.xml><?xml version="1.0" encoding="utf-8"?>
-<w:numbering xmlns:wpc="http://schemas.microsoft.com/office/word/2010/wordprocessingCanvas" xmlns:cx="http://schemas.microsoft.com/office/drawing/2014/chartex" xmlns:cx1="http://schemas.microsoft.com/office/drawing/2015/9/8/chartex" xmlns:cx2="http://schemas.microsoft.com/office/drawing/2015/10/21/chartex" xmlns:cx3="http://schemas.microsoft.com/office/drawing/2016/5/9/chartex" xmlns:cx4="http://schemas.microsoft.com/office/drawing/2016/5/10/chartex" xmlns:cx5="http://schemas.microsoft.com/office/drawing/2016/5/11/chartex" xmlns:cx6="http://schemas.microsoft.com/office/drawing/2016/5/12/chartex" xmlns:cx7="http://schemas.microsoft.com/office/drawing/2016/5/13/chartex" xmlns:cx8="http://schemas.microsoft.com/office/drawing/2016/5/14/chartex" xmlns:mc="http://schemas.openxmlformats.org/markup-compatibility/2006" xmlns:aink="http://schemas.microsoft.com/office/drawing/2016/ink" xmlns:am3d="http://schemas.microsoft.com/office/drawing/2017/model3d" xmlns:o="urn:schemas-microsoft-com:office:office" xmlns:r="http://schemas.openxmlformats.org/officeDocument/2006/relationships" xmlns:m="http://schemas.openxmlformats.org/officeDocument/2006/math" xmlns:v="urn:schemas-microsoft-com:vml" xmlns:wp14="http://schemas.microsoft.com/office/word/2010/wordprocessingDrawing" xmlns:wp="http://schemas.openxmlformats.org/drawingml/2006/wordprocessingDrawing" xmlns:w10="urn:schemas-microsoft-com:office:word" xmlns:w="http://schemas.openxmlformats.org/wordprocessingml/2006/main" xmlns:w14="http://schemas.microsoft.com/office/word/2010/wordml" xmlns:w15="http://schemas.microsoft.com/office/word/2012/wordml" xmlns:w16cex="http://schemas.microsoft.com/office/word/2018/wordml/cex" xmlns:w16cid="http://schemas.microsoft.com/office/word/2016/wordml/cid" xmlns:w16="http://schemas.microsoft.com/office/word/2018/wordml" xmlns:w16sdtdh="http://schemas.microsoft.com/office/word/2020/wordml/sdtdatahash" xmlns:w16se="http://schemas.microsoft.com/office/word/2015/wordml/symex" xmlns:wpg="http://schemas.microsoft.com/office/word/2010/wordprocessingGroup" xmlns:wpi="http://schemas.microsoft.com/office/word/2010/wordprocessingInk" xmlns:wne="http://schemas.microsoft.com/office/word/2006/wordml" xmlns:wps="http://schemas.microsoft.com/office/word/2010/wordprocessingShape" mc:Ignorable="w14 w15 w16se w16cid w16 w16cex w16sdtdh wp14">
+<w:numbering xmlns:wpc="http://schemas.microsoft.com/office/word/2010/wordprocessingCanvas" xmlns:cx="http://schemas.microsoft.com/office/drawing/2014/chartex" xmlns:cx1="http://schemas.microsoft.com/office/drawing/2015/9/8/chartex" xmlns:cx2="http://schemas.microsoft.com/office/drawing/2015/10/21/chartex" xmlns:cx3="http://schemas.microsoft.com/office/drawing/2016/5/9/chartex" xmlns:cx4="http://schemas.microsoft.com/office/drawing/2016/5/10/chartex" xmlns:cx5="http://schemas.microsoft.com/office/drawing/2016/5/11/chartex" xmlns:cx6="http://schemas.microsoft.com/office/drawing/2016/5/12/chartex" xmlns:cx7="http://schemas.microsoft.com/office/drawing/2016/5/13/chartex" xmlns:cx8="http://schemas.microsoft.com/office/drawing/2016/5/14/chartex" xmlns:mc="http://schemas.openxmlformats.org/markup-compatibility/2006" xmlns:aink="http://schemas.microsoft.com/office/drawing/2016/ink" xmlns:am3d="http://schemas.microsoft.com/office/drawing/2017/model3d" xmlns:o="urn:schemas-microsoft-com:office:office" xmlns:r="http://schemas.openxmlformats.org/officeDocument/2006/relationships" xmlns:m="http://schemas.openxmlformats.org/officeDocument/2006/math" xmlns:v="urn:schemas-microsoft-com:vml" xmlns:wp14="http://schemas.microsoft.com/office/word/2010/wordprocessingDrawing" xmlns:wp="http://schemas.openxmlformats.org/drawingml/2006/wordprocessingDrawing" xmlns:w10="urn:schemas-microsoft-com:office:word" xmlns:w="http://schemas.openxmlformats.org/wordprocessingml/2006/main" xmlns:w14="http://schemas.microsoft.com/office/word/2010/wordml" xmlns:w15="http://schemas.microsoft.com/office/word/2012/wordml" xmlns:w16cid="http://schemas.microsoft.com/office/word/2016/wordml/cid" xmlns:w16se="http://schemas.microsoft.com/office/word/2015/wordml/symex" xmlns:wpg="http://schemas.microsoft.com/office/word/2010/wordprocessingGroup" xmlns:wpi="http://schemas.microsoft.com/office/word/2010/wordprocessingInk" xmlns:wne="http://schemas.microsoft.com/office/word/2006/wordml" xmlns:wps="http://schemas.microsoft.com/office/word/2010/wordprocessingShape" mc:Ignorable="w14 w15 w16se w16cid wp14">
   <w:abstractNum w:abstractNumId="0" w15:restartNumberingAfterBreak="0">
     <w:nsid w:val="09A1122B"/>
     <w:multiLevelType w:val="hybridMultilevel"/>
@@ -6997,7 +10467,7 @@
 </file>
 
 <file path=word/styles.xml><?xml version="1.0" encoding="utf-8"?>
-<w:styles xmlns:mc="http://schemas.openxmlformats.org/markup-compatibility/2006" xmlns:r="http://schemas.openxmlformats.org/officeDocument/2006/relationships" xmlns:w="http://schemas.openxmlformats.org/wordprocessingml/2006/main" xmlns:w14="http://schemas.microsoft.com/office/word/2010/wordml" xmlns:w15="http://schemas.microsoft.com/office/word/2012/wordml" xmlns:w16cex="http://schemas.microsoft.com/office/word/2018/wordml/cex" xmlns:w16cid="http://schemas.microsoft.com/office/word/2016/wordml/cid" xmlns:w16="http://schemas.microsoft.com/office/word/2018/wordml" xmlns:w16sdtdh="http://schemas.microsoft.com/office/word/2020/wordml/sdtdatahash" xmlns:w16se="http://schemas.microsoft.com/office/word/2015/wordml/symex" mc:Ignorable="w14 w15 w16se w16cid w16 w16cex w16sdtdh">
+<w:styles xmlns:mc="http://schemas.openxmlformats.org/markup-compatibility/2006" xmlns:r="http://schemas.openxmlformats.org/officeDocument/2006/relationships" xmlns:w="http://schemas.openxmlformats.org/wordprocessingml/2006/main" xmlns:w14="http://schemas.microsoft.com/office/word/2010/wordml" xmlns:w15="http://schemas.microsoft.com/office/word/2012/wordml" xmlns:w16cid="http://schemas.microsoft.com/office/word/2016/wordml/cid" xmlns:w16se="http://schemas.microsoft.com/office/word/2015/wordml/symex" mc:Ignorable="w14 w15 w16se w16cid">
   <w:docDefaults>
     <w:rPrDefault>
       <w:rPr>
@@ -7013,7 +10483,7 @@
       </w:pPr>
     </w:pPrDefault>
   </w:docDefaults>
-  <w:latentStyles w:defLockedState="0" w:defUIPriority="99" w:defSemiHidden="0" w:defUnhideWhenUsed="0" w:defQFormat="0" w:count="376">
+  <w:latentStyles w:defLockedState="0" w:defUIPriority="99" w:defSemiHidden="0" w:defUnhideWhenUsed="0" w:defQFormat="0" w:count="375">
     <w:lsdException w:name="Normal" w:uiPriority="0" w:qFormat="1"/>
     <w:lsdException w:name="heading 1" w:uiPriority="9" w:qFormat="1"/>
     <w:lsdException w:name="heading 2" w:semiHidden="1" w:uiPriority="9" w:unhideWhenUsed="1" w:qFormat="1"/>
@@ -7389,7 +10859,6 @@
     <w:lsdException w:name="Smart Hyperlink" w:semiHidden="1" w:unhideWhenUsed="1"/>
     <w:lsdException w:name="Hashtag" w:semiHidden="1" w:unhideWhenUsed="1"/>
     <w:lsdException w:name="Unresolved Mention" w:semiHidden="1" w:unhideWhenUsed="1"/>
-    <w:lsdException w:name="Smart Link" w:semiHidden="1" w:unhideWhenUsed="1"/>
   </w:latentStyles>
   <w:style w:type="paragraph" w:default="1" w:styleId="Normal">
     <w:name w:val="Normal"/>
@@ -7988,7 +11457,7 @@
 </file>
 
 <file path=customXml/itemProps1.xml><?xml version="1.0" encoding="utf-8"?>
-<ds:datastoreItem xmlns:ds="http://schemas.openxmlformats.org/officeDocument/2006/customXml" ds:itemID="{6CDDB0B4-D9DE-4D86-85D4-ECD7F7FB11BA}">
+<ds:datastoreItem xmlns:ds="http://schemas.openxmlformats.org/officeDocument/2006/customXml" ds:itemID="{DAE6A997-0F14-4C8A-A8B6-1538DD95C26C}">
   <ds:schemaRefs>
     <ds:schemaRef ds:uri="http://schemas.openxmlformats.org/officeDocument/2006/bibliography"/>
   </ds:schemaRefs>

</xml_diff>